<commit_message>
doc(POO and UX): add docfx and add comment for conception section
</commit_message>
<xml_diff>
--- a/Doc/workInProgress/Rapport_Projet_SpaceInvaders_Tiago.docx
+++ b/Doc/workInProgress/Rapport_Projet_SpaceInvaders_Tiago.docx
@@ -13302,11 +13302,35 @@
       </w:r>
     </w:p>
     <w:p>
+      <w:pPr>
+        <w:jc w:val="both"/>
+      </w:pPr>
       <w:r>
         <w:t xml:space="preserve">Pour le menu qui a été intégrer, </w:t>
       </w:r>
       <w:r>
-        <w:t>des contraintes techniques dut au fait que le programme est fait en mode console ont dut être pris compte. Pour cette raison, le menu est très simpliste et n’ai que composé d’un fond noir et du texte blanc. Seulement un menu principal, de règles, d’options et de configurations des touches ont été désignée. L’inspiration principale vient surtout des ancien jeux arcades (Pac-Man, Space Invaders).</w:t>
+        <w:t>des contraintes techniques dut au fait que le programme est fait en mode console ont dut être pris compte. Pour cette raison, le menu est très simpliste et n’ai que composé d’un fond noir et du texte blanc. Seulement un menu principal,</w:t>
+      </w:r>
+      <w:r>
+        <w:t xml:space="preserve"> un menu avec des</w:t>
+      </w:r>
+      <w:r>
+        <w:t xml:space="preserve"> règles</w:t>
+      </w:r>
+      <w:r>
+        <w:t xml:space="preserve"> et un menu </w:t>
+      </w:r>
+      <w:r>
+        <w:t>d</w:t>
+      </w:r>
+      <w:r>
+        <w:t xml:space="preserve">es </w:t>
+      </w:r>
+      <w:r>
+        <w:t>options et de configurations de touches ont été désignée. L’inspiration principale vient surtout des ancien jeux arcades (Pac-Man, Space Invaders).</w:t>
+      </w:r>
+      <w:r>
+        <w:t xml:space="preserve">                                                                                                                                                      </w:t>
       </w:r>
     </w:p>
     <w:p>
@@ -13360,19 +13384,139 @@
     </w:p>
     <w:p/>
     <w:p/>
-    <w:p>
-      <w:r>
+    <w:p/>
+    <w:p>
+      <w:pPr>
+        <w:jc w:val="both"/>
+      </w:pPr>
+      <w:r>
+        <w:lastRenderedPageBreak/>
         <w:t>Pour le menu qui ne sera pas intégrer, les couleurs choisies reste fidèles au vrai jeu avec un fond noir du texte blanc et le curseur du joueur en vert.</w:t>
       </w:r>
+      <w:r>
+        <w:t xml:space="preserve"> Voici les différentes pages :</w:t>
+      </w:r>
+    </w:p>
+    <w:p>
+      <w:pPr>
+        <w:pStyle w:val="Paragraphedeliste"/>
+        <w:numPr>
+          <w:ilvl w:val="0"/>
+          <w:numId w:val="12"/>
+        </w:numPr>
+        <w:jc w:val="both"/>
+      </w:pPr>
+      <w:r>
+        <w:t>Menu principal</w:t>
+      </w:r>
+    </w:p>
+    <w:p>
+      <w:pPr>
+        <w:pStyle w:val="Paragraphedeliste"/>
+        <w:numPr>
+          <w:ilvl w:val="0"/>
+          <w:numId w:val="12"/>
+        </w:numPr>
+        <w:jc w:val="both"/>
+      </w:pPr>
+      <w:r>
+        <w:t>Menu avec les différentes options et un autre pour la configuration des touches</w:t>
+      </w:r>
+    </w:p>
+    <w:p>
+      <w:pPr>
+        <w:pStyle w:val="Paragraphedeliste"/>
+        <w:numPr>
+          <w:ilvl w:val="0"/>
+          <w:numId w:val="12"/>
+        </w:numPr>
+        <w:jc w:val="both"/>
+      </w:pPr>
+      <w:r>
+        <w:t>Menu avec les règles</w:t>
+      </w:r>
+    </w:p>
+    <w:p>
+      <w:pPr>
+        <w:pStyle w:val="Paragraphedeliste"/>
+        <w:numPr>
+          <w:ilvl w:val="0"/>
+          <w:numId w:val="12"/>
+        </w:numPr>
+        <w:jc w:val="both"/>
+      </w:pPr>
+      <w:r>
+        <w:t>Menu avec le classement des 5 meilleurs joueurs</w:t>
+      </w:r>
+    </w:p>
+    <w:p>
+      <w:pPr>
+        <w:pStyle w:val="Paragraphedeliste"/>
+        <w:numPr>
+          <w:ilvl w:val="0"/>
+          <w:numId w:val="12"/>
+        </w:numPr>
+        <w:jc w:val="both"/>
+      </w:pPr>
+      <w:r>
+        <w:t>Menu pour sélectionner 1 ou 2 joueurs</w:t>
+      </w:r>
+    </w:p>
+    <w:p>
+      <w:pPr>
+        <w:pStyle w:val="Paragraphedeliste"/>
+        <w:numPr>
+          <w:ilvl w:val="0"/>
+          <w:numId w:val="12"/>
+        </w:numPr>
+        <w:jc w:val="both"/>
+      </w:pPr>
+      <w:r>
+        <w:t>Menu pour sélectionner si local ou en ligne (pour 2 joueurs)</w:t>
+      </w:r>
+    </w:p>
+    <w:p>
+      <w:pPr>
+        <w:pStyle w:val="Paragraphedeliste"/>
+        <w:numPr>
+          <w:ilvl w:val="0"/>
+          <w:numId w:val="12"/>
+        </w:numPr>
+        <w:jc w:val="both"/>
+      </w:pPr>
+      <w:r>
+        <w:t xml:space="preserve">Écran d’attente d’adversaire </w:t>
+      </w:r>
+    </w:p>
+    <w:p>
+      <w:pPr>
+        <w:pStyle w:val="Paragraphedeliste"/>
+        <w:numPr>
+          <w:ilvl w:val="0"/>
+          <w:numId w:val="12"/>
+        </w:numPr>
+        <w:jc w:val="both"/>
+      </w:pPr>
+      <w:r>
+        <w:t xml:space="preserve">Menu de sélection de vaisseau </w:t>
+      </w:r>
+    </w:p>
+    <w:p>
+      <w:pPr>
+        <w:pStyle w:val="Paragraphedeliste"/>
+        <w:jc w:val="both"/>
+      </w:pPr>
+      <w:r>
+        <w:t>Voici un exemple (menu principale) :</w:t>
+      </w:r>
     </w:p>
     <w:p>
       <w:pPr>
         <w:jc w:val="center"/>
       </w:pPr>
       <w:r>
-        <w:lastRenderedPageBreak/>
         <w:drawing>
-          <wp:inline distT="0" distB="0" distL="0" distR="0" wp14:anchorId="718ACD42" wp14:editId="456BD885">
+          <wp:inline distT="0" distB="0" distL="0" distR="0" wp14:anchorId="718ACD42" wp14:editId="61DD7286">
             <wp:extent cx="4533900" cy="2495344"/>
             <wp:effectExtent l="19050" t="19050" r="19050" b="19685"/>
             <wp:docPr id="9" name="Image 9"/>
@@ -13416,6 +13560,9 @@
       </w:r>
     </w:p>
     <w:p>
+      <w:pPr>
+        <w:jc w:val="both"/>
+      </w:pPr>
       <w:r>
         <w:t xml:space="preserve"> Il existe un thème clair pour ceux qui préfèrent. </w:t>
       </w:r>
@@ -13471,6 +13618,15 @@
     </w:p>
     <w:p>
       <w:r>
+        <w:br w:type="page"/>
+      </w:r>
+    </w:p>
+    <w:p>
+      <w:pPr>
+        <w:jc w:val="both"/>
+      </w:pPr>
+      <w:r>
+        <w:lastRenderedPageBreak/>
         <w:t xml:space="preserve">Cela donne un côté rétro au jeu. </w:t>
       </w:r>
       <w:r>
@@ -13541,34 +13697,135 @@
     </w:p>
     <w:p>
       <w:r>
+        <w:t>Il est possible de faire plusieurs choses dans le menu options</w:t>
+      </w:r>
+    </w:p>
+    <w:p>
+      <w:pPr>
+        <w:jc w:val="center"/>
+      </w:pPr>
+      <w:r>
+        <w:drawing>
+          <wp:inline distT="0" distB="0" distL="0" distR="0" wp14:anchorId="5E9272CD" wp14:editId="0647EA63">
+            <wp:extent cx="4489538" cy="2505075"/>
+            <wp:effectExtent l="19050" t="19050" r="25400" b="9525"/>
+            <wp:docPr id="14" name="Image 14"/>
+            <wp:cNvGraphicFramePr>
+              <a:graphicFrameLocks xmlns:a="http://schemas.openxmlformats.org/drawingml/2006/main" noChangeAspect="1"/>
+            </wp:cNvGraphicFramePr>
+            <a:graphic xmlns:a="http://schemas.openxmlformats.org/drawingml/2006/main">
+              <a:graphicData uri="http://schemas.openxmlformats.org/drawingml/2006/picture">
+                <pic:pic xmlns:pic="http://schemas.openxmlformats.org/drawingml/2006/picture">
+                  <pic:nvPicPr>
+                    <pic:cNvPr id="1" name=""/>
+                    <pic:cNvPicPr/>
+                  </pic:nvPicPr>
+                  <pic:blipFill>
+                    <a:blip r:embed="rId20"/>
+                    <a:stretch>
+                      <a:fillRect/>
+                    </a:stretch>
+                  </pic:blipFill>
+                  <pic:spPr>
+                    <a:xfrm>
+                      <a:off x="0" y="0"/>
+                      <a:ext cx="4491851" cy="2506366"/>
+                    </a:xfrm>
+                    <a:prstGeom prst="rect">
+                      <a:avLst/>
+                    </a:prstGeom>
+                    <a:ln>
+                      <a:solidFill>
+                        <a:schemeClr val="bg1">
+                          <a:lumMod val="85000"/>
+                        </a:schemeClr>
+                      </a:solidFill>
+                    </a:ln>
+                  </pic:spPr>
+                </pic:pic>
+              </a:graphicData>
+            </a:graphic>
+          </wp:inline>
+        </w:drawing>
+      </w:r>
+    </w:p>
+    <w:p>
+      <w:r>
+        <w:t>Voici les différentes options :</w:t>
+      </w:r>
+    </w:p>
+    <w:p>
+      <w:pPr>
+        <w:pStyle w:val="Paragraphedeliste"/>
+        <w:numPr>
+          <w:ilvl w:val="0"/>
+          <w:numId w:val="12"/>
+        </w:numPr>
+      </w:pPr>
+      <w:r>
+        <w:t xml:space="preserve">Changer la langue en anglais </w:t>
+      </w:r>
+    </w:p>
+    <w:p>
+      <w:pPr>
+        <w:pStyle w:val="Paragraphedeliste"/>
+        <w:numPr>
+          <w:ilvl w:val="0"/>
+          <w:numId w:val="12"/>
+        </w:numPr>
+      </w:pPr>
+      <w:r>
+        <w:t>Changer le volume</w:t>
+      </w:r>
+    </w:p>
+    <w:p>
+      <w:pPr>
+        <w:pStyle w:val="Paragraphedeliste"/>
+        <w:numPr>
+          <w:ilvl w:val="0"/>
+          <w:numId w:val="12"/>
+        </w:numPr>
+      </w:pPr>
+      <w:r>
+        <w:t>Changer le design des ennemis pour plus de variétés</w:t>
+      </w:r>
+    </w:p>
+    <w:p>
+      <w:pPr>
+        <w:pStyle w:val="Paragraphedeliste"/>
+        <w:numPr>
+          <w:ilvl w:val="0"/>
+          <w:numId w:val="12"/>
+        </w:numPr>
+      </w:pPr>
+      <w:r>
+        <w:t>Changer de thème (sombre ou clair)</w:t>
+      </w:r>
+    </w:p>
+    <w:p>
+      <w:pPr>
+        <w:pStyle w:val="Paragraphedeliste"/>
+        <w:numPr>
+          <w:ilvl w:val="0"/>
+          <w:numId w:val="12"/>
+        </w:numPr>
+      </w:pPr>
+      <w:r>
+        <w:t>Afficher ou non le fond avec les étoiles pour permettre une meilleure lisibilité</w:t>
+      </w:r>
+    </w:p>
+    <w:p>
+      <w:r>
+        <w:br w:type="page"/>
+      </w:r>
+    </w:p>
+    <w:p>
+      <w:pPr>
+        <w:pStyle w:val="Titre2"/>
+      </w:pPr>
+      <w:bookmarkStart w:id="73" w:name="_Toc149549262"/>
+      <w:r>
         <w:lastRenderedPageBreak/>
-        <w:t>Le reste</w:t>
-      </w:r>
-      <w:r>
-        <w:t xml:space="preserve"> </w:t>
-      </w:r>
-      <w:r>
-        <w:t xml:space="preserve">des </w:t>
-      </w:r>
-      <w:r>
-        <w:t>menu</w:t>
-      </w:r>
-      <w:r>
-        <w:t>s</w:t>
-      </w:r>
-      <w:r>
-        <w:t xml:space="preserve"> des options </w:t>
-      </w:r>
-      <w:r>
-        <w:t xml:space="preserve">a été conçu pour être simple mais efficace avec des options pour améliorer le confort de jeu. </w:t>
-      </w:r>
-    </w:p>
-    <w:p>
-      <w:pPr>
-        <w:pStyle w:val="Titre2"/>
-      </w:pPr>
-      <w:bookmarkStart w:id="73" w:name="_Toc149549262"/>
-      <w:r>
         <w:t>Test</w:t>
       </w:r>
       <w:bookmarkEnd w:id="73"/>
@@ -14355,7 +14612,7 @@
                     <pic:cNvPicPr/>
                   </pic:nvPicPr>
                   <pic:blipFill>
-                    <a:blip r:embed="rId20"/>
+                    <a:blip r:embed="rId21"/>
                     <a:stretch>
                       <a:fillRect/>
                     </a:stretch>
@@ -14424,7 +14681,7 @@
                     <pic:cNvPicPr/>
                   </pic:nvPicPr>
                   <pic:blipFill>
-                    <a:blip r:embed="rId21">
+                    <a:blip r:embed="rId22">
                       <a:extLst>
                         <a:ext uri="{28A0092B-C50C-407E-A947-70E740481C1C}">
                           <a14:useLocalDpi xmlns:a14="http://schemas.microsoft.com/office/drawing/2010/main" val="0"/>
@@ -14565,7 +14822,23 @@
       <w:pPr>
         <w:jc w:val="both"/>
       </w:pPr>
-      <w:r>
+    </w:p>
+    <w:p>
+      <w:pPr>
+        <w:jc w:val="both"/>
+      </w:pPr>
+    </w:p>
+    <w:p>
+      <w:pPr>
+        <w:jc w:val="both"/>
+      </w:pPr>
+    </w:p>
+    <w:p>
+      <w:pPr>
+        <w:jc w:val="both"/>
+      </w:pPr>
+      <w:r>
+        <w:lastRenderedPageBreak/>
         <w:t xml:space="preserve">(PS : Pour </w:t>
       </w:r>
       <w:r>
@@ -14598,7 +14871,6 @@
         <w:rPr>
           <w:noProof/>
         </w:rPr>
-        <w:lastRenderedPageBreak/>
         <mc:AlternateContent>
           <mc:Choice Requires="wps">
             <w:drawing>
@@ -14689,7 +14961,7 @@
                     <pic:cNvPicPr/>
                   </pic:nvPicPr>
                   <pic:blipFill>
-                    <a:blip r:embed="rId22">
+                    <a:blip r:embed="rId23">
                       <a:extLst>
                         <a:ext uri="{28A0092B-C50C-407E-A947-70E740481C1C}">
                           <a14:useLocalDpi xmlns:a14="http://schemas.microsoft.com/office/drawing/2010/main" val="0"/>
@@ -14807,7 +15079,7 @@
                     <pic:cNvPicPr/>
                   </pic:nvPicPr>
                   <pic:blipFill>
-                    <a:blip r:embed="rId23">
+                    <a:blip r:embed="rId24">
                       <a:extLst>
                         <a:ext uri="{28A0092B-C50C-407E-A947-70E740481C1C}">
                           <a14:useLocalDpi xmlns:a14="http://schemas.microsoft.com/office/drawing/2010/main" val="0"/>
@@ -14933,7 +15205,7 @@
                     <pic:cNvPicPr/>
                   </pic:nvPicPr>
                   <pic:blipFill>
-                    <a:blip r:embed="rId24">
+                    <a:blip r:embed="rId25">
                       <a:extLst>
                         <a:ext uri="{28A0092B-C50C-407E-A947-70E740481C1C}">
                           <a14:useLocalDpi xmlns:a14="http://schemas.microsoft.com/office/drawing/2010/main" val="0"/>
@@ -14989,6 +15261,7 @@
         <w:rPr>
           <w:noProof/>
         </w:rPr>
+        <w:lastRenderedPageBreak/>
         <w:drawing>
           <wp:inline distT="0" distB="0" distL="0" distR="0" wp14:anchorId="3C19A6AA" wp14:editId="5C3944A5">
             <wp:extent cx="2262486" cy="1156607"/>
@@ -15005,7 +15278,7 @@
                     <pic:cNvPicPr/>
                   </pic:nvPicPr>
                   <pic:blipFill>
-                    <a:blip r:embed="rId25">
+                    <a:blip r:embed="rId26">
                       <a:extLst>
                         <a:ext uri="{28A0092B-C50C-407E-A947-70E740481C1C}">
                           <a14:useLocalDpi xmlns:a14="http://schemas.microsoft.com/office/drawing/2010/main" val="0"/>
@@ -15044,7 +15317,6 @@
         <w:jc w:val="both"/>
       </w:pPr>
       <w:r>
-        <w:lastRenderedPageBreak/>
         <w:t>Normalement vous devriez voir les différents nom</w:t>
       </w:r>
       <w:r>
@@ -15100,7 +15372,7 @@
                     <pic:cNvPicPr/>
                   </pic:nvPicPr>
                   <pic:blipFill>
-                    <a:blip r:embed="rId26" cstate="print">
+                    <a:blip r:embed="rId27" cstate="print">
                       <a:extLst>
                         <a:ext uri="{28A0092B-C50C-407E-A947-70E740481C1C}">
                           <a14:useLocalDpi xmlns:a14="http://schemas.microsoft.com/office/drawing/2010/main" val="0"/>
@@ -15189,7 +15461,7 @@
                     <pic:cNvPicPr/>
                   </pic:nvPicPr>
                   <pic:blipFill>
-                    <a:blip r:embed="rId27">
+                    <a:blip r:embed="rId28">
                       <a:extLst>
                         <a:ext uri="{28A0092B-C50C-407E-A947-70E740481C1C}">
                           <a14:useLocalDpi xmlns:a14="http://schemas.microsoft.com/office/drawing/2010/main" val="0"/>
@@ -15251,7 +15523,7 @@
                     <pic:cNvPicPr/>
                   </pic:nvPicPr>
                   <pic:blipFill>
-                    <a:blip r:embed="rId28">
+                    <a:blip r:embed="rId29">
                       <a:extLst>
                         <a:ext uri="{28A0092B-C50C-407E-A947-70E740481C1C}">
                           <a14:useLocalDpi xmlns:a14="http://schemas.microsoft.com/office/drawing/2010/main" val="0"/>
@@ -15309,7 +15581,7 @@
                     <pic:cNvPicPr/>
                   </pic:nvPicPr>
                   <pic:blipFill>
-                    <a:blip r:embed="rId29" cstate="print">
+                    <a:blip r:embed="rId30" cstate="print">
                       <a:extLst>
                         <a:ext uri="{28A0092B-C50C-407E-A947-70E740481C1C}">
                           <a14:useLocalDpi xmlns:a14="http://schemas.microsoft.com/office/drawing/2010/main" val="0"/>
@@ -15381,6 +15653,7 @@
         <w:jc w:val="both"/>
       </w:pPr>
       <w:r>
+        <w:lastRenderedPageBreak/>
         <w:t>SELECT, ALTER, DELETE, … = les permi</w:t>
       </w:r>
       <w:r>
@@ -15459,7 +15732,6 @@
         <w:rPr>
           <w:noProof/>
         </w:rPr>
-        <w:lastRenderedPageBreak/>
         <w:drawing>
           <wp:inline distT="0" distB="0" distL="0" distR="0" wp14:anchorId="3C699D15" wp14:editId="02ADAC24">
             <wp:extent cx="3633250" cy="1143000"/>
@@ -15476,7 +15748,7 @@
                     <pic:cNvPicPr/>
                   </pic:nvPicPr>
                   <pic:blipFill>
-                    <a:blip r:embed="rId30">
+                    <a:blip r:embed="rId31">
                       <a:extLst>
                         <a:ext uri="{28A0092B-C50C-407E-A947-70E740481C1C}">
                           <a14:useLocalDpi xmlns:a14="http://schemas.microsoft.com/office/drawing/2010/main" val="0"/>
@@ -15723,6 +15995,7 @@
         <w:jc w:val="both"/>
       </w:pPr>
       <w:r>
+        <w:lastRenderedPageBreak/>
         <w:t xml:space="preserve">RIGHT JOIN = la même chose que LEFT JOIN mais au lieu de mettre toutes les informations de la table qui est sur le FROM, ce sera la table avec laquelle on va </w:t>
       </w:r>
       <w:r>
@@ -15756,7 +16029,6 @@
       </w:pPr>
       <w:bookmarkStart w:id="85" w:name="_Toc149549270"/>
       <w:r>
-        <w:lastRenderedPageBreak/>
         <w:t>Requêtes</w:t>
       </w:r>
       <w:bookmarkEnd w:id="85"/>
@@ -15808,7 +16080,7 @@
                     <pic:cNvPicPr/>
                   </pic:nvPicPr>
                   <pic:blipFill>
-                    <a:blip r:embed="rId31">
+                    <a:blip r:embed="rId32">
                       <a:extLst>
                         <a:ext uri="{28A0092B-C50C-407E-A947-70E740481C1C}">
                           <a14:useLocalDpi xmlns:a14="http://schemas.microsoft.com/office/drawing/2010/main" val="0"/>
@@ -16014,7 +16286,7 @@
                     <pic:cNvPicPr/>
                   </pic:nvPicPr>
                   <pic:blipFill>
-                    <a:blip r:embed="rId32" cstate="print">
+                    <a:blip r:embed="rId33" cstate="print">
                       <a:extLst>
                         <a:ext uri="{28A0092B-C50C-407E-A947-70E740481C1C}">
                           <a14:useLocalDpi xmlns:a14="http://schemas.microsoft.com/office/drawing/2010/main" val="0"/>
@@ -16258,7 +16530,7 @@
                     <pic:cNvPicPr/>
                   </pic:nvPicPr>
                   <pic:blipFill rotWithShape="1">
-                    <a:blip r:embed="rId33" cstate="print">
+                    <a:blip r:embed="rId34" cstate="print">
                       <a:extLst>
                         <a:ext uri="{28A0092B-C50C-407E-A947-70E740481C1C}">
                           <a14:useLocalDpi xmlns:a14="http://schemas.microsoft.com/office/drawing/2010/main" val="0"/>
@@ -16422,6 +16694,7 @@
         <w:rPr>
           <w:noProof/>
         </w:rPr>
+        <w:lastRenderedPageBreak/>
         <w:drawing>
           <wp:inline distT="0" distB="0" distL="0" distR="0" wp14:anchorId="02C9D22D" wp14:editId="2E4DDFA2">
             <wp:extent cx="6441161" cy="779585"/>
@@ -16438,7 +16711,7 @@
                     <pic:cNvPicPr/>
                   </pic:nvPicPr>
                   <pic:blipFill>
-                    <a:blip r:embed="rId34" cstate="print">
+                    <a:blip r:embed="rId35" cstate="print">
                       <a:extLst>
                         <a:ext uri="{28A0092B-C50C-407E-A947-70E740481C1C}">
                           <a14:useLocalDpi xmlns:a14="http://schemas.microsoft.com/office/drawing/2010/main" val="0"/>
@@ -16562,7 +16835,6 @@
     </w:p>
     <w:p>
       <w:r>
-        <w:lastRenderedPageBreak/>
         <w:t>Requête n°5 :</w:t>
       </w:r>
     </w:p>
@@ -16587,296 +16859,6 @@
                 <pic:pic xmlns:pic="http://schemas.openxmlformats.org/drawingml/2006/picture">
                   <pic:nvPicPr>
                     <pic:cNvPr id="787163582" name="Image 16" descr="Une image contenant texte, capture d’écran, Police&#10;&#10;Description générée automatiquement"/>
-                    <pic:cNvPicPr/>
-                  </pic:nvPicPr>
-                  <pic:blipFill>
-                    <a:blip r:embed="rId35" cstate="print">
-                      <a:extLst>
-                        <a:ext uri="{28A0092B-C50C-407E-A947-70E740481C1C}">
-                          <a14:useLocalDpi xmlns:a14="http://schemas.microsoft.com/office/drawing/2010/main" val="0"/>
-                        </a:ext>
-                      </a:extLst>
-                    </a:blip>
-                    <a:stretch>
-                      <a:fillRect/>
-                    </a:stretch>
-                  </pic:blipFill>
-                  <pic:spPr>
-                    <a:xfrm>
-                      <a:off x="0" y="0"/>
-                      <a:ext cx="5760720" cy="941705"/>
-                    </a:xfrm>
-                    <a:prstGeom prst="rect">
-                      <a:avLst/>
-                    </a:prstGeom>
-                    <a:ln>
-                      <a:solidFill>
-                        <a:schemeClr val="bg1">
-                          <a:lumMod val="85000"/>
-                        </a:schemeClr>
-                      </a:solidFill>
-                    </a:ln>
-                  </pic:spPr>
-                </pic:pic>
-              </a:graphicData>
-            </a:graphic>
-          </wp:inline>
-        </w:drawing>
-      </w:r>
-    </w:p>
-    <w:p>
-      <w:pPr>
-        <w:jc w:val="both"/>
-      </w:pPr>
-      <w:r>
-        <w:t>Cela va sélectionner le nom du pseudo (table</w:t>
-      </w:r>
-      <w:r>
-        <w:t> :</w:t>
-      </w:r>
-      <w:r>
-        <w:rPr>
-          <w:i/>
-          <w:iCs/>
-        </w:rPr>
-        <w:t xml:space="preserve"> </w:t>
-      </w:r>
-      <w:proofErr w:type="spellStart"/>
-      <w:r>
-        <w:rPr>
-          <w:i/>
-          <w:iCs/>
-        </w:rPr>
-        <w:t>t_joueur</w:t>
-      </w:r>
-      <w:proofErr w:type="spellEnd"/>
-      <w:r>
-        <w:t xml:space="preserve">), </w:t>
-      </w:r>
-      <w:proofErr w:type="spellStart"/>
-      <w:r>
-        <w:t>l’id</w:t>
-      </w:r>
-      <w:proofErr w:type="spellEnd"/>
-      <w:r>
-        <w:t xml:space="preserve"> de la commande (table</w:t>
-      </w:r>
-      <w:r>
-        <w:t xml:space="preserve"> : </w:t>
-      </w:r>
-      <w:proofErr w:type="spellStart"/>
-      <w:r>
-        <w:rPr>
-          <w:i/>
-          <w:iCs/>
-        </w:rPr>
-        <w:t>t_commande</w:t>
-      </w:r>
-      <w:proofErr w:type="spellEnd"/>
-      <w:r>
-        <w:t xml:space="preserve">) et le nom de l’arme (table : </w:t>
-      </w:r>
-      <w:proofErr w:type="spellStart"/>
-      <w:r>
-        <w:rPr>
-          <w:i/>
-          <w:iCs/>
-        </w:rPr>
-        <w:t>t_arme</w:t>
-      </w:r>
-      <w:proofErr w:type="spellEnd"/>
-      <w:r>
-        <w:t xml:space="preserve">). Puis on va joindre la table </w:t>
-      </w:r>
-      <w:proofErr w:type="spellStart"/>
-      <w:r>
-        <w:rPr>
-          <w:i/>
-          <w:iCs/>
-        </w:rPr>
-        <w:t>t_joueur</w:t>
-      </w:r>
-      <w:proofErr w:type="spellEnd"/>
-      <w:r>
-        <w:t xml:space="preserve"> et la table </w:t>
-      </w:r>
-      <w:proofErr w:type="spellStart"/>
-      <w:r>
-        <w:rPr>
-          <w:i/>
-          <w:iCs/>
-        </w:rPr>
-        <w:t>t_commande</w:t>
-      </w:r>
-      <w:proofErr w:type="spellEnd"/>
-      <w:r>
-        <w:rPr>
-          <w:i/>
-          <w:iCs/>
-        </w:rPr>
-        <w:t xml:space="preserve"> </w:t>
-      </w:r>
-      <w:r>
-        <w:t xml:space="preserve">via </w:t>
-      </w:r>
-      <w:proofErr w:type="spellStart"/>
-      <w:r>
-        <w:t>l’id</w:t>
-      </w:r>
-      <w:proofErr w:type="spellEnd"/>
-      <w:r>
-        <w:t xml:space="preserve"> du joueur </w:t>
-      </w:r>
-      <w:r>
-        <w:t>[</w:t>
-      </w:r>
-      <w:r>
-        <w:rPr>
-          <w:rFonts w:ascii="Consolas" w:hAnsi="Consolas"/>
-          <w:b/>
-          <w:bCs/>
-        </w:rPr>
-        <w:t>INNER JOIN</w:t>
-      </w:r>
-      <w:r>
-        <w:t>]</w:t>
-      </w:r>
-      <w:r>
-        <w:t xml:space="preserve">, on va joindre la table </w:t>
-      </w:r>
-      <w:proofErr w:type="spellStart"/>
-      <w:r>
-        <w:rPr>
-          <w:i/>
-          <w:iCs/>
-        </w:rPr>
-        <w:t>t_detail_commande</w:t>
-      </w:r>
-      <w:proofErr w:type="spellEnd"/>
-      <w:r>
-        <w:t xml:space="preserve"> et la table </w:t>
-      </w:r>
-      <w:proofErr w:type="spellStart"/>
-      <w:r>
-        <w:rPr>
-          <w:i/>
-          <w:iCs/>
-        </w:rPr>
-        <w:t>t_commande</w:t>
-      </w:r>
-      <w:proofErr w:type="spellEnd"/>
-      <w:r>
-        <w:rPr>
-          <w:i/>
-          <w:iCs/>
-        </w:rPr>
-        <w:t xml:space="preserve"> </w:t>
-      </w:r>
-      <w:r>
-        <w:t xml:space="preserve">via </w:t>
-      </w:r>
-      <w:proofErr w:type="spellStart"/>
-      <w:r>
-        <w:t>l’id</w:t>
-      </w:r>
-      <w:proofErr w:type="spellEnd"/>
-      <w:r>
-        <w:t xml:space="preserve"> des commandes et on va joindre la table </w:t>
-      </w:r>
-      <w:proofErr w:type="spellStart"/>
-      <w:r>
-        <w:rPr>
-          <w:i/>
-          <w:iCs/>
-        </w:rPr>
-        <w:t>t_detail</w:t>
-      </w:r>
-      <w:proofErr w:type="spellEnd"/>
-      <w:r>
-        <w:t xml:space="preserve"> </w:t>
-      </w:r>
-      <w:r>
-        <w:t xml:space="preserve">commande et la table </w:t>
-      </w:r>
-      <w:proofErr w:type="spellStart"/>
-      <w:r>
-        <w:t>t</w:t>
-      </w:r>
-      <w:r>
-        <w:rPr>
-          <w:i/>
-          <w:iCs/>
-        </w:rPr>
-        <w:t>_arme</w:t>
-      </w:r>
-      <w:proofErr w:type="spellEnd"/>
-      <w:r>
-        <w:t xml:space="preserve"> via </w:t>
-      </w:r>
-      <w:proofErr w:type="spellStart"/>
-      <w:r>
-        <w:t>l’id</w:t>
-      </w:r>
-      <w:proofErr w:type="spellEnd"/>
-      <w:r>
-        <w:t xml:space="preserve"> de l’arme</w:t>
-      </w:r>
-      <w:r>
-        <w:t>.</w:t>
-      </w:r>
-    </w:p>
-    <w:p>
-      <w:pPr>
-        <w:jc w:val="both"/>
-      </w:pPr>
-      <w:r>
-        <w:t>L’</w:t>
-      </w:r>
-      <w:r>
-        <w:rPr>
-          <w:i/>
-          <w:iCs/>
-        </w:rPr>
-        <w:t xml:space="preserve">INNER JOIN </w:t>
-      </w:r>
-      <w:r>
-        <w:t>a été choisi car il regroupe uniquement ce qui est en commun car certaines personnes n’ont pas acheté d’arme.</w:t>
-      </w:r>
-    </w:p>
-    <w:p>
-      <w:pPr>
-        <w:jc w:val="both"/>
-      </w:pPr>
-    </w:p>
-    <w:p>
-      <w:pPr>
-        <w:jc w:val="both"/>
-      </w:pPr>
-      <w:r>
-        <w:t>Requête n°6 :</w:t>
-      </w:r>
-    </w:p>
-    <w:p>
-      <w:pPr>
-        <w:jc w:val="both"/>
-      </w:pPr>
-      <w:r>
-        <w:rPr>
-          <w:noProof/>
-        </w:rPr>
-        <w:drawing>
-          <wp:inline distT="0" distB="0" distL="0" distR="0" wp14:anchorId="58D48894" wp14:editId="0FF90B04">
-            <wp:extent cx="5760720" cy="941705"/>
-            <wp:effectExtent l="19050" t="19050" r="11430" b="10795"/>
-            <wp:docPr id="629608909" name="Image 17" descr="Une image contenant texte, Police, capture d’écran, blanc&#10;&#10;Description générée automatiquement"/>
-            <wp:cNvGraphicFramePr>
-              <a:graphicFrameLocks xmlns:a="http://schemas.openxmlformats.org/drawingml/2006/main" noChangeAspect="1"/>
-            </wp:cNvGraphicFramePr>
-            <a:graphic xmlns:a="http://schemas.openxmlformats.org/drawingml/2006/main">
-              <a:graphicData uri="http://schemas.openxmlformats.org/drawingml/2006/picture">
-                <pic:pic xmlns:pic="http://schemas.openxmlformats.org/drawingml/2006/picture">
-                  <pic:nvPicPr>
-                    <pic:cNvPr id="629608909" name="Image 17" descr="Une image contenant texte, Police, capture d’écran, blanc&#10;&#10;Description générée automatiquement"/>
                     <pic:cNvPicPr/>
                   </pic:nvPicPr>
                   <pic:blipFill>
@@ -16919,6 +16901,296 @@
         <w:jc w:val="both"/>
       </w:pPr>
       <w:r>
+        <w:t>Cela va sélectionner le nom du pseudo (table</w:t>
+      </w:r>
+      <w:r>
+        <w:t> :</w:t>
+      </w:r>
+      <w:r>
+        <w:rPr>
+          <w:i/>
+          <w:iCs/>
+        </w:rPr>
+        <w:t xml:space="preserve"> </w:t>
+      </w:r>
+      <w:proofErr w:type="spellStart"/>
+      <w:r>
+        <w:rPr>
+          <w:i/>
+          <w:iCs/>
+        </w:rPr>
+        <w:t>t_joueur</w:t>
+      </w:r>
+      <w:proofErr w:type="spellEnd"/>
+      <w:r>
+        <w:t xml:space="preserve">), </w:t>
+      </w:r>
+      <w:proofErr w:type="spellStart"/>
+      <w:r>
+        <w:t>l’id</w:t>
+      </w:r>
+      <w:proofErr w:type="spellEnd"/>
+      <w:r>
+        <w:t xml:space="preserve"> de la commande (table</w:t>
+      </w:r>
+      <w:r>
+        <w:t xml:space="preserve"> : </w:t>
+      </w:r>
+      <w:proofErr w:type="spellStart"/>
+      <w:r>
+        <w:rPr>
+          <w:i/>
+          <w:iCs/>
+        </w:rPr>
+        <w:t>t_commande</w:t>
+      </w:r>
+      <w:proofErr w:type="spellEnd"/>
+      <w:r>
+        <w:t xml:space="preserve">) et le nom de l’arme (table : </w:t>
+      </w:r>
+      <w:proofErr w:type="spellStart"/>
+      <w:r>
+        <w:rPr>
+          <w:i/>
+          <w:iCs/>
+        </w:rPr>
+        <w:t>t_arme</w:t>
+      </w:r>
+      <w:proofErr w:type="spellEnd"/>
+      <w:r>
+        <w:t xml:space="preserve">). Puis on va joindre la table </w:t>
+      </w:r>
+      <w:proofErr w:type="spellStart"/>
+      <w:r>
+        <w:rPr>
+          <w:i/>
+          <w:iCs/>
+        </w:rPr>
+        <w:t>t_joueur</w:t>
+      </w:r>
+      <w:proofErr w:type="spellEnd"/>
+      <w:r>
+        <w:t xml:space="preserve"> et la table </w:t>
+      </w:r>
+      <w:proofErr w:type="spellStart"/>
+      <w:r>
+        <w:rPr>
+          <w:i/>
+          <w:iCs/>
+        </w:rPr>
+        <w:t>t_commande</w:t>
+      </w:r>
+      <w:proofErr w:type="spellEnd"/>
+      <w:r>
+        <w:rPr>
+          <w:i/>
+          <w:iCs/>
+        </w:rPr>
+        <w:t xml:space="preserve"> </w:t>
+      </w:r>
+      <w:r>
+        <w:t xml:space="preserve">via </w:t>
+      </w:r>
+      <w:proofErr w:type="spellStart"/>
+      <w:r>
+        <w:t>l’id</w:t>
+      </w:r>
+      <w:proofErr w:type="spellEnd"/>
+      <w:r>
+        <w:t xml:space="preserve"> du joueur </w:t>
+      </w:r>
+      <w:r>
+        <w:t>[</w:t>
+      </w:r>
+      <w:r>
+        <w:rPr>
+          <w:rFonts w:ascii="Consolas" w:hAnsi="Consolas"/>
+          <w:b/>
+          <w:bCs/>
+        </w:rPr>
+        <w:t>INNER JOIN</w:t>
+      </w:r>
+      <w:r>
+        <w:t>]</w:t>
+      </w:r>
+      <w:r>
+        <w:t xml:space="preserve">, on va joindre la table </w:t>
+      </w:r>
+      <w:proofErr w:type="spellStart"/>
+      <w:r>
+        <w:rPr>
+          <w:i/>
+          <w:iCs/>
+        </w:rPr>
+        <w:t>t_detail_commande</w:t>
+      </w:r>
+      <w:proofErr w:type="spellEnd"/>
+      <w:r>
+        <w:t xml:space="preserve"> et la table </w:t>
+      </w:r>
+      <w:proofErr w:type="spellStart"/>
+      <w:r>
+        <w:rPr>
+          <w:i/>
+          <w:iCs/>
+        </w:rPr>
+        <w:t>t_commande</w:t>
+      </w:r>
+      <w:proofErr w:type="spellEnd"/>
+      <w:r>
+        <w:rPr>
+          <w:i/>
+          <w:iCs/>
+        </w:rPr>
+        <w:t xml:space="preserve"> </w:t>
+      </w:r>
+      <w:r>
+        <w:t xml:space="preserve">via </w:t>
+      </w:r>
+      <w:proofErr w:type="spellStart"/>
+      <w:r>
+        <w:t>l’id</w:t>
+      </w:r>
+      <w:proofErr w:type="spellEnd"/>
+      <w:r>
+        <w:t xml:space="preserve"> des commandes et on va joindre la table </w:t>
+      </w:r>
+      <w:proofErr w:type="spellStart"/>
+      <w:r>
+        <w:rPr>
+          <w:i/>
+          <w:iCs/>
+        </w:rPr>
+        <w:t>t_detail</w:t>
+      </w:r>
+      <w:proofErr w:type="spellEnd"/>
+      <w:r>
+        <w:t xml:space="preserve"> </w:t>
+      </w:r>
+      <w:r>
+        <w:t xml:space="preserve">commande et la table </w:t>
+      </w:r>
+      <w:proofErr w:type="spellStart"/>
+      <w:r>
+        <w:t>t</w:t>
+      </w:r>
+      <w:r>
+        <w:rPr>
+          <w:i/>
+          <w:iCs/>
+        </w:rPr>
+        <w:t>_arme</w:t>
+      </w:r>
+      <w:proofErr w:type="spellEnd"/>
+      <w:r>
+        <w:t xml:space="preserve"> via </w:t>
+      </w:r>
+      <w:proofErr w:type="spellStart"/>
+      <w:r>
+        <w:t>l’id</w:t>
+      </w:r>
+      <w:proofErr w:type="spellEnd"/>
+      <w:r>
+        <w:t xml:space="preserve"> de l’arme</w:t>
+      </w:r>
+      <w:r>
+        <w:t>.</w:t>
+      </w:r>
+    </w:p>
+    <w:p>
+      <w:pPr>
+        <w:jc w:val="both"/>
+      </w:pPr>
+      <w:r>
+        <w:t>L’</w:t>
+      </w:r>
+      <w:r>
+        <w:rPr>
+          <w:i/>
+          <w:iCs/>
+        </w:rPr>
+        <w:t xml:space="preserve">INNER JOIN </w:t>
+      </w:r>
+      <w:r>
+        <w:t>a été choisi car il regroupe uniquement ce qui est en commun car certaines personnes n’ont pas acheté d’arme.</w:t>
+      </w:r>
+    </w:p>
+    <w:p>
+      <w:pPr>
+        <w:jc w:val="both"/>
+      </w:pPr>
+    </w:p>
+    <w:p>
+      <w:pPr>
+        <w:jc w:val="both"/>
+      </w:pPr>
+      <w:r>
+        <w:t>Requête n°6 :</w:t>
+      </w:r>
+    </w:p>
+    <w:p>
+      <w:pPr>
+        <w:jc w:val="both"/>
+      </w:pPr>
+      <w:r>
+        <w:rPr>
+          <w:noProof/>
+        </w:rPr>
+        <w:drawing>
+          <wp:inline distT="0" distB="0" distL="0" distR="0" wp14:anchorId="58D48894" wp14:editId="0FF90B04">
+            <wp:extent cx="5760720" cy="941705"/>
+            <wp:effectExtent l="19050" t="19050" r="11430" b="10795"/>
+            <wp:docPr id="629608909" name="Image 17" descr="Une image contenant texte, Police, capture d’écran, blanc&#10;&#10;Description générée automatiquement"/>
+            <wp:cNvGraphicFramePr>
+              <a:graphicFrameLocks xmlns:a="http://schemas.openxmlformats.org/drawingml/2006/main" noChangeAspect="1"/>
+            </wp:cNvGraphicFramePr>
+            <a:graphic xmlns:a="http://schemas.openxmlformats.org/drawingml/2006/main">
+              <a:graphicData uri="http://schemas.openxmlformats.org/drawingml/2006/picture">
+                <pic:pic xmlns:pic="http://schemas.openxmlformats.org/drawingml/2006/picture">
+                  <pic:nvPicPr>
+                    <pic:cNvPr id="629608909" name="Image 17" descr="Une image contenant texte, Police, capture d’écran, blanc&#10;&#10;Description générée automatiquement"/>
+                    <pic:cNvPicPr/>
+                  </pic:nvPicPr>
+                  <pic:blipFill>
+                    <a:blip r:embed="rId37" cstate="print">
+                      <a:extLst>
+                        <a:ext uri="{28A0092B-C50C-407E-A947-70E740481C1C}">
+                          <a14:useLocalDpi xmlns:a14="http://schemas.microsoft.com/office/drawing/2010/main" val="0"/>
+                        </a:ext>
+                      </a:extLst>
+                    </a:blip>
+                    <a:stretch>
+                      <a:fillRect/>
+                    </a:stretch>
+                  </pic:blipFill>
+                  <pic:spPr>
+                    <a:xfrm>
+                      <a:off x="0" y="0"/>
+                      <a:ext cx="5760720" cy="941705"/>
+                    </a:xfrm>
+                    <a:prstGeom prst="rect">
+                      <a:avLst/>
+                    </a:prstGeom>
+                    <a:ln>
+                      <a:solidFill>
+                        <a:schemeClr val="bg1">
+                          <a:lumMod val="85000"/>
+                        </a:schemeClr>
+                      </a:solidFill>
+                    </a:ln>
+                  </pic:spPr>
+                </pic:pic>
+              </a:graphicData>
+            </a:graphic>
+          </wp:inline>
+        </w:drawing>
+      </w:r>
+    </w:p>
+    <w:p>
+      <w:pPr>
+        <w:jc w:val="both"/>
+      </w:pPr>
+      <w:r>
         <w:t xml:space="preserve">Cela va sélectionner </w:t>
       </w:r>
       <w:proofErr w:type="spellStart"/>
@@ -17060,7 +17332,7 @@
                     <pic:cNvPicPr/>
                   </pic:nvPicPr>
                   <pic:blipFill>
-                    <a:blip r:embed="rId37" cstate="print">
+                    <a:blip r:embed="rId38" cstate="print">
                       <a:extLst>
                         <a:ext uri="{28A0092B-C50C-407E-A947-70E740481C1C}">
                           <a14:useLocalDpi xmlns:a14="http://schemas.microsoft.com/office/drawing/2010/main" val="0"/>
@@ -17099,6 +17371,7 @@
         <w:jc w:val="both"/>
       </w:pPr>
       <w:r>
+        <w:lastRenderedPageBreak/>
         <w:t xml:space="preserve">On va sélectionner le pseudo des joueurs et leur commande. On va relier les joueurs à leur commande via </w:t>
       </w:r>
       <w:proofErr w:type="spellStart"/>
@@ -17150,7 +17423,6 @@
         <w:rPr>
           <w:noProof/>
         </w:rPr>
-        <w:lastRenderedPageBreak/>
         <w:drawing>
           <wp:inline distT="0" distB="0" distL="0" distR="0" wp14:anchorId="4D0DDC40" wp14:editId="38827911">
             <wp:extent cx="3644587" cy="766396"/>
@@ -17167,7 +17439,7 @@
                     <pic:cNvPicPr/>
                   </pic:nvPicPr>
                   <pic:blipFill rotWithShape="1">
-                    <a:blip r:embed="rId38" cstate="print">
+                    <a:blip r:embed="rId39" cstate="print">
                       <a:extLst>
                         <a:ext uri="{28A0092B-C50C-407E-A947-70E740481C1C}">
                           <a14:useLocalDpi xmlns:a14="http://schemas.microsoft.com/office/drawing/2010/main" val="0"/>
@@ -17287,7 +17559,7 @@
                     <pic:cNvPicPr/>
                   </pic:nvPicPr>
                   <pic:blipFill>
-                    <a:blip r:embed="rId39">
+                    <a:blip r:embed="rId40">
                       <a:extLst>
                         <a:ext uri="{28A0092B-C50C-407E-A947-70E740481C1C}">
                           <a14:useLocalDpi xmlns:a14="http://schemas.microsoft.com/office/drawing/2010/main" val="0"/>
@@ -17426,7 +17698,7 @@
                     <pic:cNvPicPr/>
                   </pic:nvPicPr>
                   <pic:blipFill>
-                    <a:blip r:embed="rId40">
+                    <a:blip r:embed="rId41">
                       <a:extLst>
                         <a:ext uri="{28A0092B-C50C-407E-A947-70E740481C1C}">
                           <a14:useLocalDpi xmlns:a14="http://schemas.microsoft.com/office/drawing/2010/main" val="0"/>
@@ -17489,7 +17761,11 @@
         <w:t>DISTINCT</w:t>
       </w:r>
       <w:r>
-        <w:t xml:space="preserve"> permet d’éviter que 2 commandes avec la même arme fait par le même joueur ne soit compter 2 fois. Puis on va joindre la table des joueurs et des commandes pour savoir quel joueur à fait quelle commande puis la table des commandes avec celle des détails des commandes pour savoir quelle arme est commandé. Le tout regrouper par joueur et on va trier par le nombre d’arme différente que chaque joueur a commandé, on va uniquement </w:t>
+        <w:t xml:space="preserve"> permet d’éviter que 2 commandes avec la même arme fait par le même joueur ne soit compter 2 fois. Puis on va joindre la table des joueurs et des commandes pour savoir quel joueur à fait quelle commande puis la table des commandes avec celle des détails des commandes pour savoir quelle arme est commandé. Le tout regrouper par joueur et on va trier par le </w:t>
+      </w:r>
+      <w:r>
+        <w:lastRenderedPageBreak/>
+        <w:t xml:space="preserve">nombre d’arme différente que chaque joueur a commandé, on va uniquement </w:t>
       </w:r>
       <w:r>
         <w:t>garder ceux</w:t>
@@ -17558,7 +17834,6 @@
         <w:jc w:val="both"/>
       </w:pPr>
       <w:r>
-        <w:lastRenderedPageBreak/>
         <w:t xml:space="preserve">Le but d’un index est d’accélérer </w:t>
       </w:r>
       <w:r>
@@ -17703,7 +17978,7 @@
                     <pic:cNvPicPr/>
                   </pic:nvPicPr>
                   <pic:blipFill>
-                    <a:blip r:embed="rId41">
+                    <a:blip r:embed="rId42">
                       <a:extLst>
                         <a:ext uri="{28A0092B-C50C-407E-A947-70E740481C1C}">
                           <a14:useLocalDpi xmlns:a14="http://schemas.microsoft.com/office/drawing/2010/main" val="0"/>
@@ -17923,6 +18198,7 @@
         <w:rPr>
           <w:noProof/>
         </w:rPr>
+        <w:lastRenderedPageBreak/>
         <w:drawing>
           <wp:inline distT="0" distB="0" distL="0" distR="0" wp14:anchorId="52B99BFD" wp14:editId="4FA57EFF">
             <wp:extent cx="5760720" cy="873125"/>
@@ -17939,7 +18215,7 @@
                     <pic:cNvPicPr/>
                   </pic:nvPicPr>
                   <pic:blipFill>
-                    <a:blip r:embed="rId21">
+                    <a:blip r:embed="rId22">
                       <a:extLst>
                         <a:ext uri="{28A0092B-C50C-407E-A947-70E740481C1C}">
                           <a14:useLocalDpi xmlns:a14="http://schemas.microsoft.com/office/drawing/2010/main" val="0"/>
@@ -18034,7 +18310,6 @@
         <w:jc w:val="both"/>
       </w:pPr>
       <w:r>
-        <w:lastRenderedPageBreak/>
         <w:t>-</w:t>
       </w:r>
       <w:proofErr w:type="spellStart"/>
@@ -18198,8 +18473,8 @@
       </w:r>
     </w:p>
     <w:sectPr>
-      <w:headerReference w:type="default" r:id="rId42"/>
-      <w:footerReference w:type="default" r:id="rId43"/>
+      <w:headerReference w:type="default" r:id="rId43"/>
+      <w:footerReference w:type="default" r:id="rId44"/>
       <w:pgSz w:w="11906" w:h="16838"/>
       <w:pgMar w:top="1417" w:right="1417" w:bottom="1417" w:left="1417" w:header="708" w:footer="708" w:gutter="0"/>
       <w:pgNumType w:start="0"/>
@@ -21227,7 +21502,6 @@
     <w:rsid w:val="000140BE"/>
     <w:rsid w:val="00124C0E"/>
     <w:rsid w:val="001A627A"/>
-    <w:rsid w:val="001D6A5A"/>
     <w:rsid w:val="002D785F"/>
     <w:rsid w:val="00397E3A"/>
     <w:rsid w:val="005E30C7"/>
@@ -21246,6 +21520,7 @@
     <w:rsid w:val="00AE4EAF"/>
     <w:rsid w:val="00B5441E"/>
     <w:rsid w:val="00B80E25"/>
+    <w:rsid w:val="00CA0661"/>
     <w:rsid w:val="00CA461A"/>
     <w:rsid w:val="00D62D45"/>
     <w:rsid w:val="00D80A26"/>

</xml_diff>

<commit_message>
doc(DB): add new section
</commit_message>
<xml_diff>
--- a/Doc/workInProgress/Rapport_Projet_SpaceInvaders_Tiago.docx
+++ b/Doc/workInProgress/Rapport_Projet_SpaceInvaders_Tiago.docx
@@ -1,6 +1,6 @@
 
 <file path=word/document.xml><?xml version="1.0" encoding="utf-8"?>
-<w:document xmlns:wpc="http://schemas.microsoft.com/office/word/2010/wordprocessingCanvas" xmlns:cx="http://schemas.microsoft.com/office/drawing/2014/chartex" xmlns:cx1="http://schemas.microsoft.com/office/drawing/2015/9/8/chartex" xmlns:cx2="http://schemas.microsoft.com/office/drawing/2015/10/21/chartex" xmlns:cx3="http://schemas.microsoft.com/office/drawing/2016/5/9/chartex" xmlns:cx4="http://schemas.microsoft.com/office/drawing/2016/5/10/chartex" xmlns:cx5="http://schemas.microsoft.com/office/drawing/2016/5/11/chartex" xmlns:cx6="http://schemas.microsoft.com/office/drawing/2016/5/12/chartex" xmlns:cx7="http://schemas.microsoft.com/office/drawing/2016/5/13/chartex" xmlns:cx8="http://schemas.microsoft.com/office/drawing/2016/5/14/chartex" xmlns:mc="http://schemas.openxmlformats.org/markup-compatibility/2006" xmlns:aink="http://schemas.microsoft.com/office/drawing/2016/ink" xmlns:am3d="http://schemas.microsoft.com/office/drawing/2017/model3d" xmlns:o="urn:schemas-microsoft-com:office:office" xmlns:oel="http://schemas.microsoft.com/office/2019/extlst" xmlns:r="http://schemas.openxmlformats.org/officeDocument/2006/relationships" xmlns:m="http://schemas.openxmlformats.org/officeDocument/2006/math" xmlns:v="urn:schemas-microsoft-com:vml" xmlns:wp14="http://schemas.microsoft.com/office/word/2010/wordprocessingDrawing" xmlns:wp="http://schemas.openxmlformats.org/drawingml/2006/wordprocessingDrawing" xmlns:w10="urn:schemas-microsoft-com:office:word" xmlns:w="http://schemas.openxmlformats.org/wordprocessingml/2006/main" xmlns:w14="http://schemas.microsoft.com/office/word/2010/wordml" xmlns:w15="http://schemas.microsoft.com/office/word/2012/wordml" xmlns:w16cex="http://schemas.microsoft.com/office/word/2018/wordml/cex" xmlns:w16cid="http://schemas.microsoft.com/office/word/2016/wordml/cid" xmlns:w16="http://schemas.microsoft.com/office/word/2018/wordml" xmlns:w16sdtdh="http://schemas.microsoft.com/office/word/2020/wordml/sdtdatahash" xmlns:w16se="http://schemas.microsoft.com/office/word/2015/wordml/symex" xmlns:wpg="http://schemas.microsoft.com/office/word/2010/wordprocessingGroup" xmlns:wpi="http://schemas.microsoft.com/office/word/2010/wordprocessingInk" xmlns:wne="http://schemas.microsoft.com/office/word/2006/wordml" xmlns:wps="http://schemas.microsoft.com/office/word/2010/wordprocessingShape" mc:Ignorable="w14 w15 w16se w16cid w16 w16cex w16sdtdh wp14">
+<w:document xmlns:wpc="http://schemas.microsoft.com/office/word/2010/wordprocessingCanvas" xmlns:cx="http://schemas.microsoft.com/office/drawing/2014/chartex" xmlns:cx1="http://schemas.microsoft.com/office/drawing/2015/9/8/chartex" xmlns:cx2="http://schemas.microsoft.com/office/drawing/2015/10/21/chartex" xmlns:cx3="http://schemas.microsoft.com/office/drawing/2016/5/9/chartex" xmlns:cx4="http://schemas.microsoft.com/office/drawing/2016/5/10/chartex" xmlns:cx5="http://schemas.microsoft.com/office/drawing/2016/5/11/chartex" xmlns:cx6="http://schemas.microsoft.com/office/drawing/2016/5/12/chartex" xmlns:cx7="http://schemas.microsoft.com/office/drawing/2016/5/13/chartex" xmlns:cx8="http://schemas.microsoft.com/office/drawing/2016/5/14/chartex" xmlns:mc="http://schemas.openxmlformats.org/markup-compatibility/2006" xmlns:aink="http://schemas.microsoft.com/office/drawing/2016/ink" xmlns:am3d="http://schemas.microsoft.com/office/drawing/2017/model3d" xmlns:o="urn:schemas-microsoft-com:office:office" xmlns:oel="http://schemas.microsoft.com/office/2019/extlst" xmlns:r="http://schemas.openxmlformats.org/officeDocument/2006/relationships" xmlns:m="http://schemas.openxmlformats.org/officeDocument/2006/math" xmlns:v="urn:schemas-microsoft-com:vml" xmlns:wp14="http://schemas.microsoft.com/office/word/2010/wordprocessingDrawing" xmlns:wp="http://schemas.openxmlformats.org/drawingml/2006/wordprocessingDrawing" xmlns:w10="urn:schemas-microsoft-com:office:word" xmlns:w="http://schemas.openxmlformats.org/wordprocessingml/2006/main" xmlns:w14="http://schemas.microsoft.com/office/word/2010/wordml" xmlns:w15="http://schemas.microsoft.com/office/word/2012/wordml" xmlns:w16cex="http://schemas.microsoft.com/office/word/2018/wordml/cex" xmlns:w16cid="http://schemas.microsoft.com/office/word/2016/wordml/cid" xmlns:w16="http://schemas.microsoft.com/office/word/2018/wordml" xmlns:w16du="http://schemas.microsoft.com/office/word/2023/wordml/word16du" xmlns:w16sdtdh="http://schemas.microsoft.com/office/word/2020/wordml/sdtdatahash" xmlns:w16se="http://schemas.microsoft.com/office/word/2015/wordml/symex" xmlns:wpg="http://schemas.microsoft.com/office/word/2010/wordprocessingGroup" xmlns:wpi="http://schemas.microsoft.com/office/word/2010/wordprocessingInk" xmlns:wne="http://schemas.microsoft.com/office/word/2006/wordml" xmlns:wps="http://schemas.microsoft.com/office/word/2010/wordprocessingShape" mc:Ignorable="w14 w15 w16se w16cid w16 w16cex w16sdtdh wp14">
   <w:body>
     <w:tbl>
       <w:tblPr>
@@ -437,7 +437,7 @@
           <w:r>
             <w:fldChar w:fldCharType="separate"/>
           </w:r>
-          <w:hyperlink w:anchor="_Toc149549236" w:history="1">
+          <w:hyperlink w:anchor="_Toc149568022" w:history="1">
             <w:r>
               <w:rPr>
                 <w:rStyle w:val="Lienhypertexte"/>
@@ -478,7 +478,7 @@
                 <w:noProof/>
                 <w:webHidden/>
               </w:rPr>
-              <w:instrText xml:space="preserve"> PAGEREF _Toc149549236 \h </w:instrText>
+              <w:instrText xml:space="preserve"> PAGEREF _Toc149568022 \h </w:instrText>
             </w:r>
             <w:r>
               <w:rPr>
@@ -521,7 +521,7 @@
               <w:noProof/>
             </w:rPr>
           </w:pPr>
-          <w:hyperlink w:anchor="_Toc149549237" w:history="1">
+          <w:hyperlink w:anchor="_Toc149568023" w:history="1">
             <w:r>
               <w:rPr>
                 <w:rStyle w:val="Lienhypertexte"/>
@@ -562,7 +562,7 @@
                 <w:noProof/>
                 <w:webHidden/>
               </w:rPr>
-              <w:instrText xml:space="preserve"> PAGEREF _Toc149549237 \h </w:instrText>
+              <w:instrText xml:space="preserve"> PAGEREF _Toc149568023 \h </w:instrText>
             </w:r>
             <w:r>
               <w:rPr>
@@ -605,7 +605,7 @@
               <w:noProof/>
             </w:rPr>
           </w:pPr>
-          <w:hyperlink w:anchor="_Toc149549238" w:history="1">
+          <w:hyperlink w:anchor="_Toc149568024" w:history="1">
             <w:r>
               <w:rPr>
                 <w:rStyle w:val="Lienhypertexte"/>
@@ -646,7 +646,7 @@
                 <w:noProof/>
                 <w:webHidden/>
               </w:rPr>
-              <w:instrText xml:space="preserve"> PAGEREF _Toc149549238 \h </w:instrText>
+              <w:instrText xml:space="preserve"> PAGEREF _Toc149568024 \h </w:instrText>
             </w:r>
             <w:r>
               <w:rPr>
@@ -689,7 +689,7 @@
               <w:noProof/>
             </w:rPr>
           </w:pPr>
-          <w:hyperlink w:anchor="_Toc149549239" w:history="1">
+          <w:hyperlink w:anchor="_Toc149568025" w:history="1">
             <w:r>
               <w:rPr>
                 <w:rStyle w:val="Lienhypertexte"/>
@@ -730,7 +730,7 @@
                 <w:noProof/>
                 <w:webHidden/>
               </w:rPr>
-              <w:instrText xml:space="preserve"> PAGEREF _Toc149549239 \h </w:instrText>
+              <w:instrText xml:space="preserve"> PAGEREF _Toc149568025 \h </w:instrText>
             </w:r>
             <w:r>
               <w:rPr>
@@ -773,7 +773,7 @@
               <w:noProof/>
             </w:rPr>
           </w:pPr>
-          <w:hyperlink w:anchor="_Toc149549240" w:history="1">
+          <w:hyperlink w:anchor="_Toc149568026" w:history="1">
             <w:r>
               <w:rPr>
                 <w:rStyle w:val="Lienhypertexte"/>
@@ -814,7 +814,7 @@
                 <w:noProof/>
                 <w:webHidden/>
               </w:rPr>
-              <w:instrText xml:space="preserve"> PAGEREF _Toc149549240 \h </w:instrText>
+              <w:instrText xml:space="preserve"> PAGEREF _Toc149568026 \h </w:instrText>
             </w:r>
             <w:r>
               <w:rPr>
@@ -857,7 +857,7 @@
               <w:noProof/>
             </w:rPr>
           </w:pPr>
-          <w:hyperlink w:anchor="_Toc149549241" w:history="1">
+          <w:hyperlink w:anchor="_Toc149568027" w:history="1">
             <w:r>
               <w:rPr>
                 <w:rStyle w:val="Lienhypertexte"/>
@@ -898,7 +898,7 @@
                 <w:noProof/>
                 <w:webHidden/>
               </w:rPr>
-              <w:instrText xml:space="preserve"> PAGEREF _Toc149549241 \h </w:instrText>
+              <w:instrText xml:space="preserve"> PAGEREF _Toc149568027 \h </w:instrText>
             </w:r>
             <w:r>
               <w:rPr>
@@ -941,7 +941,7 @@
               <w:noProof/>
             </w:rPr>
           </w:pPr>
-          <w:hyperlink w:anchor="_Toc149549242" w:history="1">
+          <w:hyperlink w:anchor="_Toc149568028" w:history="1">
             <w:r>
               <w:rPr>
                 <w:rStyle w:val="Lienhypertexte"/>
@@ -982,7 +982,7 @@
                 <w:noProof/>
                 <w:webHidden/>
               </w:rPr>
-              <w:instrText xml:space="preserve"> PAGEREF _Toc149549242 \h </w:instrText>
+              <w:instrText xml:space="preserve"> PAGEREF _Toc149568028 \h </w:instrText>
             </w:r>
             <w:r>
               <w:rPr>
@@ -1025,7 +1025,7 @@
               <w:noProof/>
             </w:rPr>
           </w:pPr>
-          <w:hyperlink w:anchor="_Toc149549243" w:history="1">
+          <w:hyperlink w:anchor="_Toc149568029" w:history="1">
             <w:r>
               <w:rPr>
                 <w:rStyle w:val="Lienhypertexte"/>
@@ -1066,7 +1066,7 @@
                 <w:noProof/>
                 <w:webHidden/>
               </w:rPr>
-              <w:instrText xml:space="preserve"> PAGEREF _Toc149549243 \h </w:instrText>
+              <w:instrText xml:space="preserve"> PAGEREF _Toc149568029 \h </w:instrText>
             </w:r>
             <w:r>
               <w:rPr>
@@ -1109,7 +1109,7 @@
               <w:noProof/>
             </w:rPr>
           </w:pPr>
-          <w:hyperlink w:anchor="_Toc149549244" w:history="1">
+          <w:hyperlink w:anchor="_Toc149568030" w:history="1">
             <w:r>
               <w:rPr>
                 <w:rStyle w:val="Lienhypertexte"/>
@@ -1150,7 +1150,7 @@
                 <w:noProof/>
                 <w:webHidden/>
               </w:rPr>
-              <w:instrText xml:space="preserve"> PAGEREF _Toc149549244 \h </w:instrText>
+              <w:instrText xml:space="preserve"> PAGEREF _Toc149568030 \h </w:instrText>
             </w:r>
             <w:r>
               <w:rPr>
@@ -1193,7 +1193,7 @@
               <w:noProof/>
             </w:rPr>
           </w:pPr>
-          <w:hyperlink w:anchor="_Toc149549245" w:history="1">
+          <w:hyperlink w:anchor="_Toc149568031" w:history="1">
             <w:r>
               <w:rPr>
                 <w:rStyle w:val="Lienhypertexte"/>
@@ -1234,7 +1234,7 @@
                 <w:noProof/>
                 <w:webHidden/>
               </w:rPr>
-              <w:instrText xml:space="preserve"> PAGEREF _Toc149549245 \h </w:instrText>
+              <w:instrText xml:space="preserve"> PAGEREF _Toc149568031 \h </w:instrText>
             </w:r>
             <w:r>
               <w:rPr>
@@ -1277,7 +1277,7 @@
               <w:noProof/>
             </w:rPr>
           </w:pPr>
-          <w:hyperlink w:anchor="_Toc149549246" w:history="1">
+          <w:hyperlink w:anchor="_Toc149568032" w:history="1">
             <w:r>
               <w:rPr>
                 <w:rStyle w:val="Lienhypertexte"/>
@@ -1318,7 +1318,7 @@
                 <w:noProof/>
                 <w:webHidden/>
               </w:rPr>
-              <w:instrText xml:space="preserve"> PAGEREF _Toc149549246 \h </w:instrText>
+              <w:instrText xml:space="preserve"> PAGEREF _Toc149568032 \h </w:instrText>
             </w:r>
             <w:r>
               <w:rPr>
@@ -1361,7 +1361,7 @@
               <w:noProof/>
             </w:rPr>
           </w:pPr>
-          <w:hyperlink w:anchor="_Toc149549247" w:history="1">
+          <w:hyperlink w:anchor="_Toc149568033" w:history="1">
             <w:r>
               <w:rPr>
                 <w:rStyle w:val="Lienhypertexte"/>
@@ -1402,7 +1402,7 @@
                 <w:noProof/>
                 <w:webHidden/>
               </w:rPr>
-              <w:instrText xml:space="preserve"> PAGEREF _Toc149549247 \h </w:instrText>
+              <w:instrText xml:space="preserve"> PAGEREF _Toc149568033 \h </w:instrText>
             </w:r>
             <w:r>
               <w:rPr>
@@ -1445,7 +1445,7 @@
               <w:noProof/>
             </w:rPr>
           </w:pPr>
-          <w:hyperlink w:anchor="_Toc149549248" w:history="1">
+          <w:hyperlink w:anchor="_Toc149568034" w:history="1">
             <w:r>
               <w:rPr>
                 <w:rStyle w:val="Lienhypertexte"/>
@@ -1486,7 +1486,7 @@
                 <w:noProof/>
                 <w:webHidden/>
               </w:rPr>
-              <w:instrText xml:space="preserve"> PAGEREF _Toc149549248 \h </w:instrText>
+              <w:instrText xml:space="preserve"> PAGEREF _Toc149568034 \h </w:instrText>
             </w:r>
             <w:r>
               <w:rPr>
@@ -1529,7 +1529,7 @@
               <w:noProof/>
             </w:rPr>
           </w:pPr>
-          <w:hyperlink w:anchor="_Toc149549249" w:history="1">
+          <w:hyperlink w:anchor="_Toc149568035" w:history="1">
             <w:r>
               <w:rPr>
                 <w:rStyle w:val="Lienhypertexte"/>
@@ -1570,7 +1570,7 @@
                 <w:noProof/>
                 <w:webHidden/>
               </w:rPr>
-              <w:instrText xml:space="preserve"> PAGEREF _Toc149549249 \h </w:instrText>
+              <w:instrText xml:space="preserve"> PAGEREF _Toc149568035 \h </w:instrText>
             </w:r>
             <w:r>
               <w:rPr>
@@ -1613,7 +1613,7 @@
               <w:noProof/>
             </w:rPr>
           </w:pPr>
-          <w:hyperlink w:anchor="_Toc149549250" w:history="1">
+          <w:hyperlink w:anchor="_Toc149568036" w:history="1">
             <w:r>
               <w:rPr>
                 <w:rStyle w:val="Lienhypertexte"/>
@@ -1654,7 +1654,7 @@
                 <w:noProof/>
                 <w:webHidden/>
               </w:rPr>
-              <w:instrText xml:space="preserve"> PAGEREF _Toc149549250 \h </w:instrText>
+              <w:instrText xml:space="preserve"> PAGEREF _Toc149568036 \h </w:instrText>
             </w:r>
             <w:r>
               <w:rPr>
@@ -1697,7 +1697,7 @@
               <w:noProof/>
             </w:rPr>
           </w:pPr>
-          <w:hyperlink w:anchor="_Toc149549251" w:history="1">
+          <w:hyperlink w:anchor="_Toc149568037" w:history="1">
             <w:r>
               <w:rPr>
                 <w:rStyle w:val="Lienhypertexte"/>
@@ -1738,7 +1738,7 @@
                 <w:noProof/>
                 <w:webHidden/>
               </w:rPr>
-              <w:instrText xml:space="preserve"> PAGEREF _Toc149549251 \h </w:instrText>
+              <w:instrText xml:space="preserve"> PAGEREF _Toc149568037 \h </w:instrText>
             </w:r>
             <w:r>
               <w:rPr>
@@ -1781,7 +1781,7 @@
               <w:noProof/>
             </w:rPr>
           </w:pPr>
-          <w:hyperlink w:anchor="_Toc149549252" w:history="1">
+          <w:hyperlink w:anchor="_Toc149568038" w:history="1">
             <w:r>
               <w:rPr>
                 <w:rStyle w:val="Lienhypertexte"/>
@@ -1822,7 +1822,7 @@
                 <w:noProof/>
                 <w:webHidden/>
               </w:rPr>
-              <w:instrText xml:space="preserve"> PAGEREF _Toc149549252 \h </w:instrText>
+              <w:instrText xml:space="preserve"> PAGEREF _Toc149568038 \h </w:instrText>
             </w:r>
             <w:r>
               <w:rPr>
@@ -1865,7 +1865,7 @@
               <w:noProof/>
             </w:rPr>
           </w:pPr>
-          <w:hyperlink w:anchor="_Toc149549253" w:history="1">
+          <w:hyperlink w:anchor="_Toc149568039" w:history="1">
             <w:r>
               <w:rPr>
                 <w:rStyle w:val="Lienhypertexte"/>
@@ -1906,7 +1906,7 @@
                 <w:noProof/>
                 <w:webHidden/>
               </w:rPr>
-              <w:instrText xml:space="preserve"> PAGEREF _Toc149549253 \h </w:instrText>
+              <w:instrText xml:space="preserve"> PAGEREF _Toc149568039 \h </w:instrText>
             </w:r>
             <w:r>
               <w:rPr>
@@ -1949,7 +1949,7 @@
               <w:noProof/>
             </w:rPr>
           </w:pPr>
-          <w:hyperlink w:anchor="_Toc149549254" w:history="1">
+          <w:hyperlink w:anchor="_Toc149568040" w:history="1">
             <w:r>
               <w:rPr>
                 <w:rStyle w:val="Lienhypertexte"/>
@@ -1990,7 +1990,7 @@
                 <w:noProof/>
                 <w:webHidden/>
               </w:rPr>
-              <w:instrText xml:space="preserve"> PAGEREF _Toc149549254 \h </w:instrText>
+              <w:instrText xml:space="preserve"> PAGEREF _Toc149568040 \h </w:instrText>
             </w:r>
             <w:r>
               <w:rPr>
@@ -2033,7 +2033,7 @@
               <w:noProof/>
             </w:rPr>
           </w:pPr>
-          <w:hyperlink w:anchor="_Toc149549255" w:history="1">
+          <w:hyperlink w:anchor="_Toc149568041" w:history="1">
             <w:r>
               <w:rPr>
                 <w:rStyle w:val="Lienhypertexte"/>
@@ -2074,7 +2074,7 @@
                 <w:noProof/>
                 <w:webHidden/>
               </w:rPr>
-              <w:instrText xml:space="preserve"> PAGEREF _Toc149549255 \h </w:instrText>
+              <w:instrText xml:space="preserve"> PAGEREF _Toc149568041 \h </w:instrText>
             </w:r>
             <w:r>
               <w:rPr>
@@ -2117,7 +2117,7 @@
               <w:noProof/>
             </w:rPr>
           </w:pPr>
-          <w:hyperlink w:anchor="_Toc149549256" w:history="1">
+          <w:hyperlink w:anchor="_Toc149568042" w:history="1">
             <w:r>
               <w:rPr>
                 <w:rStyle w:val="Lienhypertexte"/>
@@ -2158,7 +2158,7 @@
                 <w:noProof/>
                 <w:webHidden/>
               </w:rPr>
-              <w:instrText xml:space="preserve"> PAGEREF _Toc149549256 \h </w:instrText>
+              <w:instrText xml:space="preserve"> PAGEREF _Toc149568042 \h </w:instrText>
             </w:r>
             <w:r>
               <w:rPr>
@@ -2201,7 +2201,7 @@
               <w:noProof/>
             </w:rPr>
           </w:pPr>
-          <w:hyperlink w:anchor="_Toc149549257" w:history="1">
+          <w:hyperlink w:anchor="_Toc149568043" w:history="1">
             <w:r>
               <w:rPr>
                 <w:rStyle w:val="Lienhypertexte"/>
@@ -2242,7 +2242,7 @@
                 <w:noProof/>
                 <w:webHidden/>
               </w:rPr>
-              <w:instrText xml:space="preserve"> PAGEREF _Toc149549257 \h </w:instrText>
+              <w:instrText xml:space="preserve"> PAGEREF _Toc149568043 \h </w:instrText>
             </w:r>
             <w:r>
               <w:rPr>
@@ -2285,7 +2285,7 @@
               <w:noProof/>
             </w:rPr>
           </w:pPr>
-          <w:hyperlink w:anchor="_Toc149549258" w:history="1">
+          <w:hyperlink w:anchor="_Toc149568044" w:history="1">
             <w:r>
               <w:rPr>
                 <w:rStyle w:val="Lienhypertexte"/>
@@ -2326,7 +2326,7 @@
                 <w:noProof/>
                 <w:webHidden/>
               </w:rPr>
-              <w:instrText xml:space="preserve"> PAGEREF _Toc149549258 \h </w:instrText>
+              <w:instrText xml:space="preserve"> PAGEREF _Toc149568044 \h </w:instrText>
             </w:r>
             <w:r>
               <w:rPr>
@@ -2369,7 +2369,7 @@
               <w:noProof/>
             </w:rPr>
           </w:pPr>
-          <w:hyperlink w:anchor="_Toc149549259" w:history="1">
+          <w:hyperlink w:anchor="_Toc149568045" w:history="1">
             <w:r>
               <w:rPr>
                 <w:rStyle w:val="Lienhypertexte"/>
@@ -2410,7 +2410,7 @@
                 <w:noProof/>
                 <w:webHidden/>
               </w:rPr>
-              <w:instrText xml:space="preserve"> PAGEREF _Toc149549259 \h </w:instrText>
+              <w:instrText xml:space="preserve"> PAGEREF _Toc149568045 \h </w:instrText>
             </w:r>
             <w:r>
               <w:rPr>
@@ -2453,7 +2453,7 @@
               <w:noProof/>
             </w:rPr>
           </w:pPr>
-          <w:hyperlink w:anchor="_Toc149549260" w:history="1">
+          <w:hyperlink w:anchor="_Toc149568046" w:history="1">
             <w:r>
               <w:rPr>
                 <w:rStyle w:val="Lienhypertexte"/>
@@ -2494,7 +2494,7 @@
                 <w:noProof/>
                 <w:webHidden/>
               </w:rPr>
-              <w:instrText xml:space="preserve"> PAGEREF _Toc149549260 \h </w:instrText>
+              <w:instrText xml:space="preserve"> PAGEREF _Toc149568046 \h </w:instrText>
             </w:r>
             <w:r>
               <w:rPr>
@@ -2537,7 +2537,7 @@
               <w:noProof/>
             </w:rPr>
           </w:pPr>
-          <w:hyperlink w:anchor="_Toc149549261" w:history="1">
+          <w:hyperlink w:anchor="_Toc149568047" w:history="1">
             <w:r>
               <w:rPr>
                 <w:rStyle w:val="Lienhypertexte"/>
@@ -2578,7 +2578,7 @@
                 <w:noProof/>
                 <w:webHidden/>
               </w:rPr>
-              <w:instrText xml:space="preserve"> PAGEREF _Toc149549261 \h </w:instrText>
+              <w:instrText xml:space="preserve"> PAGEREF _Toc149568047 \h </w:instrText>
             </w:r>
             <w:r>
               <w:rPr>
@@ -2621,7 +2621,7 @@
               <w:noProof/>
             </w:rPr>
           </w:pPr>
-          <w:hyperlink w:anchor="_Toc149549262" w:history="1">
+          <w:hyperlink w:anchor="_Toc149568048" w:history="1">
             <w:r>
               <w:rPr>
                 <w:rStyle w:val="Lienhypertexte"/>
@@ -2662,7 +2662,7 @@
                 <w:noProof/>
                 <w:webHidden/>
               </w:rPr>
-              <w:instrText xml:space="preserve"> PAGEREF _Toc149549262 \h </w:instrText>
+              <w:instrText xml:space="preserve"> PAGEREF _Toc149568048 \h </w:instrText>
             </w:r>
             <w:r>
               <w:rPr>
@@ -2705,7 +2705,7 @@
               <w:noProof/>
             </w:rPr>
           </w:pPr>
-          <w:hyperlink w:anchor="_Toc149549263" w:history="1">
+          <w:hyperlink w:anchor="_Toc149568049" w:history="1">
             <w:r>
               <w:rPr>
                 <w:rStyle w:val="Lienhypertexte"/>
@@ -2746,7 +2746,7 @@
                 <w:noProof/>
                 <w:webHidden/>
               </w:rPr>
-              <w:instrText xml:space="preserve"> PAGEREF _Toc149549263 \h </w:instrText>
+              <w:instrText xml:space="preserve"> PAGEREF _Toc149568049 \h </w:instrText>
             </w:r>
             <w:r>
               <w:rPr>
@@ -2789,7 +2789,7 @@
               <w:noProof/>
             </w:rPr>
           </w:pPr>
-          <w:hyperlink w:anchor="_Toc149549264" w:history="1">
+          <w:hyperlink w:anchor="_Toc149568050" w:history="1">
             <w:r>
               <w:rPr>
                 <w:rStyle w:val="Lienhypertexte"/>
@@ -2830,7 +2830,7 @@
                 <w:noProof/>
                 <w:webHidden/>
               </w:rPr>
-              <w:instrText xml:space="preserve"> PAGEREF _Toc149549264 \h </w:instrText>
+              <w:instrText xml:space="preserve"> PAGEREF _Toc149568050 \h </w:instrText>
             </w:r>
             <w:r>
               <w:rPr>
@@ -2873,7 +2873,7 @@
               <w:noProof/>
             </w:rPr>
           </w:pPr>
-          <w:hyperlink w:anchor="_Toc149549265" w:history="1">
+          <w:hyperlink w:anchor="_Toc149568051" w:history="1">
             <w:r>
               <w:rPr>
                 <w:rStyle w:val="Lienhypertexte"/>
@@ -2914,7 +2914,7 @@
                 <w:noProof/>
                 <w:webHidden/>
               </w:rPr>
-              <w:instrText xml:space="preserve"> PAGEREF _Toc149549265 \h </w:instrText>
+              <w:instrText xml:space="preserve"> PAGEREF _Toc149568051 \h </w:instrText>
             </w:r>
             <w:r>
               <w:rPr>
@@ -2957,7 +2957,7 @@
               <w:noProof/>
             </w:rPr>
           </w:pPr>
-          <w:hyperlink w:anchor="_Toc149549266" w:history="1">
+          <w:hyperlink w:anchor="_Toc149568052" w:history="1">
             <w:r>
               <w:rPr>
                 <w:rStyle w:val="Lienhypertexte"/>
@@ -2998,7 +2998,7 @@
                 <w:noProof/>
                 <w:webHidden/>
               </w:rPr>
-              <w:instrText xml:space="preserve"> PAGEREF _Toc149549266 \h </w:instrText>
+              <w:instrText xml:space="preserve"> PAGEREF _Toc149568052 \h </w:instrText>
             </w:r>
             <w:r>
               <w:rPr>
@@ -3041,7 +3041,7 @@
               <w:noProof/>
             </w:rPr>
           </w:pPr>
-          <w:hyperlink w:anchor="_Toc149549267" w:history="1">
+          <w:hyperlink w:anchor="_Toc149568053" w:history="1">
             <w:r>
               <w:rPr>
                 <w:rStyle w:val="Lienhypertexte"/>
@@ -3082,7 +3082,7 @@
                 <w:noProof/>
                 <w:webHidden/>
               </w:rPr>
-              <w:instrText xml:space="preserve"> PAGEREF _Toc149549267 \h </w:instrText>
+              <w:instrText xml:space="preserve"> PAGEREF _Toc149568053 \h </w:instrText>
             </w:r>
             <w:r>
               <w:rPr>
@@ -3125,7 +3125,7 @@
               <w:noProof/>
             </w:rPr>
           </w:pPr>
-          <w:hyperlink w:anchor="_Toc149549268" w:history="1">
+          <w:hyperlink w:anchor="_Toc149568054" w:history="1">
             <w:r>
               <w:rPr>
                 <w:rStyle w:val="Lienhypertexte"/>
@@ -3166,7 +3166,7 @@
                 <w:noProof/>
                 <w:webHidden/>
               </w:rPr>
-              <w:instrText xml:space="preserve"> PAGEREF _Toc149549268 \h </w:instrText>
+              <w:instrText xml:space="preserve"> PAGEREF _Toc149568054 \h </w:instrText>
             </w:r>
             <w:r>
               <w:rPr>
@@ -3186,7 +3186,7 @@
                 <w:noProof/>
                 <w:webHidden/>
               </w:rPr>
-              <w:t>22</w:t>
+              <w:t>23</w:t>
             </w:r>
             <w:r>
               <w:rPr>
@@ -3209,7 +3209,7 @@
               <w:noProof/>
             </w:rPr>
           </w:pPr>
-          <w:hyperlink w:anchor="_Toc149549269" w:history="1">
+          <w:hyperlink w:anchor="_Toc149568055" w:history="1">
             <w:r>
               <w:rPr>
                 <w:rStyle w:val="Lienhypertexte"/>
@@ -3250,7 +3250,7 @@
                 <w:noProof/>
                 <w:webHidden/>
               </w:rPr>
-              <w:instrText xml:space="preserve"> PAGEREF _Toc149549269 \h </w:instrText>
+              <w:instrText xml:space="preserve"> PAGEREF _Toc149568055 \h </w:instrText>
             </w:r>
             <w:r>
               <w:rPr>
@@ -3270,7 +3270,7 @@
                 <w:noProof/>
                 <w:webHidden/>
               </w:rPr>
-              <w:t>22</w:t>
+              <w:t>23</w:t>
             </w:r>
             <w:r>
               <w:rPr>
@@ -3293,7 +3293,7 @@
               <w:noProof/>
             </w:rPr>
           </w:pPr>
-          <w:hyperlink w:anchor="_Toc149549270" w:history="1">
+          <w:hyperlink w:anchor="_Toc149568056" w:history="1">
             <w:r>
               <w:rPr>
                 <w:rStyle w:val="Lienhypertexte"/>
@@ -3334,7 +3334,7 @@
                 <w:noProof/>
                 <w:webHidden/>
               </w:rPr>
-              <w:instrText xml:space="preserve"> PAGEREF _Toc149549270 \h </w:instrText>
+              <w:instrText xml:space="preserve"> PAGEREF _Toc149568056 \h </w:instrText>
             </w:r>
             <w:r>
               <w:rPr>
@@ -3354,7 +3354,7 @@
                 <w:noProof/>
                 <w:webHidden/>
               </w:rPr>
-              <w:t>23</w:t>
+              <w:t>24</w:t>
             </w:r>
             <w:r>
               <w:rPr>
@@ -3377,7 +3377,7 @@
               <w:noProof/>
             </w:rPr>
           </w:pPr>
-          <w:hyperlink w:anchor="_Toc149549271" w:history="1">
+          <w:hyperlink w:anchor="_Toc149568057" w:history="1">
             <w:r>
               <w:rPr>
                 <w:rStyle w:val="Lienhypertexte"/>
@@ -3418,7 +3418,7 @@
                 <w:noProof/>
                 <w:webHidden/>
               </w:rPr>
-              <w:instrText xml:space="preserve"> PAGEREF _Toc149549271 \h </w:instrText>
+              <w:instrText xml:space="preserve"> PAGEREF _Toc149568057 \h </w:instrText>
             </w:r>
             <w:r>
               <w:rPr>
@@ -3438,7 +3438,7 @@
                 <w:noProof/>
                 <w:webHidden/>
               </w:rPr>
-              <w:t>25</w:t>
+              <w:t>27</w:t>
             </w:r>
             <w:r>
               <w:rPr>
@@ -3461,7 +3461,7 @@
               <w:noProof/>
             </w:rPr>
           </w:pPr>
-          <w:hyperlink w:anchor="_Toc149549272" w:history="1">
+          <w:hyperlink w:anchor="_Toc149568058" w:history="1">
             <w:r>
               <w:rPr>
                 <w:rStyle w:val="Lienhypertexte"/>
@@ -3502,7 +3502,7 @@
                 <w:noProof/>
                 <w:webHidden/>
               </w:rPr>
-              <w:instrText xml:space="preserve"> PAGEREF _Toc149549272 \h </w:instrText>
+              <w:instrText xml:space="preserve"> PAGEREF _Toc149568058 \h </w:instrText>
             </w:r>
             <w:r>
               <w:rPr>
@@ -3522,7 +3522,7 @@
                 <w:noProof/>
                 <w:webHidden/>
               </w:rPr>
-              <w:t>26</w:t>
+              <w:t>27</w:t>
             </w:r>
             <w:r>
               <w:rPr>
@@ -3545,7 +3545,7 @@
               <w:noProof/>
             </w:rPr>
           </w:pPr>
-          <w:hyperlink w:anchor="_Toc149549273" w:history="1">
+          <w:hyperlink w:anchor="_Toc149568059" w:history="1">
             <w:r>
               <w:rPr>
                 <w:rStyle w:val="Lienhypertexte"/>
@@ -3586,7 +3586,7 @@
                 <w:noProof/>
                 <w:webHidden/>
               </w:rPr>
-              <w:instrText xml:space="preserve"> PAGEREF _Toc149549273 \h </w:instrText>
+              <w:instrText xml:space="preserve"> PAGEREF _Toc149568059 \h </w:instrText>
             </w:r>
             <w:r>
               <w:rPr>
@@ -3606,7 +3606,7 @@
                 <w:noProof/>
                 <w:webHidden/>
               </w:rPr>
-              <w:t>26</w:t>
+              <w:t>27</w:t>
             </w:r>
             <w:r>
               <w:rPr>
@@ -3629,7 +3629,7 @@
               <w:noProof/>
             </w:rPr>
           </w:pPr>
-          <w:hyperlink w:anchor="_Toc149549274" w:history="1">
+          <w:hyperlink w:anchor="_Toc149568060" w:history="1">
             <w:r>
               <w:rPr>
                 <w:rStyle w:val="Lienhypertexte"/>
@@ -3670,7 +3670,7 @@
                 <w:noProof/>
                 <w:webHidden/>
               </w:rPr>
-              <w:instrText xml:space="preserve"> PAGEREF _Toc149549274 \h </w:instrText>
+              <w:instrText xml:space="preserve"> PAGEREF _Toc149568060 \h </w:instrText>
             </w:r>
             <w:r>
               <w:rPr>
@@ -3690,7 +3690,7 @@
                 <w:noProof/>
                 <w:webHidden/>
               </w:rPr>
-              <w:t>26</w:t>
+              <w:t>27</w:t>
             </w:r>
             <w:r>
               <w:rPr>
@@ -3713,7 +3713,7 @@
               <w:noProof/>
             </w:rPr>
           </w:pPr>
-          <w:hyperlink w:anchor="_Toc149549275" w:history="1">
+          <w:hyperlink w:anchor="_Toc149568061" w:history="1">
             <w:r>
               <w:rPr>
                 <w:rStyle w:val="Lienhypertexte"/>
@@ -3733,6 +3733,90 @@
                 <w:rStyle w:val="Lienhypertexte"/>
                 <w:noProof/>
               </w:rPr>
+              <w:t>Intégration de la base de données dans le code</w:t>
+            </w:r>
+            <w:r>
+              <w:rPr>
+                <w:noProof/>
+                <w:webHidden/>
+              </w:rPr>
+              <w:tab/>
+            </w:r>
+            <w:r>
+              <w:rPr>
+                <w:noProof/>
+                <w:webHidden/>
+              </w:rPr>
+              <w:fldChar w:fldCharType="begin"/>
+            </w:r>
+            <w:r>
+              <w:rPr>
+                <w:noProof/>
+                <w:webHidden/>
+              </w:rPr>
+              <w:instrText xml:space="preserve"> PAGEREF _Toc149568061 \h </w:instrText>
+            </w:r>
+            <w:r>
+              <w:rPr>
+                <w:noProof/>
+                <w:webHidden/>
+              </w:rPr>
+            </w:r>
+            <w:r>
+              <w:rPr>
+                <w:noProof/>
+                <w:webHidden/>
+              </w:rPr>
+              <w:fldChar w:fldCharType="separate"/>
+            </w:r>
+            <w:r>
+              <w:rPr>
+                <w:noProof/>
+                <w:webHidden/>
+              </w:rPr>
+              <w:t>28</w:t>
+            </w:r>
+            <w:r>
+              <w:rPr>
+                <w:noProof/>
+                <w:webHidden/>
+              </w:rPr>
+              <w:fldChar w:fldCharType="end"/>
+            </w:r>
+          </w:hyperlink>
+        </w:p>
+        <w:p>
+          <w:pPr>
+            <w:pStyle w:val="TM2"/>
+            <w:tabs>
+              <w:tab w:val="left" w:pos="880"/>
+              <w:tab w:val="right" w:leader="dot" w:pos="9062"/>
+            </w:tabs>
+            <w:rPr>
+              <w:rFonts w:cstheme="minorBidi"/>
+              <w:noProof/>
+            </w:rPr>
+          </w:pPr>
+          <w:hyperlink w:anchor="_Toc149568062" w:history="1">
+            <w:r>
+              <w:rPr>
+                <w:rStyle w:val="Lienhypertexte"/>
+                <w:noProof/>
+              </w:rPr>
+              <w:t>3.8</w:t>
+            </w:r>
+            <w:r>
+              <w:rPr>
+                <w:rFonts w:cstheme="minorBidi"/>
+                <w:noProof/>
+              </w:rPr>
+              <w:tab/>
+            </w:r>
+            <w:r>
+              <w:rPr>
+                <w:rStyle w:val="Lienhypertexte"/>
+                <w:noProof/>
+              </w:rPr>
               <w:t>Conclusion</w:t>
             </w:r>
             <w:r>
@@ -3754,7 +3838,7 @@
                 <w:noProof/>
                 <w:webHidden/>
               </w:rPr>
-              <w:instrText xml:space="preserve"> PAGEREF _Toc149549275 \h </w:instrText>
+              <w:instrText xml:space="preserve"> PAGEREF _Toc149568062 \h </w:instrText>
             </w:r>
             <w:r>
               <w:rPr>
@@ -3774,7 +3858,7 @@
                 <w:noProof/>
                 <w:webHidden/>
               </w:rPr>
-              <w:t>27</w:t>
+              <w:t>28</w:t>
             </w:r>
             <w:r>
               <w:rPr>
@@ -3797,7 +3881,7 @@
               <w:noProof/>
             </w:rPr>
           </w:pPr>
-          <w:hyperlink w:anchor="_Toc149549276" w:history="1">
+          <w:hyperlink w:anchor="_Toc149568063" w:history="1">
             <w:r>
               <w:rPr>
                 <w:rStyle w:val="Lienhypertexte"/>
@@ -3838,7 +3922,7 @@
                 <w:noProof/>
                 <w:webHidden/>
               </w:rPr>
-              <w:instrText xml:space="preserve"> PAGEREF _Toc149549276 \h </w:instrText>
+              <w:instrText xml:space="preserve"> PAGEREF _Toc149568063 \h </w:instrText>
             </w:r>
             <w:r>
               <w:rPr>
@@ -3858,7 +3942,7 @@
                 <w:noProof/>
                 <w:webHidden/>
               </w:rPr>
-              <w:t>27</w:t>
+              <w:t>28</w:t>
             </w:r>
             <w:r>
               <w:rPr>
@@ -3881,7 +3965,7 @@
               <w:noProof/>
             </w:rPr>
           </w:pPr>
-          <w:hyperlink w:anchor="_Toc149549277" w:history="1">
+          <w:hyperlink w:anchor="_Toc149568064" w:history="1">
             <w:r>
               <w:rPr>
                 <w:rStyle w:val="Lienhypertexte"/>
@@ -3922,7 +4006,7 @@
                 <w:noProof/>
                 <w:webHidden/>
               </w:rPr>
-              <w:instrText xml:space="preserve"> PAGEREF _Toc149549277 \h </w:instrText>
+              <w:instrText xml:space="preserve"> PAGEREF _Toc149568064 \h </w:instrText>
             </w:r>
             <w:r>
               <w:rPr>
@@ -3942,7 +4026,7 @@
                 <w:noProof/>
                 <w:webHidden/>
               </w:rPr>
-              <w:t>27</w:t>
+              <w:t>28</w:t>
             </w:r>
             <w:r>
               <w:rPr>
@@ -3965,7 +4049,7 @@
               <w:noProof/>
             </w:rPr>
           </w:pPr>
-          <w:hyperlink w:anchor="_Toc149549278" w:history="1">
+          <w:hyperlink w:anchor="_Toc149568065" w:history="1">
             <w:r>
               <w:rPr>
                 <w:rStyle w:val="Lienhypertexte"/>
@@ -4006,7 +4090,7 @@
                 <w:noProof/>
                 <w:webHidden/>
               </w:rPr>
-              <w:instrText xml:space="preserve"> PAGEREF _Toc149549278 \h </w:instrText>
+              <w:instrText xml:space="preserve"> PAGEREF _Toc149568065 \h </w:instrText>
             </w:r>
             <w:r>
               <w:rPr>
@@ -4026,7 +4110,7 @@
                 <w:noProof/>
                 <w:webHidden/>
               </w:rPr>
-              <w:t>27</w:t>
+              <w:t>28</w:t>
             </w:r>
             <w:r>
               <w:rPr>
@@ -4049,7 +4133,7 @@
               <w:noProof/>
             </w:rPr>
           </w:pPr>
-          <w:hyperlink w:anchor="_Toc149549279" w:history="1">
+          <w:hyperlink w:anchor="_Toc149568066" w:history="1">
             <w:r>
               <w:rPr>
                 <w:rStyle w:val="Lienhypertexte"/>
@@ -4090,7 +4174,7 @@
                 <w:noProof/>
                 <w:webHidden/>
               </w:rPr>
-              <w:instrText xml:space="preserve"> PAGEREF _Toc149549279 \h </w:instrText>
+              <w:instrText xml:space="preserve"> PAGEREF _Toc149568066 \h </w:instrText>
             </w:r>
             <w:r>
               <w:rPr>
@@ -4110,7 +4194,7 @@
                 <w:noProof/>
                 <w:webHidden/>
               </w:rPr>
-              <w:t>27</w:t>
+              <w:t>28</w:t>
             </w:r>
             <w:r>
               <w:rPr>
@@ -4133,7 +4217,7 @@
               <w:noProof/>
             </w:rPr>
           </w:pPr>
-          <w:hyperlink w:anchor="_Toc149549280" w:history="1">
+          <w:hyperlink w:anchor="_Toc149568067" w:history="1">
             <w:r>
               <w:rPr>
                 <w:rStyle w:val="Lienhypertexte"/>
@@ -4174,7 +4258,7 @@
                 <w:noProof/>
                 <w:webHidden/>
               </w:rPr>
-              <w:instrText xml:space="preserve"> PAGEREF _Toc149549280 \h </w:instrText>
+              <w:instrText xml:space="preserve"> PAGEREF _Toc149568067 \h </w:instrText>
             </w:r>
             <w:r>
               <w:rPr>
@@ -4194,7 +4278,7 @@
                 <w:noProof/>
                 <w:webHidden/>
               </w:rPr>
-              <w:t>27</w:t>
+              <w:t>29</w:t>
             </w:r>
             <w:r>
               <w:rPr>
@@ -4231,7 +4315,7 @@
         </w:rPr>
       </w:pPr>
       <w:bookmarkStart w:id="0" w:name="_Toc146547922"/>
-      <w:bookmarkStart w:id="1" w:name="_Toc149549236"/>
+      <w:bookmarkStart w:id="1" w:name="_Toc149568022"/>
       <w:r>
         <w:rPr>
           <w:color w:val="5B9BD5" w:themeColor="accent1"/>
@@ -4246,7 +4330,7 @@
       <w:pPr>
         <w:pStyle w:val="Titre2"/>
       </w:pPr>
-      <w:bookmarkStart w:id="2" w:name="_Toc149549237"/>
+      <w:bookmarkStart w:id="2" w:name="_Toc149568023"/>
       <w:r>
         <w:t>Introduction</w:t>
       </w:r>
@@ -4306,7 +4390,7 @@
       <w:pPr>
         <w:pStyle w:val="Titre2"/>
       </w:pPr>
-      <w:bookmarkStart w:id="3" w:name="_Toc149549238"/>
+      <w:bookmarkStart w:id="3" w:name="_Toc149568024"/>
       <w:r>
         <w:t>Analyse fonctionnelle</w:t>
       </w:r>
@@ -4316,7 +4400,7 @@
       <w:pPr>
         <w:pStyle w:val="Titre3"/>
       </w:pPr>
-      <w:bookmarkStart w:id="4" w:name="_Toc149549239"/>
+      <w:bookmarkStart w:id="4" w:name="_Toc149568025"/>
       <w:r>
         <w:t>Player mouvement</w:t>
       </w:r>
@@ -4597,14 +4681,12 @@
                     </w:rPr>
                     <w:t xml:space="preserve"> press "d" and the player is on the border right the player </w:t>
                   </w:r>
-                  <w:proofErr w:type="gramStart"/>
                   <w:r>
                     <w:rPr>
                       <w:lang w:val="en-US"/>
                     </w:rPr>
                     <w:t>doesn’t</w:t>
                   </w:r>
-                  <w:proofErr w:type="gramEnd"/>
                   <w:r>
                     <w:rPr>
                       <w:lang w:val="en-US"/>
@@ -4636,7 +4718,7 @@
       <w:pPr>
         <w:pStyle w:val="Titre3"/>
       </w:pPr>
-      <w:bookmarkStart w:id="5" w:name="_Toc149549240"/>
+      <w:bookmarkStart w:id="5" w:name="_Toc149568026"/>
       <w:proofErr w:type="spellStart"/>
       <w:r>
         <w:t>Ennemy</w:t>
@@ -4760,21 +4842,7 @@
                     <w:rPr>
                       <w:lang w:val="en-US"/>
                     </w:rPr>
-                    <w:t xml:space="preserve"> </w:t>
-                  </w:r>
-                  <w:proofErr w:type="gramStart"/>
-                  <w:r>
-                    <w:rPr>
-                      <w:lang w:val="en-US"/>
-                    </w:rPr>
-                    <w:t>are displayed</w:t>
-                  </w:r>
-                  <w:proofErr w:type="gramEnd"/>
-                  <w:r>
-                    <w:rPr>
-                      <w:lang w:val="en-US"/>
-                    </w:rPr>
-                    <w:t xml:space="preserve"> (see maquette 1)</w:t>
+                    <w:t xml:space="preserve"> are displayed (see maquette 1)</w:t>
                   </w:r>
                 </w:p>
               </w:tc>
@@ -4972,7 +5040,7 @@
       <w:pPr>
         <w:pStyle w:val="Titre3"/>
       </w:pPr>
-      <w:bookmarkStart w:id="6" w:name="_Toc149549241"/>
+      <w:bookmarkStart w:id="6" w:name="_Toc149568027"/>
       <w:r>
         <w:lastRenderedPageBreak/>
         <w:t>Player shoot</w:t>
@@ -5131,21 +5199,7 @@
                     <w:rPr>
                       <w:lang w:val="en-US"/>
                     </w:rPr>
-                    <w:t xml:space="preserve">If ammo </w:t>
-                  </w:r>
-                  <w:proofErr w:type="gramStart"/>
-                  <w:r>
-                    <w:rPr>
-                      <w:lang w:val="en-US"/>
-                    </w:rPr>
-                    <w:t>don't</w:t>
-                  </w:r>
-                  <w:proofErr w:type="gramEnd"/>
-                  <w:r>
-                    <w:rPr>
-                      <w:lang w:val="en-US"/>
-                    </w:rPr>
-                    <w:t xml:space="preserve"> touch enemies</w:t>
+                    <w:t>If ammo don't touch enemies</w:t>
                   </w:r>
                 </w:p>
               </w:tc>
@@ -5292,7 +5346,7 @@
       <w:pPr>
         <w:pStyle w:val="Titre3"/>
       </w:pPr>
-      <w:bookmarkStart w:id="7" w:name="_Toc149549242"/>
+      <w:bookmarkStart w:id="7" w:name="_Toc149568028"/>
       <w:r>
         <w:t>Change the program structure</w:t>
       </w:r>
@@ -5450,7 +5504,7 @@
       <w:pPr>
         <w:pStyle w:val="Titre3"/>
       </w:pPr>
-      <w:bookmarkStart w:id="8" w:name="_Toc149549243"/>
+      <w:bookmarkStart w:id="8" w:name="_Toc149568029"/>
       <w:proofErr w:type="spellStart"/>
       <w:proofErr w:type="gramStart"/>
       <w:r>
@@ -5994,7 +6048,7 @@
       <w:pPr>
         <w:pStyle w:val="Titre3"/>
       </w:pPr>
-      <w:bookmarkStart w:id="9" w:name="_Toc149549244"/>
+      <w:bookmarkStart w:id="9" w:name="_Toc149568030"/>
       <w:r>
         <w:lastRenderedPageBreak/>
         <w:t>Score display</w:t>
@@ -6119,21 +6173,7 @@
                     <w:rPr>
                       <w:lang w:val="en-US"/>
                     </w:rPr>
-                    <w:t xml:space="preserve">In the game when the game starts the score is displayed and </w:t>
-                  </w:r>
-                  <w:proofErr w:type="gramStart"/>
-                  <w:r>
-                    <w:rPr>
-                      <w:lang w:val="en-US"/>
-                    </w:rPr>
-                    <w:t>it's</w:t>
-                  </w:r>
-                  <w:proofErr w:type="gramEnd"/>
-                  <w:r>
-                    <w:rPr>
-                      <w:lang w:val="en-US"/>
-                    </w:rPr>
-                    <w:t xml:space="preserve"> equal at 0 (see maquette 1)</w:t>
+                    <w:t>In the game when the game starts the score is displayed and it's equal at 0 (see maquette 1)</w:t>
                   </w:r>
                 </w:p>
               </w:tc>
@@ -6225,7 +6265,7 @@
       <w:pPr>
         <w:pStyle w:val="Titre3"/>
       </w:pPr>
-      <w:bookmarkStart w:id="10" w:name="_Toc149549245"/>
+      <w:bookmarkStart w:id="10" w:name="_Toc149568031"/>
       <w:proofErr w:type="spellStart"/>
       <w:proofErr w:type="gramStart"/>
       <w:r>
@@ -6523,7 +6563,7 @@
       <w:pPr>
         <w:pStyle w:val="Titre3"/>
       </w:pPr>
-      <w:bookmarkStart w:id="11" w:name="_Toc149549246"/>
+      <w:bookmarkStart w:id="11" w:name="_Toc149568032"/>
       <w:proofErr w:type="spellStart"/>
       <w:proofErr w:type="gramStart"/>
       <w:r>
@@ -6850,21 +6890,7 @@
                     <w:rPr>
                       <w:lang w:val="en-US"/>
                     </w:rPr>
-                    <w:t xml:space="preserve">In the game with </w:t>
-                  </w:r>
-                  <w:proofErr w:type="gramStart"/>
-                  <w:r>
-                    <w:rPr>
-                      <w:lang w:val="en-US"/>
-                    </w:rPr>
-                    <w:t>1</w:t>
-                  </w:r>
-                  <w:proofErr w:type="gramEnd"/>
-                  <w:r>
-                    <w:rPr>
-                      <w:lang w:val="en-US"/>
-                    </w:rPr>
-                    <w:t xml:space="preserve"> ammo left when the player shoots and does not earn new ammos the player loses game</w:t>
+                    <w:t>In the game with 1 ammo left when the player shoots and does not earn new ammos the player loses game</w:t>
                   </w:r>
                 </w:p>
               </w:tc>
@@ -6884,7 +6910,7 @@
       <w:pPr>
         <w:pStyle w:val="Titre3"/>
       </w:pPr>
-      <w:bookmarkStart w:id="12" w:name="_Toc149549247"/>
+      <w:bookmarkStart w:id="12" w:name="_Toc149568033"/>
       <w:r>
         <w:t>F</w:t>
       </w:r>
@@ -7095,21 +7121,7 @@
                     <w:rPr>
                       <w:lang w:val="en-US"/>
                     </w:rPr>
-                    <w:t xml:space="preserve">In the game over screen When player enter a random name The name </w:t>
-                  </w:r>
-                  <w:proofErr w:type="gramStart"/>
-                  <w:r>
-                    <w:rPr>
-                      <w:lang w:val="en-US"/>
-                    </w:rPr>
-                    <w:t>is displayed</w:t>
-                  </w:r>
-                  <w:proofErr w:type="gramEnd"/>
-                  <w:r>
-                    <w:rPr>
-                      <w:lang w:val="en-US"/>
-                    </w:rPr>
-                    <w:t xml:space="preserve"> at the screen next to "Enter a name"</w:t>
+                    <w:t>In the game over screen When player enter a random name The name is displayed at the screen next to "Enter a name"</w:t>
                   </w:r>
                 </w:p>
               </w:tc>
@@ -7136,7 +7148,7 @@
       <w:pPr>
         <w:pStyle w:val="Titre3"/>
       </w:pPr>
-      <w:bookmarkStart w:id="13" w:name="_Toc149549248"/>
+      <w:bookmarkStart w:id="13" w:name="_Toc149568034"/>
       <w:proofErr w:type="spellStart"/>
       <w:proofErr w:type="gramStart"/>
       <w:r>
@@ -7549,7 +7561,7 @@
       <w:pPr>
         <w:pStyle w:val="Titre2"/>
       </w:pPr>
-      <w:bookmarkStart w:id="14" w:name="_Toc149549249"/>
+      <w:bookmarkStart w:id="14" w:name="_Toc149568035"/>
       <w:r>
         <w:t>Analyse technique</w:t>
       </w:r>
@@ -7565,7 +7577,7 @@
           <w:color w:val="2E74B5" w:themeColor="accent1" w:themeShade="BF"/>
         </w:rPr>
       </w:pPr>
-      <w:bookmarkStart w:id="15" w:name="_Toc149549250"/>
+      <w:bookmarkStart w:id="15" w:name="_Toc149568036"/>
       <w:r>
         <w:rPr>
           <w:rStyle w:val="Accentuationintense"/>
@@ -7894,7 +7906,7 @@
           <w:color w:val="1F4D78" w:themeColor="accent1" w:themeShade="7F"/>
         </w:rPr>
       </w:pPr>
-      <w:bookmarkStart w:id="16" w:name="_Toc149549251"/>
+      <w:bookmarkStart w:id="16" w:name="_Toc149568037"/>
       <w:r>
         <w:rPr>
           <w:rStyle w:val="Accentuationintense"/>
@@ -9241,7 +9253,6 @@
       <w:r>
         <w:t xml:space="preserve">void </w:t>
       </w:r>
-      <w:proofErr w:type="spellStart"/>
       <w:r>
         <w:rPr>
           <w:b/>
@@ -9249,7 +9260,6 @@
         </w:rPr>
         <w:t>UpdateEnemy</w:t>
       </w:r>
-      <w:proofErr w:type="spellEnd"/>
       <w:r>
         <w:t xml:space="preserve"> ()</w:t>
       </w:r>
@@ -9871,7 +9881,6 @@
       <w:r>
         <w:t xml:space="preserve">void </w:t>
       </w:r>
-      <w:proofErr w:type="spellStart"/>
       <w:r>
         <w:rPr>
           <w:b/>
@@ -9879,7 +9888,6 @@
         </w:rPr>
         <w:t>PlayerMovementUpdate</w:t>
       </w:r>
-      <w:proofErr w:type="spellEnd"/>
       <w:r>
         <w:t xml:space="preserve"> (int move)</w:t>
       </w:r>
@@ -11894,7 +11902,7 @@
       <w:pPr>
         <w:pStyle w:val="Titre2"/>
       </w:pPr>
-      <w:bookmarkStart w:id="62" w:name="_Toc149549252"/>
+      <w:bookmarkStart w:id="62" w:name="_Toc149568038"/>
       <w:r>
         <w:lastRenderedPageBreak/>
         <w:t>Test unitaire</w:t>
@@ -12128,7 +12136,13 @@
           </w:tcPr>
           <w:p>
             <w:r>
-              <w:t>X du joueur augment ou descend d’un</w:t>
+              <w:t>X du joueur augment</w:t>
+            </w:r>
+            <w:r>
+              <w:t>e</w:t>
+            </w:r>
+            <w:r>
+              <w:t xml:space="preserve"> ou descend d’un</w:t>
             </w:r>
           </w:p>
         </w:tc>
@@ -12266,7 +12280,13 @@
           </w:tcPr>
           <w:p>
             <w:r>
-              <w:t>X de l’ennemi augment ou descend d’un</w:t>
+              <w:t>X de l’ennemi augment</w:t>
+            </w:r>
+            <w:r>
+              <w:t>e</w:t>
+            </w:r>
+            <w:r>
+              <w:t xml:space="preserve"> ou descend d’un</w:t>
             </w:r>
           </w:p>
         </w:tc>
@@ -12419,7 +12439,7 @@
       <w:pPr>
         <w:pStyle w:val="Titre2"/>
       </w:pPr>
-      <w:bookmarkStart w:id="63" w:name="_Toc149549253"/>
+      <w:bookmarkStart w:id="63" w:name="_Toc149568039"/>
       <w:r>
         <w:t>Conclusion</w:t>
       </w:r>
@@ -12523,7 +12543,7 @@
         <w:pStyle w:val="Titre1"/>
       </w:pPr>
       <w:bookmarkStart w:id="64" w:name="_Toc146547923"/>
-      <w:bookmarkStart w:id="65" w:name="_Toc149549254"/>
+      <w:bookmarkStart w:id="65" w:name="_Toc149568040"/>
       <w:r>
         <w:lastRenderedPageBreak/>
         <w:t>UX</w:t>
@@ -12535,7 +12555,7 @@
       <w:pPr>
         <w:pStyle w:val="Titre2"/>
       </w:pPr>
-      <w:bookmarkStart w:id="66" w:name="_Toc149549255"/>
+      <w:bookmarkStart w:id="66" w:name="_Toc149568041"/>
       <w:r>
         <w:t>Introduction</w:t>
       </w:r>
@@ -12634,19 +12654,7 @@
           <w:rPr>
             <w:rStyle w:val="Lienhypertexte"/>
           </w:rPr>
-          <w:t>https://www.figma.com/file/GPEciM51zBgYw1dANUbxZJ/Untitled?type=design&amp;node-id=0-1&amp;mode=design&amp;t=GEkVAswlL9YVfJq</w:t>
-        </w:r>
-        <w:r>
-          <w:rPr>
-            <w:rStyle w:val="Lienhypertexte"/>
-          </w:rPr>
-          <w:t>n</w:t>
-        </w:r>
-        <w:r>
-          <w:rPr>
-            <w:rStyle w:val="Lienhypertexte"/>
-          </w:rPr>
-          <w:t>-0</w:t>
+          <w:t>https://www.figma.com/file/GPEciM51zBgYw1dANUbxZJ/Untitled?type=design&amp;node-id=0-1&amp;mode=design&amp;t=GEkVAswlL9YVfJqn-0</w:t>
         </w:r>
       </w:hyperlink>
       <w:r>
@@ -12657,7 +12665,7 @@
       <w:pPr>
         <w:pStyle w:val="Titre2"/>
       </w:pPr>
-      <w:bookmarkStart w:id="67" w:name="_Toc149549256"/>
+      <w:bookmarkStart w:id="67" w:name="_Toc149568042"/>
       <w:r>
         <w:t>Analyse</w:t>
       </w:r>
@@ -12667,7 +12675,7 @@
       <w:pPr>
         <w:pStyle w:val="Titre3"/>
       </w:pPr>
-      <w:bookmarkStart w:id="68" w:name="_Toc149549257"/>
+      <w:bookmarkStart w:id="68" w:name="_Toc149568043"/>
       <w:r>
         <w:t>Conception centrée utilisateur</w:t>
       </w:r>
@@ -12881,7 +12889,7 @@
       <w:pPr>
         <w:pStyle w:val="Titre3"/>
       </w:pPr>
-      <w:bookmarkStart w:id="69" w:name="_Toc149549258"/>
+      <w:bookmarkStart w:id="69" w:name="_Toc149568044"/>
       <w:r>
         <w:t>Palette graphique</w:t>
       </w:r>
@@ -12984,7 +12992,7 @@
               </wp:anchor>
             </w:drawing>
           </mc:Choice>
-          <mc:Fallback xmlns:w16du="http://schemas.microsoft.com/office/word/2023/wordml/word16du">
+          <mc:Fallback>
             <w:pict>
               <v:rect w14:anchorId="4E7770BD" id="Rectangle 2" o:spid="_x0000_s1026" style="position:absolute;margin-left:149.65pt;margin-top:1pt;width:42pt;height:40.5pt;z-index:251725824;visibility:visible;mso-wrap-style:square;mso-wrap-distance-left:9pt;mso-wrap-distance-top:0;mso-wrap-distance-right:9pt;mso-wrap-distance-bottom:0;mso-position-horizontal:absolute;mso-position-horizontal-relative:text;mso-position-vertical:absolute;mso-position-vertical-relative:text;v-text-anchor:middle" o:gfxdata="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" fillcolor="#3ebd02" strokecolor="#1f4d78 [1604]" strokeweight="1pt"/>
             </w:pict>
@@ -13055,7 +13063,7 @@
               </wp:anchor>
             </w:drawing>
           </mc:Choice>
-          <mc:Fallback xmlns:w16du="http://schemas.microsoft.com/office/word/2023/wordml/word16du">
+          <mc:Fallback>
             <w:pict>
               <v:rect w14:anchorId="07C81326" id="Rectangle 4" o:spid="_x0000_s1026" style="position:absolute;margin-left:73.15pt;margin-top:1.75pt;width:42pt;height:40.5pt;z-index:251729920;visibility:visible;mso-wrap-style:square;mso-wrap-distance-left:9pt;mso-wrap-distance-top:0;mso-wrap-distance-right:9pt;mso-wrap-distance-bottom:0;mso-position-horizontal:absolute;mso-position-horizontal-relative:text;mso-position-vertical:absolute;mso-position-vertical-relative:text;v-text-anchor:middle" o:gfxdata="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" fillcolor="white [3212]" strokecolor="#1f4d78 [1604]" strokeweight="1pt"/>
             </w:pict>
@@ -13126,7 +13134,7 @@
               </wp:anchor>
             </w:drawing>
           </mc:Choice>
-          <mc:Fallback xmlns:w16du="http://schemas.microsoft.com/office/word/2023/wordml/word16du">
+          <mc:Fallback>
             <w:pict>
               <v:rect w14:anchorId="53A807CA" id="Rectangle 3" o:spid="_x0000_s1026" style="position:absolute;margin-left:0;margin-top:1pt;width:42pt;height:40.5pt;z-index:251727872;visibility:visible;mso-wrap-style:square;mso-wrap-distance-left:9pt;mso-wrap-distance-top:0;mso-wrap-distance-right:9pt;mso-wrap-distance-bottom:0;mso-position-horizontal:left;mso-position-horizontal-relative:margin;mso-position-vertical:absolute;mso-position-vertical-relative:text;v-text-anchor:middle" o:gfxdata="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" fillcolor="black [3213]" strokecolor="#1f4d78 [1604]" strokeweight="1pt">
                 <w10:wrap anchorx="margin"/>
@@ -13142,7 +13150,7 @@
       <w:pPr>
         <w:pStyle w:val="Titre3"/>
       </w:pPr>
-      <w:bookmarkStart w:id="70" w:name="_Toc149549259"/>
+      <w:bookmarkStart w:id="70" w:name="_Toc149568045"/>
       <w:r>
         <w:t>Eco-conception</w:t>
       </w:r>
@@ -13204,7 +13212,7 @@
       <w:pPr>
         <w:pStyle w:val="Titre3"/>
       </w:pPr>
-      <w:bookmarkStart w:id="71" w:name="_Toc149549260"/>
+      <w:bookmarkStart w:id="71" w:name="_Toc149568046"/>
       <w:r>
         <w:lastRenderedPageBreak/>
         <w:t>Accessibilité</w:t>
@@ -13290,7 +13298,7 @@
       <w:pPr>
         <w:pStyle w:val="Titre2"/>
       </w:pPr>
-      <w:bookmarkStart w:id="72" w:name="_Toc149549261"/>
+      <w:bookmarkStart w:id="72" w:name="_Toc149568047"/>
       <w:r>
         <w:t>Conception</w:t>
       </w:r>
@@ -13335,6 +13343,9 @@
     </w:p>
     <w:p>
       <w:r>
+        <w:rPr>
+          <w:noProof/>
+        </w:rPr>
         <w:drawing>
           <wp:inline distT="0" distB="0" distL="0" distR="0" wp14:anchorId="6EE2476C" wp14:editId="79DA9EAD">
             <wp:extent cx="5760720" cy="3225165"/>
@@ -13515,6 +13526,9 @@
         <w:jc w:val="center"/>
       </w:pPr>
       <w:r>
+        <w:rPr>
+          <w:noProof/>
+        </w:rPr>
         <w:drawing>
           <wp:inline distT="0" distB="0" distL="0" distR="0" wp14:anchorId="718ACD42" wp14:editId="61DD7286">
             <wp:extent cx="4533900" cy="2495344"/>
@@ -13572,6 +13586,9 @@
         <w:jc w:val="center"/>
       </w:pPr>
       <w:r>
+        <w:rPr>
+          <w:noProof/>
+        </w:rPr>
         <w:drawing>
           <wp:inline distT="0" distB="0" distL="0" distR="0" wp14:anchorId="30CC62AC" wp14:editId="7B5CC12D">
             <wp:extent cx="4591050" cy="2583984"/>
@@ -13647,6 +13664,9 @@
         <w:jc w:val="center"/>
       </w:pPr>
       <w:r>
+        <w:rPr>
+          <w:noProof/>
+        </w:rPr>
         <w:drawing>
           <wp:inline distT="0" distB="0" distL="0" distR="0" wp14:anchorId="3250272B" wp14:editId="08C19B71">
             <wp:extent cx="3257550" cy="2249591"/>
@@ -13705,6 +13725,9 @@
         <w:jc w:val="center"/>
       </w:pPr>
       <w:r>
+        <w:rPr>
+          <w:noProof/>
+        </w:rPr>
         <w:drawing>
           <wp:inline distT="0" distB="0" distL="0" distR="0" wp14:anchorId="5E9272CD" wp14:editId="0647EA63">
             <wp:extent cx="4489538" cy="2505075"/>
@@ -13823,7 +13846,7 @@
       <w:pPr>
         <w:pStyle w:val="Titre2"/>
       </w:pPr>
-      <w:bookmarkStart w:id="73" w:name="_Toc149549262"/>
+      <w:bookmarkStart w:id="73" w:name="_Toc149568048"/>
       <w:r>
         <w:lastRenderedPageBreak/>
         <w:t>Test</w:t>
@@ -14455,7 +14478,7 @@
       <w:pPr>
         <w:pStyle w:val="Titre2"/>
       </w:pPr>
-      <w:bookmarkStart w:id="74" w:name="_Toc149549263"/>
+      <w:bookmarkStart w:id="74" w:name="_Toc149568049"/>
       <w:r>
         <w:t>Conclusion</w:t>
       </w:r>
@@ -14494,7 +14517,7 @@
         <w:pStyle w:val="Titre1"/>
       </w:pPr>
       <w:bookmarkStart w:id="75" w:name="_Toc146547924"/>
-      <w:bookmarkStart w:id="76" w:name="_Toc149549264"/>
+      <w:bookmarkStart w:id="76" w:name="_Toc149568050"/>
       <w:r>
         <w:lastRenderedPageBreak/>
         <w:t>DB</w:t>
@@ -14506,7 +14529,7 @@
       <w:pPr>
         <w:pStyle w:val="Titre2"/>
       </w:pPr>
-      <w:bookmarkStart w:id="77" w:name="_Toc149549265"/>
+      <w:bookmarkStart w:id="77" w:name="_Toc149568051"/>
       <w:r>
         <w:t>Introduction</w:t>
       </w:r>
@@ -14570,7 +14593,7 @@
         <w:pStyle w:val="Titre2"/>
       </w:pPr>
       <w:bookmarkStart w:id="78" w:name="_Toc146547925"/>
-      <w:bookmarkStart w:id="79" w:name="_Toc149549266"/>
+      <w:bookmarkStart w:id="79" w:name="_Toc149568052"/>
       <w:r>
         <w:t>Importer les données et le schéma de base de données</w:t>
       </w:r>
@@ -14934,7 +14957,7 @@
               </wp:anchor>
             </w:drawing>
           </mc:Choice>
-          <mc:Fallback xmlns:w16du="http://schemas.microsoft.com/office/word/2023/wordml/word16du">
+          <mc:Fallback>
             <w:pict>
               <v:rect w14:anchorId="202ED268" id="Rectangle 3" o:spid="_x0000_s1026" style="position:absolute;margin-left:247.2pt;margin-top:22.2pt;width:16.9pt;height:16.3pt;z-index:251724800;visibility:visible;mso-wrap-style:square;mso-wrap-distance-left:9pt;mso-wrap-distance-top:0;mso-wrap-distance-right:9pt;mso-wrap-distance-bottom:0;mso-position-horizontal:absolute;mso-position-horizontal-relative:text;mso-position-vertical:absolute;mso-position-vertical-relative:text;v-text-anchor:middle" o:gfxdata="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" filled="f" strokecolor="red" strokeweight="1pt"/>
             </w:pict>
@@ -15032,7 +15055,7 @@
         <w:pStyle w:val="Titre2"/>
       </w:pPr>
       <w:bookmarkStart w:id="80" w:name="_Toc146547926"/>
-      <w:bookmarkStart w:id="81" w:name="_Toc149549267"/>
+      <w:bookmarkStart w:id="81" w:name="_Toc149568053"/>
       <w:r>
         <w:t>Gestion des utilisateurs</w:t>
       </w:r>
@@ -15240,10 +15263,16 @@
       </w:r>
     </w:p>
     <w:p>
+      <w:r>
+        <w:br w:type="page"/>
+      </w:r>
+    </w:p>
+    <w:p>
       <w:pPr>
         <w:jc w:val="both"/>
       </w:pPr>
       <w:r>
+        <w:lastRenderedPageBreak/>
         <w:t xml:space="preserve">On va vérifier si les utilisateurs ont été créer, pour cela il faudra sélectionner la base de données </w:t>
       </w:r>
       <w:r>
@@ -15261,7 +15290,6 @@
         <w:rPr>
           <w:noProof/>
         </w:rPr>
-        <w:lastRenderedPageBreak/>
         <w:drawing>
           <wp:inline distT="0" distB="0" distL="0" distR="0" wp14:anchorId="3C19A6AA" wp14:editId="5C3944A5">
             <wp:extent cx="2262486" cy="1156607"/>
@@ -15631,6 +15659,7 @@
         <w:jc w:val="both"/>
       </w:pPr>
       <w:r>
+        <w:lastRenderedPageBreak/>
         <w:t xml:space="preserve">Explication de la requête : </w:t>
       </w:r>
     </w:p>
@@ -15653,7 +15682,6 @@
         <w:jc w:val="both"/>
       </w:pPr>
       <w:r>
-        <w:lastRenderedPageBreak/>
         <w:t>SELECT, ALTER, DELETE, … = les permi</w:t>
       </w:r>
       <w:r>
@@ -15791,12 +15819,18 @@
       </w:r>
     </w:p>
     <w:p>
+      <w:r>
+        <w:br w:type="page"/>
+      </w:r>
+    </w:p>
+    <w:p>
       <w:pPr>
         <w:pStyle w:val="Titre2"/>
       </w:pPr>
       <w:bookmarkStart w:id="82" w:name="_Toc146547927"/>
-      <w:bookmarkStart w:id="83" w:name="_Toc149549268"/>
-      <w:r>
+      <w:bookmarkStart w:id="83" w:name="_Toc149568054"/>
+      <w:r>
+        <w:lastRenderedPageBreak/>
         <w:t>Requêtes de sélection</w:t>
       </w:r>
       <w:bookmarkEnd w:id="82"/>
@@ -15806,7 +15840,7 @@
       <w:pPr>
         <w:pStyle w:val="Titre3"/>
       </w:pPr>
-      <w:bookmarkStart w:id="84" w:name="_Toc149549269"/>
+      <w:bookmarkStart w:id="84" w:name="_Toc149568055"/>
       <w:r>
         <w:t>Explication quelques commandes</w:t>
       </w:r>
@@ -15995,40 +16029,45 @@
         <w:jc w:val="both"/>
       </w:pPr>
       <w:r>
+        <w:t xml:space="preserve">RIGHT JOIN = la même chose que LEFT JOIN mais au lieu de mettre toutes les informations de la table qui est sur le FROM, ce sera la table avec laquelle on va </w:t>
+      </w:r>
+      <w:r>
+        <w:t>relier (après le RIGHT JOIN) qui aura toutes les informations même s’il n’apparaît pas sur l’autre table</w:t>
+      </w:r>
+    </w:p>
+    <w:p>
+      <w:pPr>
+        <w:jc w:val="both"/>
+      </w:pPr>
+      <w:proofErr w:type="gramStart"/>
+      <w:r>
+        <w:t>SUM(</w:t>
+      </w:r>
+      <w:proofErr w:type="gramEnd"/>
+      <w:r>
+        <w:t xml:space="preserve">) = va faire la somme de tous les chiffres </w:t>
+      </w:r>
+    </w:p>
+    <w:p>
+      <w:pPr>
+        <w:jc w:val="both"/>
+      </w:pPr>
+      <w:r>
+        <w:t>DISTINCT = permet d’éviter les doublons</w:t>
+      </w:r>
+    </w:p>
+    <w:p>
+      <w:r>
+        <w:br w:type="page"/>
+      </w:r>
+    </w:p>
+    <w:p>
+      <w:pPr>
+        <w:pStyle w:val="Titre3"/>
+      </w:pPr>
+      <w:bookmarkStart w:id="85" w:name="_Toc149568056"/>
+      <w:r>
         <w:lastRenderedPageBreak/>
-        <w:t xml:space="preserve">RIGHT JOIN = la même chose que LEFT JOIN mais au lieu de mettre toutes les informations de la table qui est sur le FROM, ce sera la table avec laquelle on va </w:t>
-      </w:r>
-      <w:r>
-        <w:t>relier (après le RIGHT JOIN) qui aura toutes les informations même s’il n’apparaît pas sur l’autre table</w:t>
-      </w:r>
-    </w:p>
-    <w:p>
-      <w:pPr>
-        <w:jc w:val="both"/>
-      </w:pPr>
-      <w:proofErr w:type="gramStart"/>
-      <w:r>
-        <w:t>SUM(</w:t>
-      </w:r>
-      <w:proofErr w:type="gramEnd"/>
-      <w:r>
-        <w:t xml:space="preserve">) = va faire la somme de tous les chiffres </w:t>
-      </w:r>
-    </w:p>
-    <w:p>
-      <w:pPr>
-        <w:jc w:val="both"/>
-      </w:pPr>
-      <w:r>
-        <w:t>DISTINCT = permet d’éviter les doublons</w:t>
-      </w:r>
-    </w:p>
-    <w:p>
-      <w:pPr>
-        <w:pStyle w:val="Titre3"/>
-      </w:pPr>
-      <w:bookmarkStart w:id="85" w:name="_Toc149549270"/>
-      <w:r>
         <w:t>Requêtes</w:t>
       </w:r>
       <w:bookmarkEnd w:id="85"/>
@@ -16358,7 +16397,13 @@
         <w:t>]</w:t>
       </w:r>
       <w:r>
-        <w:t xml:space="preserve"> et la renommer </w:t>
+        <w:t xml:space="preserve"> et renomme</w:t>
+      </w:r>
+      <w:r>
+        <w:t>r la colonne</w:t>
+      </w:r>
+      <w:r>
+        <w:t xml:space="preserve"> </w:t>
       </w:r>
       <w:proofErr w:type="spellStart"/>
       <w:r>
@@ -16415,7 +16460,16 @@
         <w:t>]</w:t>
       </w:r>
       <w:r>
-        <w:t xml:space="preserve">et la renommer </w:t>
+        <w:t>et renommer</w:t>
+      </w:r>
+      <w:r>
+        <w:t xml:space="preserve"> </w:t>
+      </w:r>
+      <w:r>
+        <w:t>la colonne</w:t>
+      </w:r>
+      <w:r>
+        <w:t xml:space="preserve"> </w:t>
       </w:r>
       <w:proofErr w:type="spellStart"/>
       <w:r>
@@ -16463,7 +16517,16 @@
         <w:t>]</w:t>
       </w:r>
       <w:r>
-        <w:t xml:space="preserve"> et la renommer </w:t>
+        <w:t xml:space="preserve"> et renommer</w:t>
+      </w:r>
+      <w:r>
+        <w:t xml:space="preserve"> </w:t>
+      </w:r>
+      <w:r>
+        <w:t>la colonne</w:t>
+      </w:r>
+      <w:r>
+        <w:t xml:space="preserve"> </w:t>
       </w:r>
       <w:proofErr w:type="spellStart"/>
       <w:r>
@@ -16581,7 +16644,22 @@
       </w:r>
       <w:proofErr w:type="spellEnd"/>
       <w:r>
-        <w:t xml:space="preserve"> des joueurs la renomment </w:t>
+        <w:t xml:space="preserve"> des joueurs </w:t>
+      </w:r>
+      <w:r>
+        <w:t xml:space="preserve">en </w:t>
+      </w:r>
+      <w:r>
+        <w:t>renomment</w:t>
+      </w:r>
+      <w:r>
+        <w:t xml:space="preserve"> </w:t>
+      </w:r>
+      <w:r>
+        <w:t>la colonne</w:t>
+      </w:r>
+      <w:r>
+        <w:t xml:space="preserve"> </w:t>
       </w:r>
       <w:proofErr w:type="spellStart"/>
       <w:r>
@@ -16637,7 +16715,16 @@
         <w:t xml:space="preserve"> </w:t>
       </w:r>
       <w:r>
-        <w:t xml:space="preserve">et le renommer </w:t>
+        <w:t>et  renommer</w:t>
+      </w:r>
+      <w:r>
+        <w:t xml:space="preserve"> </w:t>
+      </w:r>
+      <w:r>
+        <w:t>la colonne</w:t>
+      </w:r>
+      <w:r>
+        <w:t xml:space="preserve"> </w:t>
       </w:r>
       <w:proofErr w:type="spellStart"/>
       <w:r>
@@ -16694,7 +16781,6 @@
         <w:rPr>
           <w:noProof/>
         </w:rPr>
-        <w:lastRenderedPageBreak/>
         <w:drawing>
           <wp:inline distT="0" distB="0" distL="0" distR="0" wp14:anchorId="02C9D22D" wp14:editId="2E4DDFA2">
             <wp:extent cx="6441161" cy="779585"/>
@@ -16758,7 +16844,22 @@
       </w:r>
       <w:proofErr w:type="spellEnd"/>
       <w:r>
-        <w:t xml:space="preserve"> des joueurs la renomment </w:t>
+        <w:t xml:space="preserve"> des joueurs</w:t>
+      </w:r>
+      <w:r>
+        <w:t xml:space="preserve"> en</w:t>
+      </w:r>
+      <w:r>
+        <w:t xml:space="preserve"> renomment</w:t>
+      </w:r>
+      <w:r>
+        <w:t xml:space="preserve"> </w:t>
+      </w:r>
+      <w:r>
+        <w:t>la colonne</w:t>
+      </w:r>
+      <w:r>
+        <w:t xml:space="preserve"> </w:t>
       </w:r>
       <w:proofErr w:type="spellStart"/>
       <w:r>
@@ -16770,7 +16871,16 @@
       </w:r>
       <w:proofErr w:type="spellEnd"/>
       <w:r>
-        <w:t xml:space="preserve">, le nombre de commande et le renommer </w:t>
+        <w:t>, le nombre de commande et renommer</w:t>
+      </w:r>
+      <w:r>
+        <w:t xml:space="preserve"> </w:t>
+      </w:r>
+      <w:r>
+        <w:t>la colonne</w:t>
+      </w:r>
+      <w:r>
+        <w:t xml:space="preserve"> </w:t>
       </w:r>
       <w:proofErr w:type="spellStart"/>
       <w:r>
@@ -16782,7 +16892,13 @@
       </w:r>
       <w:proofErr w:type="spellEnd"/>
       <w:r>
-        <w:t xml:space="preserve"> depuis la table </w:t>
+        <w:t xml:space="preserve"> depu</w:t>
+      </w:r>
+      <w:r>
+        <w:t>i</w:t>
+      </w:r>
+      <w:r>
+        <w:t xml:space="preserve">s la table </w:t>
       </w:r>
       <w:proofErr w:type="spellStart"/>
       <w:r>
@@ -16835,6 +16951,7 @@
     </w:p>
     <w:p>
       <w:r>
+        <w:lastRenderedPageBreak/>
         <w:t>Requête n°5 :</w:t>
       </w:r>
     </w:p>
@@ -17199,7 +17316,77 @@
       </w:r>
       <w:proofErr w:type="spellEnd"/>
       <w:r>
-        <w:t xml:space="preserve"> des joueurs, la somme de tous les calculs prix de l’arme * la quantité</w:t>
+        <w:t xml:space="preserve"> des joueurs</w:t>
+      </w:r>
+      <w:r>
+        <w:t xml:space="preserve"> (table : </w:t>
+      </w:r>
+      <w:proofErr w:type="spellStart"/>
+      <w:r>
+        <w:rPr>
+          <w:i/>
+          <w:iCs/>
+        </w:rPr>
+        <w:t>t_</w:t>
+      </w:r>
+      <w:r>
+        <w:rPr>
+          <w:i/>
+          <w:iCs/>
+        </w:rPr>
+        <w:t>commande</w:t>
+      </w:r>
+      <w:proofErr w:type="spellEnd"/>
+      <w:r>
+        <w:t>)</w:t>
+      </w:r>
+      <w:r>
+        <w:t xml:space="preserve">, la somme de tous les calculs prix de </w:t>
+      </w:r>
+      <w:r>
+        <w:t>l’arme (</w:t>
+      </w:r>
+      <w:r>
+        <w:t>table :</w:t>
+      </w:r>
+      <w:r>
+        <w:t xml:space="preserve"> </w:t>
+      </w:r>
+      <w:proofErr w:type="spellStart"/>
+      <w:r>
+        <w:rPr>
+          <w:i/>
+          <w:iCs/>
+        </w:rPr>
+        <w:t>t_arme</w:t>
+      </w:r>
+      <w:proofErr w:type="spellEnd"/>
+      <w:r>
+        <w:t>)</w:t>
+      </w:r>
+      <w:r>
+        <w:t xml:space="preserve"> * la quantité</w:t>
+      </w:r>
+      <w:r>
+        <w:t xml:space="preserve"> </w:t>
+      </w:r>
+      <w:r>
+        <w:t>(table :</w:t>
+      </w:r>
+      <w:r>
+        <w:t xml:space="preserve"> </w:t>
+      </w:r>
+      <w:proofErr w:type="spellStart"/>
+      <w:r>
+        <w:rPr>
+          <w:i/>
+          <w:iCs/>
+        </w:rPr>
+        <w:t>t_detail_commande</w:t>
+      </w:r>
+      <w:proofErr w:type="spellEnd"/>
+      <w:r>
+        <w:t>)</w:t>
       </w:r>
       <w:r>
         <w:t>,</w:t>
@@ -17371,22 +17558,70 @@
         <w:jc w:val="both"/>
       </w:pPr>
       <w:r>
-        <w:lastRenderedPageBreak/>
-        <w:t xml:space="preserve">On va sélectionner le pseudo des joueurs et leur commande. On va relier les joueurs à leur commande via </w:t>
+        <w:t xml:space="preserve">On va sélectionner le pseudo des joueurs </w:t>
+      </w:r>
+      <w:r>
+        <w:t xml:space="preserve">(table : </w:t>
       </w:r>
       <w:proofErr w:type="spellStart"/>
-      <w:r>
-        <w:t>l’id</w:t>
-      </w:r>
-      <w:proofErr w:type="spellEnd"/>
-      <w:r>
-        <w:t xml:space="preserve"> des joueurs. Ici on fait un </w:t>
-      </w:r>
       <w:r>
         <w:rPr>
           <w:i/>
           <w:iCs/>
         </w:rPr>
+        <w:t>t_joueur</w:t>
+      </w:r>
+      <w:proofErr w:type="spellEnd"/>
+      <w:r>
+        <w:t>)</w:t>
+      </w:r>
+      <w:r>
+        <w:t xml:space="preserve"> </w:t>
+      </w:r>
+      <w:r>
+        <w:t>et leur commande</w:t>
+      </w:r>
+      <w:r>
+        <w:t xml:space="preserve"> </w:t>
+      </w:r>
+      <w:r>
+        <w:t xml:space="preserve">(table : </w:t>
+      </w:r>
+      <w:proofErr w:type="spellStart"/>
+      <w:r>
+        <w:rPr>
+          <w:i/>
+          <w:iCs/>
+        </w:rPr>
+        <w:t>t_</w:t>
+      </w:r>
+      <w:r>
+        <w:rPr>
+          <w:i/>
+          <w:iCs/>
+        </w:rPr>
+        <w:t>commande</w:t>
+      </w:r>
+      <w:proofErr w:type="spellEnd"/>
+      <w:r>
+        <w:t>)</w:t>
+      </w:r>
+      <w:r>
+        <w:t xml:space="preserve">. On va relier les joueurs à leur commande via </w:t>
+      </w:r>
+      <w:proofErr w:type="spellStart"/>
+      <w:r>
+        <w:t>l’id</w:t>
+      </w:r>
+      <w:proofErr w:type="spellEnd"/>
+      <w:r>
+        <w:t xml:space="preserve"> des joueurs. Ici on fait un </w:t>
+      </w:r>
+      <w:r>
+        <w:rPr>
+          <w:i/>
+          <w:iCs/>
+        </w:rPr>
         <w:t>LEFT JOIN</w:t>
       </w:r>
       <w:r>
@@ -17400,15 +17635,16 @@
       </w:r>
     </w:p>
     <w:p>
+      <w:r>
+        <w:br w:type="page"/>
+      </w:r>
+    </w:p>
+    <w:p>
       <w:pPr>
         <w:jc w:val="both"/>
       </w:pPr>
-    </w:p>
-    <w:p>
-      <w:pPr>
-        <w:jc w:val="both"/>
-      </w:pPr>
-      <w:r>
+      <w:r>
+        <w:lastRenderedPageBreak/>
         <w:t xml:space="preserve">Requête n°8 : </w:t>
       </w:r>
     </w:p>
@@ -17501,21 +17737,70 @@
         <w:jc w:val="both"/>
       </w:pPr>
       <w:r>
-        <w:t xml:space="preserve">On va sélectionner le pseudo des joueurs et leur commande. On va relier les joueurs à leur commande via </w:t>
+        <w:t xml:space="preserve">On va sélectionner le pseudo des joueurs </w:t>
+      </w:r>
+      <w:r>
+        <w:t xml:space="preserve">(table : </w:t>
       </w:r>
       <w:proofErr w:type="spellStart"/>
-      <w:r>
-        <w:t>l’id</w:t>
-      </w:r>
-      <w:proofErr w:type="spellEnd"/>
-      <w:r>
-        <w:t xml:space="preserve"> des joueurs. Ici on fait un </w:t>
-      </w:r>
       <w:r>
         <w:rPr>
           <w:i/>
           <w:iCs/>
         </w:rPr>
+        <w:t>t_joueur</w:t>
+      </w:r>
+      <w:proofErr w:type="spellEnd"/>
+      <w:r>
+        <w:t>)</w:t>
+      </w:r>
+      <w:r>
+        <w:t xml:space="preserve"> </w:t>
+      </w:r>
+      <w:r>
+        <w:t>et leur commande</w:t>
+      </w:r>
+      <w:r>
+        <w:t xml:space="preserve"> </w:t>
+      </w:r>
+      <w:r>
+        <w:t xml:space="preserve">(table : </w:t>
+      </w:r>
+      <w:proofErr w:type="spellStart"/>
+      <w:r>
+        <w:rPr>
+          <w:i/>
+          <w:iCs/>
+        </w:rPr>
+        <w:t>t_</w:t>
+      </w:r>
+      <w:r>
+        <w:rPr>
+          <w:i/>
+          <w:iCs/>
+        </w:rPr>
+        <w:t>commande</w:t>
+      </w:r>
+      <w:proofErr w:type="spellEnd"/>
+      <w:r>
+        <w:t>)</w:t>
+      </w:r>
+      <w:r>
+        <w:t xml:space="preserve">. On va relier les joueurs à leur commande via </w:t>
+      </w:r>
+      <w:proofErr w:type="spellStart"/>
+      <w:r>
+        <w:t>l’id</w:t>
+      </w:r>
+      <w:proofErr w:type="spellEnd"/>
+      <w:r>
+        <w:t xml:space="preserve"> des joueurs. Ici on fait un </w:t>
+      </w:r>
+      <w:r>
+        <w:rPr>
+          <w:i/>
+          <w:iCs/>
+        </w:rPr>
         <w:t>RIGHT JOIN</w:t>
       </w:r>
       <w:r>
@@ -17544,10 +17829,10 @@
           <w:noProof/>
         </w:rPr>
         <w:drawing>
-          <wp:inline distT="0" distB="0" distL="0" distR="0" wp14:anchorId="3B0031ED" wp14:editId="504C1FBE">
-            <wp:extent cx="5760720" cy="1417320"/>
-            <wp:effectExtent l="19050" t="19050" r="11430" b="11430"/>
-            <wp:docPr id="1109163300" name="Image 20" descr="Une image contenant texte, Police, capture d’écran&#10;&#10;Description générée automatiquement"/>
+          <wp:inline distT="0" distB="0" distL="0" distR="0" wp14:anchorId="41DF6AF0" wp14:editId="20002C0C">
+            <wp:extent cx="5753100" cy="1123950"/>
+            <wp:effectExtent l="19050" t="19050" r="19050" b="19050"/>
+            <wp:docPr id="824395010" name="Image 4"/>
             <wp:cNvGraphicFramePr>
               <a:graphicFrameLocks xmlns:a="http://schemas.openxmlformats.org/drawingml/2006/main" noChangeAspect="1"/>
             </wp:cNvGraphicFramePr>
@@ -17555,29 +17840,33 @@
               <a:graphicData uri="http://schemas.openxmlformats.org/drawingml/2006/picture">
                 <pic:pic xmlns:pic="http://schemas.openxmlformats.org/drawingml/2006/picture">
                   <pic:nvPicPr>
-                    <pic:cNvPr id="1109163300" name="Image 20" descr="Une image contenant texte, Police, capture d’écran&#10;&#10;Description générée automatiquement"/>
-                    <pic:cNvPicPr/>
+                    <pic:cNvPr id="0" name="Picture 4"/>
+                    <pic:cNvPicPr>
+                      <a:picLocks noChangeAspect="1" noChangeArrowheads="1"/>
+                    </pic:cNvPicPr>
                   </pic:nvPicPr>
                   <pic:blipFill>
-                    <a:blip r:embed="rId40">
+                    <a:blip r:embed="rId40" cstate="print">
                       <a:extLst>
                         <a:ext uri="{28A0092B-C50C-407E-A947-70E740481C1C}">
                           <a14:useLocalDpi xmlns:a14="http://schemas.microsoft.com/office/drawing/2010/main" val="0"/>
                         </a:ext>
                       </a:extLst>
                     </a:blip>
+                    <a:srcRect/>
                     <a:stretch>
                       <a:fillRect/>
                     </a:stretch>
                   </pic:blipFill>
-                  <pic:spPr>
+                  <pic:spPr bwMode="auto">
                     <a:xfrm>
                       <a:off x="0" y="0"/>
-                      <a:ext cx="5760720" cy="1417320"/>
+                      <a:ext cx="5753100" cy="1123950"/>
                     </a:xfrm>
                     <a:prstGeom prst="rect">
                       <a:avLst/>
                     </a:prstGeom>
+                    <a:noFill/>
                     <a:ln>
                       <a:solidFill>
                         <a:schemeClr val="bg1">
@@ -17606,7 +17895,28 @@
       </w:r>
       <w:proofErr w:type="spellEnd"/>
       <w:r>
-        <w:t xml:space="preserve"> des joueurs, la somme </w:t>
+        <w:t xml:space="preserve"> des joueurs</w:t>
+      </w:r>
+      <w:r>
+        <w:t xml:space="preserve"> </w:t>
+      </w:r>
+      <w:r>
+        <w:t xml:space="preserve">(table : </w:t>
+      </w:r>
+      <w:proofErr w:type="spellStart"/>
+      <w:r>
+        <w:rPr>
+          <w:i/>
+          <w:iCs/>
+        </w:rPr>
+        <w:t>t_joueur</w:t>
+      </w:r>
+      <w:proofErr w:type="spellEnd"/>
+      <w:r>
+        <w:t>)</w:t>
+      </w:r>
+      <w:r>
+        <w:t xml:space="preserve">, la somme </w:t>
       </w:r>
       <w:r>
         <w:t>[</w:t>
@@ -17644,13 +17954,41 @@
         <w:t>]</w:t>
       </w:r>
       <w:r>
-        <w:t xml:space="preserve">de ce qu’ils ont commandé. Puis on va joindre la table des joueurs et des commandes pour savoir quel joueur à fait quelle commande puis la table des commandes avec celle des détails des commandes pour avoir la quantité de chaque commande. Le tout regrouper par joueur. On utilise des </w:t>
-      </w:r>
+        <w:t>de ce qu’ils ont commandé</w:t>
+      </w:r>
+      <w:r>
+        <w:t xml:space="preserve"> </w:t>
+      </w:r>
+      <w:r>
+        <w:t xml:space="preserve">(table : </w:t>
+      </w:r>
+      <w:proofErr w:type="spellStart"/>
       <w:r>
         <w:rPr>
           <w:i/>
           <w:iCs/>
         </w:rPr>
+        <w:t>t_</w:t>
+      </w:r>
+      <w:r>
+        <w:rPr>
+          <w:i/>
+          <w:iCs/>
+        </w:rPr>
+        <w:t>detail_commande</w:t>
+      </w:r>
+      <w:proofErr w:type="spellEnd"/>
+      <w:r>
+        <w:t>)</w:t>
+      </w:r>
+      <w:r>
+        <w:t xml:space="preserve">. Puis on va joindre la table des joueurs et des commandes pour savoir quel joueur à fait quelle commande puis la table des commandes avec celle des détails des commandes pour avoir la quantité de chaque commande. Le tout regrouper par joueur. On utilise des </w:t>
+      </w:r>
+      <w:r>
+        <w:rPr>
+          <w:i/>
+          <w:iCs/>
+        </w:rPr>
         <w:t>LEFT JOIN</w:t>
       </w:r>
       <w:r>
@@ -17683,10 +18021,10 @@
           <w:noProof/>
         </w:rPr>
         <w:drawing>
-          <wp:inline distT="0" distB="0" distL="0" distR="0" wp14:anchorId="4A7F6045" wp14:editId="70282131">
-            <wp:extent cx="5760720" cy="1287780"/>
-            <wp:effectExtent l="19050" t="19050" r="11430" b="26670"/>
-            <wp:docPr id="1317714490" name="Image 21" descr="Une image contenant texte, capture d’écran, Police&#10;&#10;Description générée automatiquement"/>
+          <wp:inline distT="0" distB="0" distL="0" distR="0" wp14:anchorId="36B1549B" wp14:editId="177980C6">
+            <wp:extent cx="5753100" cy="1123950"/>
+            <wp:effectExtent l="19050" t="19050" r="19050" b="19050"/>
+            <wp:docPr id="1666639143" name="Image 3"/>
             <wp:cNvGraphicFramePr>
               <a:graphicFrameLocks xmlns:a="http://schemas.openxmlformats.org/drawingml/2006/main" noChangeAspect="1"/>
             </wp:cNvGraphicFramePr>
@@ -17694,29 +18032,33 @@
               <a:graphicData uri="http://schemas.openxmlformats.org/drawingml/2006/picture">
                 <pic:pic xmlns:pic="http://schemas.openxmlformats.org/drawingml/2006/picture">
                   <pic:nvPicPr>
-                    <pic:cNvPr id="1317714490" name="Image 21" descr="Une image contenant texte, capture d’écran, Police&#10;&#10;Description générée automatiquement"/>
-                    <pic:cNvPicPr/>
+                    <pic:cNvPr id="0" name="Picture 3"/>
+                    <pic:cNvPicPr>
+                      <a:picLocks noChangeAspect="1" noChangeArrowheads="1"/>
+                    </pic:cNvPicPr>
                   </pic:nvPicPr>
                   <pic:blipFill>
-                    <a:blip r:embed="rId41">
+                    <a:blip r:embed="rId41" cstate="print">
                       <a:extLst>
                         <a:ext uri="{28A0092B-C50C-407E-A947-70E740481C1C}">
                           <a14:useLocalDpi xmlns:a14="http://schemas.microsoft.com/office/drawing/2010/main" val="0"/>
                         </a:ext>
                       </a:extLst>
                     </a:blip>
+                    <a:srcRect/>
                     <a:stretch>
                       <a:fillRect/>
                     </a:stretch>
                   </pic:blipFill>
-                  <pic:spPr>
+                  <pic:spPr bwMode="auto">
                     <a:xfrm>
                       <a:off x="0" y="0"/>
-                      <a:ext cx="5760720" cy="1287780"/>
+                      <a:ext cx="5753100" cy="1123950"/>
                     </a:xfrm>
                     <a:prstGeom prst="rect">
                       <a:avLst/>
                     </a:prstGeom>
+                    <a:noFill/>
                     <a:ln>
                       <a:solidFill>
                         <a:schemeClr val="bg1">
@@ -17748,38 +18090,86 @@
       </w:r>
       <w:proofErr w:type="spellEnd"/>
       <w:r>
-        <w:t xml:space="preserve">, </w:t>
-      </w:r>
-      <w:r>
-        <w:t xml:space="preserve">le pseudo et on va compter le nombre d’arme différents dans la liste de commande de chaque joueur. Le </w:t>
-      </w:r>
+        <w:t xml:space="preserve"> </w:t>
+      </w:r>
+      <w:r>
+        <w:t xml:space="preserve">(table : </w:t>
+      </w:r>
+      <w:proofErr w:type="spellStart"/>
       <w:r>
         <w:rPr>
           <w:i/>
           <w:iCs/>
         </w:rPr>
+        <w:t>t_joueur</w:t>
+      </w:r>
+      <w:proofErr w:type="spellEnd"/>
+      <w:r>
+        <w:t>)</w:t>
+      </w:r>
+      <w:r>
+        <w:t xml:space="preserve">, </w:t>
+      </w:r>
+      <w:r>
+        <w:t>le pseudo</w:t>
+      </w:r>
+      <w:r>
+        <w:t xml:space="preserve"> </w:t>
+      </w:r>
+      <w:r>
+        <w:t xml:space="preserve">(table : </w:t>
+      </w:r>
+      <w:proofErr w:type="spellStart"/>
+      <w:r>
+        <w:rPr>
+          <w:i/>
+          <w:iCs/>
+        </w:rPr>
+        <w:t>t_</w:t>
+      </w:r>
+      <w:r>
+        <w:rPr>
+          <w:i/>
+          <w:iCs/>
+        </w:rPr>
+        <w:t>detail_commande</w:t>
+      </w:r>
+      <w:proofErr w:type="spellEnd"/>
+      <w:r>
+        <w:t>)</w:t>
+      </w:r>
+      <w:r>
+        <w:t xml:space="preserve"> et on va compter le nombre d’arme différents dans la liste de commande de chaque joueur. Le </w:t>
+      </w:r>
+      <w:r>
+        <w:rPr>
+          <w:i/>
+          <w:iCs/>
+        </w:rPr>
         <w:t>DISTINCT</w:t>
       </w:r>
       <w:r>
-        <w:t xml:space="preserve"> permet d’éviter que 2 commandes avec la même arme fait par le même joueur ne soit compter 2 fois. Puis on va joindre la table des joueurs et des commandes pour savoir quel joueur à fait quelle commande puis la table des commandes avec celle des détails des commandes pour savoir quelle arme est commandé. Le tout regrouper par joueur et on va trier par le </w:t>
-      </w:r>
+        <w:t xml:space="preserve"> permet d’éviter que 2 commandes avec la même arme fait par le même joueur ne soit compter 2 fois. Puis on va joindre la table des joueurs et des commandes pour savoir quel joueur à fait quelle commande puis la table des commandes avec celle des détails des commandes pour savoir quelle arme est commandé. Le tout regrouper par joueur et on va trier par le nombre d’arme différente que chaque joueur a commandé, on va uniquement </w:t>
+      </w:r>
+      <w:r>
+        <w:t>garder ceux</w:t>
+      </w:r>
+      <w:r>
+        <w:t xml:space="preserve"> qui ont commandé plus de 3 armes différentes.</w:t>
+      </w:r>
+    </w:p>
+    <w:p>
+      <w:r>
+        <w:br w:type="page"/>
+      </w:r>
+    </w:p>
+    <w:p>
+      <w:pPr>
+        <w:pStyle w:val="Titre2"/>
+      </w:pPr>
+      <w:bookmarkStart w:id="86" w:name="_Toc149568057"/>
       <w:r>
         <w:lastRenderedPageBreak/>
-        <w:t xml:space="preserve">nombre d’arme différente que chaque joueur a commandé, on va uniquement </w:t>
-      </w:r>
-      <w:r>
-        <w:t>garder ceux</w:t>
-      </w:r>
-      <w:r>
-        <w:t xml:space="preserve"> qui ont commandé plus de 3 armes différentes.</w:t>
-      </w:r>
-    </w:p>
-    <w:p>
-      <w:pPr>
-        <w:pStyle w:val="Titre2"/>
-      </w:pPr>
-      <w:bookmarkStart w:id="86" w:name="_Toc149549271"/>
-      <w:r>
         <w:t>Index</w:t>
       </w:r>
       <w:bookmarkEnd w:id="86"/>
@@ -17815,11 +18205,9 @@
       <w:r>
         <w:t xml:space="preserve">nt utilisés pour les requêtes </w:t>
       </w:r>
-      <w:proofErr w:type="spellStart"/>
-      <w:r>
-        <w:t>se</w:t>
-      </w:r>
-      <w:proofErr w:type="spellEnd"/>
+      <w:r>
+        <w:t>ce</w:t>
+      </w:r>
       <w:r>
         <w:t xml:space="preserve"> qui permet de les accélérer. Pareil pour les champs uniques.</w:t>
       </w:r>
@@ -17911,7 +18299,7 @@
       <w:pPr>
         <w:pStyle w:val="Titre2"/>
       </w:pPr>
-      <w:bookmarkStart w:id="87" w:name="_Toc149549272"/>
+      <w:bookmarkStart w:id="87" w:name="_Toc149568058"/>
       <w:r>
         <w:t>Sauvegarde</w:t>
       </w:r>
@@ -17924,7 +18312,7 @@
       <w:pPr>
         <w:pStyle w:val="Titre3"/>
       </w:pPr>
-      <w:bookmarkStart w:id="88" w:name="_Toc149549273"/>
+      <w:bookmarkStart w:id="88" w:name="_Toc149568059"/>
       <w:r>
         <w:t>Sauvegarde</w:t>
       </w:r>
@@ -18025,7 +18413,15 @@
       </w:r>
       <w:proofErr w:type="gramEnd"/>
       <w:r>
-        <w:t xml:space="preserve"> exec -i </w:t>
+        <w:t xml:space="preserve"> </w:t>
+      </w:r>
+      <w:proofErr w:type="spellStart"/>
+      <w:r>
+        <w:t>exec</w:t>
+      </w:r>
+      <w:proofErr w:type="spellEnd"/>
+      <w:r>
+        <w:t xml:space="preserve"> -i </w:t>
       </w:r>
       <w:proofErr w:type="spellStart"/>
       <w:r>
@@ -18177,7 +18573,7 @@
       <w:pPr>
         <w:pStyle w:val="Titre3"/>
       </w:pPr>
-      <w:bookmarkStart w:id="89" w:name="_Toc149549274"/>
+      <w:bookmarkStart w:id="89" w:name="_Toc149568060"/>
       <w:r>
         <w:t>Restaurer</w:t>
       </w:r>
@@ -18198,7 +18594,6 @@
         <w:rPr>
           <w:noProof/>
         </w:rPr>
-        <w:lastRenderedPageBreak/>
         <w:drawing>
           <wp:inline distT="0" distB="0" distL="0" distR="0" wp14:anchorId="52B99BFD" wp14:editId="4FA57EFF">
             <wp:extent cx="5760720" cy="873125"/>
@@ -18255,6 +18650,7 @@
       </w:pPr>
       <w:proofErr w:type="gramStart"/>
       <w:r>
+        <w:lastRenderedPageBreak/>
         <w:t>d</w:t>
       </w:r>
       <w:r>
@@ -18262,7 +18658,15 @@
       </w:r>
       <w:proofErr w:type="gramEnd"/>
       <w:r>
-        <w:t xml:space="preserve"> exec -i </w:t>
+        <w:t xml:space="preserve"> </w:t>
+      </w:r>
+      <w:proofErr w:type="spellStart"/>
+      <w:r>
+        <w:t>exec</w:t>
+      </w:r>
+      <w:proofErr w:type="spellEnd"/>
+      <w:r>
+        <w:t xml:space="preserve"> -i </w:t>
       </w:r>
       <w:proofErr w:type="spellStart"/>
       <w:r>
@@ -18354,11 +18758,249 @@
       <w:pPr>
         <w:pStyle w:val="Titre2"/>
       </w:pPr>
-      <w:bookmarkStart w:id="90" w:name="_Toc149549275"/>
+      <w:bookmarkStart w:id="90" w:name="_Toc149568061"/>
+      <w:r>
+        <w:t>Intégration de la base de données dans le code</w:t>
+      </w:r>
+      <w:bookmarkEnd w:id="90"/>
+    </w:p>
+    <w:p>
+      <w:r>
+        <w:t xml:space="preserve">Le code est disponible dans le dossier POO, </w:t>
+      </w:r>
+      <w:proofErr w:type="spellStart"/>
+      <w:r>
+        <w:t>SpicyConso</w:t>
+      </w:r>
+      <w:proofErr w:type="spellEnd"/>
+      <w:r>
+        <w:t xml:space="preserve"> et le </w:t>
+      </w:r>
+      <w:r>
+        <w:t>SpicyConso</w:t>
+      </w:r>
+      <w:r>
+        <w:t>.sln.</w:t>
+      </w:r>
+    </w:p>
+    <w:p>
+      <w:r>
+        <w:t xml:space="preserve">Pour la connexion au serveur MySQL, voici ce </w:t>
+      </w:r>
+      <w:r>
+        <w:t xml:space="preserve">qu’il faut </w:t>
+      </w:r>
+      <w:r>
+        <w:t>:</w:t>
+      </w:r>
+    </w:p>
+    <w:p>
+      <w:pPr>
+        <w:pStyle w:val="Paragraphedeliste"/>
+        <w:numPr>
+          <w:ilvl w:val="0"/>
+          <w:numId w:val="12"/>
+        </w:numPr>
+      </w:pPr>
+      <w:r>
+        <w:t>De l’a</w:t>
+      </w:r>
+      <w:r>
+        <w:t>dresse IP du serveur</w:t>
+      </w:r>
+      <w:r>
+        <w:t xml:space="preserve"> (server)</w:t>
+      </w:r>
+      <w:r>
+        <w:t>, ici ça sera localhost (127.0.0.1)</w:t>
+      </w:r>
+      <w:r>
+        <w:t xml:space="preserve"> </w:t>
+      </w:r>
+      <w:r>
+        <w:t>car le serveur est stocké</w:t>
+      </w:r>
+      <w:r>
+        <w:t xml:space="preserve"> sur la même machine que le programme</w:t>
+      </w:r>
+    </w:p>
+    <w:p>
+      <w:pPr>
+        <w:pStyle w:val="Paragraphedeliste"/>
+        <w:numPr>
+          <w:ilvl w:val="0"/>
+          <w:numId w:val="12"/>
+        </w:numPr>
+        <w:rPr>
+          <w:i/>
+          <w:iCs/>
+        </w:rPr>
+      </w:pPr>
+      <w:r>
+        <w:t xml:space="preserve">Un </w:t>
+      </w:r>
+      <w:r>
+        <w:rPr>
+          <w:i/>
+          <w:iCs/>
+        </w:rPr>
+        <w:t xml:space="preserve">user </w:t>
+      </w:r>
+      <w:proofErr w:type="spellStart"/>
+      <w:r>
+        <w:rPr>
+          <w:i/>
+          <w:iCs/>
+        </w:rPr>
+        <w:t>name</w:t>
+      </w:r>
+      <w:proofErr w:type="spellEnd"/>
+      <w:r>
+        <w:rPr>
+          <w:i/>
+          <w:iCs/>
+        </w:rPr>
+        <w:t xml:space="preserve"> </w:t>
+      </w:r>
+      <w:r>
+        <w:t>(</w:t>
+      </w:r>
+      <w:proofErr w:type="spellStart"/>
+      <w:r>
+        <w:t>userID</w:t>
+      </w:r>
+      <w:proofErr w:type="spellEnd"/>
+      <w:r>
+        <w:t>)</w:t>
+      </w:r>
+      <w:r>
+        <w:rPr>
+          <w:i/>
+          <w:iCs/>
+        </w:rPr>
+        <w:t xml:space="preserve"> </w:t>
+      </w:r>
+      <w:r>
+        <w:t>qui sera root car la connexion avec d’autres utilisateurs n’a pas marché</w:t>
+      </w:r>
+    </w:p>
+    <w:p>
+      <w:pPr>
+        <w:pStyle w:val="Paragraphedeliste"/>
+        <w:numPr>
+          <w:ilvl w:val="0"/>
+          <w:numId w:val="12"/>
+        </w:numPr>
+        <w:rPr>
+          <w:i/>
+          <w:iCs/>
+        </w:rPr>
+      </w:pPr>
+      <w:r>
+        <w:t xml:space="preserve">Le mot de passe du </w:t>
+      </w:r>
+      <w:r>
+        <w:rPr>
+          <w:i/>
+          <w:iCs/>
+        </w:rPr>
+        <w:t>user</w:t>
+      </w:r>
+      <w:r>
+        <w:t xml:space="preserve"> (</w:t>
+      </w:r>
+      <w:proofErr w:type="spellStart"/>
+      <w:r>
+        <w:t>pwd</w:t>
+      </w:r>
+      <w:proofErr w:type="spellEnd"/>
+      <w:r>
+        <w:t>) qui ici sera root car il n’a pas été changé</w:t>
+      </w:r>
+    </w:p>
+    <w:p>
+      <w:pPr>
+        <w:pStyle w:val="Paragraphedeliste"/>
+        <w:numPr>
+          <w:ilvl w:val="0"/>
+          <w:numId w:val="12"/>
+        </w:numPr>
+        <w:rPr>
+          <w:i/>
+          <w:iCs/>
+        </w:rPr>
+      </w:pPr>
+      <w:r>
+        <w:t>Le nom de la base de données</w:t>
+      </w:r>
+      <w:r>
+        <w:t xml:space="preserve"> (</w:t>
+      </w:r>
+      <w:proofErr w:type="spellStart"/>
+      <w:r>
+        <w:t>database</w:t>
+      </w:r>
+      <w:proofErr w:type="spellEnd"/>
+      <w:r>
+        <w:t>)</w:t>
+      </w:r>
+      <w:r>
+        <w:t xml:space="preserve"> qui sera </w:t>
+      </w:r>
+      <w:proofErr w:type="spellStart"/>
+      <w:r>
+        <w:rPr>
+          <w:i/>
+          <w:iCs/>
+        </w:rPr>
+        <w:t>db_space_invaders</w:t>
+      </w:r>
+      <w:proofErr w:type="spellEnd"/>
+    </w:p>
+    <w:p>
+      <w:pPr>
+        <w:pStyle w:val="Paragraphedeliste"/>
+        <w:numPr>
+          <w:ilvl w:val="0"/>
+          <w:numId w:val="12"/>
+        </w:numPr>
+        <w:rPr>
+          <w:i/>
+          <w:iCs/>
+        </w:rPr>
+      </w:pPr>
+      <w:r>
+        <w:t>Le port</w:t>
+      </w:r>
+      <w:r>
+        <w:t xml:space="preserve"> (port)</w:t>
+      </w:r>
+      <w:r>
+        <w:t>, celui-ci normalement n’a pas besoin d’être précisé mais le serveur MySQL est stocké sur Docker est utilisé le port 6033, si nous voulons accéder à la base de données MySQL nous devons passer par ce port</w:t>
+      </w:r>
+    </w:p>
+    <w:p>
+      <w:r>
+        <w:t>Nous allons mettre toutes ces informations dans une variable (</w:t>
+      </w:r>
+      <w:proofErr w:type="spellStart"/>
+      <w:r>
+        <w:t>connectString</w:t>
+      </w:r>
+      <w:proofErr w:type="spellEnd"/>
+      <w:r>
+        <w:t>) pour pouvoir se connecter à la base de données</w:t>
+      </w:r>
+    </w:p>
+    <w:p>
+      <w:pPr>
+        <w:pStyle w:val="Titre2"/>
+      </w:pPr>
+      <w:bookmarkStart w:id="91" w:name="_Toc149568062"/>
       <w:r>
         <w:t>Conclusion</w:t>
       </w:r>
-      <w:bookmarkEnd w:id="90"/>
+      <w:bookmarkEnd w:id="91"/>
     </w:p>
     <w:p>
       <w:pPr>
@@ -18384,28 +19026,41 @@
       <w:r>
         <w:t xml:space="preserve"> directement les bonnes pratiques, par exemple : mettre en fond blanc les images pour économiser de l’encre, mettre certain mot en gras ou italique, etc.</w:t>
       </w:r>
+      <w:r>
+        <w:t xml:space="preserve"> Il y a également un problème en ce qui concerne la connexion car je n’ai pas réussi à me connecter avec un autre </w:t>
+      </w:r>
+      <w:r>
+        <w:rPr>
+          <w:i/>
+          <w:iCs/>
+        </w:rPr>
+        <w:t>user</w:t>
+      </w:r>
+      <w:r>
+        <w:t xml:space="preserve"> que root.</w:t>
+      </w:r>
     </w:p>
     <w:p>
       <w:pPr>
         <w:pStyle w:val="Titre1"/>
       </w:pPr>
-      <w:bookmarkStart w:id="91" w:name="_Toc149549276"/>
+      <w:bookmarkStart w:id="92" w:name="_Toc149568063"/>
       <w:proofErr w:type="spellStart"/>
       <w:r>
         <w:t>ChatGPT</w:t>
       </w:r>
-      <w:bookmarkEnd w:id="91"/>
+      <w:bookmarkEnd w:id="92"/>
       <w:proofErr w:type="spellEnd"/>
     </w:p>
     <w:p>
       <w:pPr>
         <w:pStyle w:val="Titre2"/>
       </w:pPr>
-      <w:bookmarkStart w:id="92" w:name="_Toc149549277"/>
+      <w:bookmarkStart w:id="93" w:name="_Toc149568064"/>
       <w:r>
         <w:t>POO</w:t>
       </w:r>
-      <w:bookmarkEnd w:id="92"/>
+      <w:bookmarkEnd w:id="93"/>
       <w:r>
         <w:t xml:space="preserve"> </w:t>
       </w:r>
@@ -18422,11 +19077,11 @@
       <w:pPr>
         <w:pStyle w:val="Titre2"/>
       </w:pPr>
-      <w:bookmarkStart w:id="93" w:name="_Toc149549278"/>
+      <w:bookmarkStart w:id="94" w:name="_Toc149568065"/>
       <w:r>
         <w:t>UX</w:t>
       </w:r>
-      <w:bookmarkEnd w:id="93"/>
+      <w:bookmarkEnd w:id="94"/>
     </w:p>
     <w:p>
       <w:r>
@@ -18440,11 +19095,11 @@
       <w:pPr>
         <w:pStyle w:val="Titre2"/>
       </w:pPr>
-      <w:bookmarkStart w:id="94" w:name="_Toc149549279"/>
+      <w:bookmarkStart w:id="95" w:name="_Toc149568066"/>
       <w:r>
         <w:t>DB</w:t>
       </w:r>
-      <w:bookmarkEnd w:id="94"/>
+      <w:bookmarkEnd w:id="95"/>
     </w:p>
     <w:p>
       <w:r>
@@ -18458,11 +19113,12 @@
       <w:pPr>
         <w:pStyle w:val="Titre1"/>
       </w:pPr>
-      <w:bookmarkStart w:id="95" w:name="_Toc149549280"/>
-      <w:r>
+      <w:bookmarkStart w:id="96" w:name="_Toc149568067"/>
+      <w:r>
+        <w:lastRenderedPageBreak/>
         <w:t>Conclusion générale</w:t>
       </w:r>
-      <w:bookmarkEnd w:id="95"/>
+      <w:bookmarkEnd w:id="96"/>
     </w:p>
     <w:p>
       <w:pPr>
@@ -18487,7 +19143,7 @@
 </file>
 
 <file path=word/endnotes.xml><?xml version="1.0" encoding="utf-8"?>
-<w:endnotes xmlns:wpc="http://schemas.microsoft.com/office/word/2010/wordprocessingCanvas" xmlns:cx="http://schemas.microsoft.com/office/drawing/2014/chartex" xmlns:cx1="http://schemas.microsoft.com/office/drawing/2015/9/8/chartex" xmlns:cx2="http://schemas.microsoft.com/office/drawing/2015/10/21/chartex" xmlns:cx3="http://schemas.microsoft.com/office/drawing/2016/5/9/chartex" xmlns:cx4="http://schemas.microsoft.com/office/drawing/2016/5/10/chartex" xmlns:cx5="http://schemas.microsoft.com/office/drawing/2016/5/11/chartex" xmlns:cx6="http://schemas.microsoft.com/office/drawing/2016/5/12/chartex" xmlns:cx7="http://schemas.microsoft.com/office/drawing/2016/5/13/chartex" xmlns:cx8="http://schemas.microsoft.com/office/drawing/2016/5/14/chartex" xmlns:mc="http://schemas.openxmlformats.org/markup-compatibility/2006" xmlns:aink="http://schemas.microsoft.com/office/drawing/2016/ink" xmlns:am3d="http://schemas.microsoft.com/office/drawing/2017/model3d" xmlns:o="urn:schemas-microsoft-com:office:office" xmlns:oel="http://schemas.microsoft.com/office/2019/extlst" xmlns:r="http://schemas.openxmlformats.org/officeDocument/2006/relationships" xmlns:m="http://schemas.openxmlformats.org/officeDocument/2006/math" xmlns:v="urn:schemas-microsoft-com:vml" xmlns:wp14="http://schemas.microsoft.com/office/word/2010/wordprocessingDrawing" xmlns:wp="http://schemas.openxmlformats.org/drawingml/2006/wordprocessingDrawing" xmlns:w10="urn:schemas-microsoft-com:office:word" xmlns:w="http://schemas.openxmlformats.org/wordprocessingml/2006/main" xmlns:w14="http://schemas.microsoft.com/office/word/2010/wordml" xmlns:w15="http://schemas.microsoft.com/office/word/2012/wordml" xmlns:w16cex="http://schemas.microsoft.com/office/word/2018/wordml/cex" xmlns:w16cid="http://schemas.microsoft.com/office/word/2016/wordml/cid" xmlns:w16="http://schemas.microsoft.com/office/word/2018/wordml" xmlns:w16sdtdh="http://schemas.microsoft.com/office/word/2020/wordml/sdtdatahash" xmlns:w16se="http://schemas.microsoft.com/office/word/2015/wordml/symex" xmlns:wpg="http://schemas.microsoft.com/office/word/2010/wordprocessingGroup" xmlns:wpi="http://schemas.microsoft.com/office/word/2010/wordprocessingInk" xmlns:wne="http://schemas.microsoft.com/office/word/2006/wordml" xmlns:wps="http://schemas.microsoft.com/office/word/2010/wordprocessingShape" mc:Ignorable="w14 w15 w16se w16cid w16 w16cex w16sdtdh wp14">
+<w:endnotes xmlns:wpc="http://schemas.microsoft.com/office/word/2010/wordprocessingCanvas" xmlns:cx="http://schemas.microsoft.com/office/drawing/2014/chartex" xmlns:cx1="http://schemas.microsoft.com/office/drawing/2015/9/8/chartex" xmlns:cx2="http://schemas.microsoft.com/office/drawing/2015/10/21/chartex" xmlns:cx3="http://schemas.microsoft.com/office/drawing/2016/5/9/chartex" xmlns:cx4="http://schemas.microsoft.com/office/drawing/2016/5/10/chartex" xmlns:cx5="http://schemas.microsoft.com/office/drawing/2016/5/11/chartex" xmlns:cx6="http://schemas.microsoft.com/office/drawing/2016/5/12/chartex" xmlns:cx7="http://schemas.microsoft.com/office/drawing/2016/5/13/chartex" xmlns:cx8="http://schemas.microsoft.com/office/drawing/2016/5/14/chartex" xmlns:mc="http://schemas.openxmlformats.org/markup-compatibility/2006" xmlns:aink="http://schemas.microsoft.com/office/drawing/2016/ink" xmlns:am3d="http://schemas.microsoft.com/office/drawing/2017/model3d" xmlns:o="urn:schemas-microsoft-com:office:office" xmlns:oel="http://schemas.microsoft.com/office/2019/extlst" xmlns:r="http://schemas.openxmlformats.org/officeDocument/2006/relationships" xmlns:m="http://schemas.openxmlformats.org/officeDocument/2006/math" xmlns:v="urn:schemas-microsoft-com:vml" xmlns:wp14="http://schemas.microsoft.com/office/word/2010/wordprocessingDrawing" xmlns:wp="http://schemas.openxmlformats.org/drawingml/2006/wordprocessingDrawing" xmlns:w10="urn:schemas-microsoft-com:office:word" xmlns:w="http://schemas.openxmlformats.org/wordprocessingml/2006/main" xmlns:w14="http://schemas.microsoft.com/office/word/2010/wordml" xmlns:w15="http://schemas.microsoft.com/office/word/2012/wordml" xmlns:w16cex="http://schemas.microsoft.com/office/word/2018/wordml/cex" xmlns:w16cid="http://schemas.microsoft.com/office/word/2016/wordml/cid" xmlns:w16="http://schemas.microsoft.com/office/word/2018/wordml" xmlns:w16du="http://schemas.microsoft.com/office/word/2023/wordml/word16du" xmlns:w16sdtdh="http://schemas.microsoft.com/office/word/2020/wordml/sdtdatahash" xmlns:w16se="http://schemas.microsoft.com/office/word/2015/wordml/symex" xmlns:wpg="http://schemas.microsoft.com/office/word/2010/wordprocessingGroup" xmlns:wpi="http://schemas.microsoft.com/office/word/2010/wordprocessingInk" xmlns:wne="http://schemas.microsoft.com/office/word/2006/wordml" xmlns:wps="http://schemas.microsoft.com/office/word/2010/wordprocessingShape" mc:Ignorable="w14 w15 w16se w16cid w16 w16cex w16sdtdh wp14">
   <w:endnote w:type="separator" w:id="-1">
     <w:p>
       <w:pPr>
@@ -18512,7 +19168,7 @@
 </file>
 
 <file path=word/footer1.xml><?xml version="1.0" encoding="utf-8"?>
-<w:ftr xmlns:wpc="http://schemas.microsoft.com/office/word/2010/wordprocessingCanvas" xmlns:cx="http://schemas.microsoft.com/office/drawing/2014/chartex" xmlns:cx1="http://schemas.microsoft.com/office/drawing/2015/9/8/chartex" xmlns:cx2="http://schemas.microsoft.com/office/drawing/2015/10/21/chartex" xmlns:cx3="http://schemas.microsoft.com/office/drawing/2016/5/9/chartex" xmlns:cx4="http://schemas.microsoft.com/office/drawing/2016/5/10/chartex" xmlns:cx5="http://schemas.microsoft.com/office/drawing/2016/5/11/chartex" xmlns:cx6="http://schemas.microsoft.com/office/drawing/2016/5/12/chartex" xmlns:cx7="http://schemas.microsoft.com/office/drawing/2016/5/13/chartex" xmlns:cx8="http://schemas.microsoft.com/office/drawing/2016/5/14/chartex" xmlns:mc="http://schemas.openxmlformats.org/markup-compatibility/2006" xmlns:aink="http://schemas.microsoft.com/office/drawing/2016/ink" xmlns:am3d="http://schemas.microsoft.com/office/drawing/2017/model3d" xmlns:o="urn:schemas-microsoft-com:office:office" xmlns:oel="http://schemas.microsoft.com/office/2019/extlst" xmlns:r="http://schemas.openxmlformats.org/officeDocument/2006/relationships" xmlns:m="http://schemas.openxmlformats.org/officeDocument/2006/math" xmlns:v="urn:schemas-microsoft-com:vml" xmlns:wp14="http://schemas.microsoft.com/office/word/2010/wordprocessingDrawing" xmlns:wp="http://schemas.openxmlformats.org/drawingml/2006/wordprocessingDrawing" xmlns:w10="urn:schemas-microsoft-com:office:word" xmlns:w="http://schemas.openxmlformats.org/wordprocessingml/2006/main" xmlns:w14="http://schemas.microsoft.com/office/word/2010/wordml" xmlns:w15="http://schemas.microsoft.com/office/word/2012/wordml" xmlns:w16cex="http://schemas.microsoft.com/office/word/2018/wordml/cex" xmlns:w16cid="http://schemas.microsoft.com/office/word/2016/wordml/cid" xmlns:w16="http://schemas.microsoft.com/office/word/2018/wordml" xmlns:w16sdtdh="http://schemas.microsoft.com/office/word/2020/wordml/sdtdatahash" xmlns:w16se="http://schemas.microsoft.com/office/word/2015/wordml/symex" xmlns:wpg="http://schemas.microsoft.com/office/word/2010/wordprocessingGroup" xmlns:wpi="http://schemas.microsoft.com/office/word/2010/wordprocessingInk" xmlns:wne="http://schemas.microsoft.com/office/word/2006/wordml" xmlns:wps="http://schemas.microsoft.com/office/word/2010/wordprocessingShape" mc:Ignorable="w14 w15 w16se w16cid w16 w16cex w16sdtdh wp14">
+<w:ftr xmlns:wpc="http://schemas.microsoft.com/office/word/2010/wordprocessingCanvas" xmlns:cx="http://schemas.microsoft.com/office/drawing/2014/chartex" xmlns:cx1="http://schemas.microsoft.com/office/drawing/2015/9/8/chartex" xmlns:cx2="http://schemas.microsoft.com/office/drawing/2015/10/21/chartex" xmlns:cx3="http://schemas.microsoft.com/office/drawing/2016/5/9/chartex" xmlns:cx4="http://schemas.microsoft.com/office/drawing/2016/5/10/chartex" xmlns:cx5="http://schemas.microsoft.com/office/drawing/2016/5/11/chartex" xmlns:cx6="http://schemas.microsoft.com/office/drawing/2016/5/12/chartex" xmlns:cx7="http://schemas.microsoft.com/office/drawing/2016/5/13/chartex" xmlns:cx8="http://schemas.microsoft.com/office/drawing/2016/5/14/chartex" xmlns:mc="http://schemas.openxmlformats.org/markup-compatibility/2006" xmlns:aink="http://schemas.microsoft.com/office/drawing/2016/ink" xmlns:am3d="http://schemas.microsoft.com/office/drawing/2017/model3d" xmlns:o="urn:schemas-microsoft-com:office:office" xmlns:oel="http://schemas.microsoft.com/office/2019/extlst" xmlns:r="http://schemas.openxmlformats.org/officeDocument/2006/relationships" xmlns:m="http://schemas.openxmlformats.org/officeDocument/2006/math" xmlns:v="urn:schemas-microsoft-com:vml" xmlns:wp14="http://schemas.microsoft.com/office/word/2010/wordprocessingDrawing" xmlns:wp="http://schemas.openxmlformats.org/drawingml/2006/wordprocessingDrawing" xmlns:w10="urn:schemas-microsoft-com:office:word" xmlns:w="http://schemas.openxmlformats.org/wordprocessingml/2006/main" xmlns:w14="http://schemas.microsoft.com/office/word/2010/wordml" xmlns:w15="http://schemas.microsoft.com/office/word/2012/wordml" xmlns:w16cex="http://schemas.microsoft.com/office/word/2018/wordml/cex" xmlns:w16cid="http://schemas.microsoft.com/office/word/2016/wordml/cid" xmlns:w16="http://schemas.microsoft.com/office/word/2018/wordml" xmlns:w16du="http://schemas.microsoft.com/office/word/2023/wordml/word16du" xmlns:w16sdtdh="http://schemas.microsoft.com/office/word/2020/wordml/sdtdatahash" xmlns:w16se="http://schemas.microsoft.com/office/word/2015/wordml/symex" xmlns:wpg="http://schemas.microsoft.com/office/word/2010/wordprocessingGroup" xmlns:wpi="http://schemas.microsoft.com/office/word/2010/wordprocessingInk" xmlns:wne="http://schemas.microsoft.com/office/word/2006/wordml" xmlns:wps="http://schemas.microsoft.com/office/word/2010/wordprocessingShape" mc:Ignorable="w14 w15 w16se w16cid w16 w16cex w16sdtdh wp14">
   <w:p>
     <w:pPr>
       <w:pStyle w:val="Pieddepage"/>
@@ -18565,7 +19221,7 @@
       <w:rPr>
         <w:noProof/>
       </w:rPr>
-      <w:t>30.10.2023 08:25:05</w:t>
+      <w:t>30.10.2023 14:19:40</w:t>
     </w:r>
     <w:r>
       <w:fldChar w:fldCharType="end"/>
@@ -18575,7 +19231,7 @@
 </file>
 
 <file path=word/footnotes.xml><?xml version="1.0" encoding="utf-8"?>
-<w:footnotes xmlns:wpc="http://schemas.microsoft.com/office/word/2010/wordprocessingCanvas" xmlns:cx="http://schemas.microsoft.com/office/drawing/2014/chartex" xmlns:cx1="http://schemas.microsoft.com/office/drawing/2015/9/8/chartex" xmlns:cx2="http://schemas.microsoft.com/office/drawing/2015/10/21/chartex" xmlns:cx3="http://schemas.microsoft.com/office/drawing/2016/5/9/chartex" xmlns:cx4="http://schemas.microsoft.com/office/drawing/2016/5/10/chartex" xmlns:cx5="http://schemas.microsoft.com/office/drawing/2016/5/11/chartex" xmlns:cx6="http://schemas.microsoft.com/office/drawing/2016/5/12/chartex" xmlns:cx7="http://schemas.microsoft.com/office/drawing/2016/5/13/chartex" xmlns:cx8="http://schemas.microsoft.com/office/drawing/2016/5/14/chartex" xmlns:mc="http://schemas.openxmlformats.org/markup-compatibility/2006" xmlns:aink="http://schemas.microsoft.com/office/drawing/2016/ink" xmlns:am3d="http://schemas.microsoft.com/office/drawing/2017/model3d" xmlns:o="urn:schemas-microsoft-com:office:office" xmlns:oel="http://schemas.microsoft.com/office/2019/extlst" xmlns:r="http://schemas.openxmlformats.org/officeDocument/2006/relationships" xmlns:m="http://schemas.openxmlformats.org/officeDocument/2006/math" xmlns:v="urn:schemas-microsoft-com:vml" xmlns:wp14="http://schemas.microsoft.com/office/word/2010/wordprocessingDrawing" xmlns:wp="http://schemas.openxmlformats.org/drawingml/2006/wordprocessingDrawing" xmlns:w10="urn:schemas-microsoft-com:office:word" xmlns:w="http://schemas.openxmlformats.org/wordprocessingml/2006/main" xmlns:w14="http://schemas.microsoft.com/office/word/2010/wordml" xmlns:w15="http://schemas.microsoft.com/office/word/2012/wordml" xmlns:w16cex="http://schemas.microsoft.com/office/word/2018/wordml/cex" xmlns:w16cid="http://schemas.microsoft.com/office/word/2016/wordml/cid" xmlns:w16="http://schemas.microsoft.com/office/word/2018/wordml" xmlns:w16sdtdh="http://schemas.microsoft.com/office/word/2020/wordml/sdtdatahash" xmlns:w16se="http://schemas.microsoft.com/office/word/2015/wordml/symex" xmlns:wpg="http://schemas.microsoft.com/office/word/2010/wordprocessingGroup" xmlns:wpi="http://schemas.microsoft.com/office/word/2010/wordprocessingInk" xmlns:wne="http://schemas.microsoft.com/office/word/2006/wordml" xmlns:wps="http://schemas.microsoft.com/office/word/2010/wordprocessingShape" mc:Ignorable="w14 w15 w16se w16cid w16 w16cex w16sdtdh wp14">
+<w:footnotes xmlns:wpc="http://schemas.microsoft.com/office/word/2010/wordprocessingCanvas" xmlns:cx="http://schemas.microsoft.com/office/drawing/2014/chartex" xmlns:cx1="http://schemas.microsoft.com/office/drawing/2015/9/8/chartex" xmlns:cx2="http://schemas.microsoft.com/office/drawing/2015/10/21/chartex" xmlns:cx3="http://schemas.microsoft.com/office/drawing/2016/5/9/chartex" xmlns:cx4="http://schemas.microsoft.com/office/drawing/2016/5/10/chartex" xmlns:cx5="http://schemas.microsoft.com/office/drawing/2016/5/11/chartex" xmlns:cx6="http://schemas.microsoft.com/office/drawing/2016/5/12/chartex" xmlns:cx7="http://schemas.microsoft.com/office/drawing/2016/5/13/chartex" xmlns:cx8="http://schemas.microsoft.com/office/drawing/2016/5/14/chartex" xmlns:mc="http://schemas.openxmlformats.org/markup-compatibility/2006" xmlns:aink="http://schemas.microsoft.com/office/drawing/2016/ink" xmlns:am3d="http://schemas.microsoft.com/office/drawing/2017/model3d" xmlns:o="urn:schemas-microsoft-com:office:office" xmlns:oel="http://schemas.microsoft.com/office/2019/extlst" xmlns:r="http://schemas.openxmlformats.org/officeDocument/2006/relationships" xmlns:m="http://schemas.openxmlformats.org/officeDocument/2006/math" xmlns:v="urn:schemas-microsoft-com:vml" xmlns:wp14="http://schemas.microsoft.com/office/word/2010/wordprocessingDrawing" xmlns:wp="http://schemas.openxmlformats.org/drawingml/2006/wordprocessingDrawing" xmlns:w10="urn:schemas-microsoft-com:office:word" xmlns:w="http://schemas.openxmlformats.org/wordprocessingml/2006/main" xmlns:w14="http://schemas.microsoft.com/office/word/2010/wordml" xmlns:w15="http://schemas.microsoft.com/office/word/2012/wordml" xmlns:w16cex="http://schemas.microsoft.com/office/word/2018/wordml/cex" xmlns:w16cid="http://schemas.microsoft.com/office/word/2016/wordml/cid" xmlns:w16="http://schemas.microsoft.com/office/word/2018/wordml" xmlns:w16du="http://schemas.microsoft.com/office/word/2023/wordml/word16du" xmlns:w16sdtdh="http://schemas.microsoft.com/office/word/2020/wordml/sdtdatahash" xmlns:w16se="http://schemas.microsoft.com/office/word/2015/wordml/symex" xmlns:wpg="http://schemas.microsoft.com/office/word/2010/wordprocessingGroup" xmlns:wpi="http://schemas.microsoft.com/office/word/2010/wordprocessingInk" xmlns:wne="http://schemas.microsoft.com/office/word/2006/wordml" xmlns:wps="http://schemas.microsoft.com/office/word/2010/wordprocessingShape" mc:Ignorable="w14 w15 w16se w16cid w16 w16cex w16sdtdh wp14">
   <w:footnote w:type="separator" w:id="-1">
     <w:p>
       <w:pPr>
@@ -18600,7 +19256,7 @@
 </file>
 
 <file path=word/header1.xml><?xml version="1.0" encoding="utf-8"?>
-<w:hdr xmlns:wpc="http://schemas.microsoft.com/office/word/2010/wordprocessingCanvas" xmlns:cx="http://schemas.microsoft.com/office/drawing/2014/chartex" xmlns:cx1="http://schemas.microsoft.com/office/drawing/2015/9/8/chartex" xmlns:cx2="http://schemas.microsoft.com/office/drawing/2015/10/21/chartex" xmlns:cx3="http://schemas.microsoft.com/office/drawing/2016/5/9/chartex" xmlns:cx4="http://schemas.microsoft.com/office/drawing/2016/5/10/chartex" xmlns:cx5="http://schemas.microsoft.com/office/drawing/2016/5/11/chartex" xmlns:cx6="http://schemas.microsoft.com/office/drawing/2016/5/12/chartex" xmlns:cx7="http://schemas.microsoft.com/office/drawing/2016/5/13/chartex" xmlns:cx8="http://schemas.microsoft.com/office/drawing/2016/5/14/chartex" xmlns:mc="http://schemas.openxmlformats.org/markup-compatibility/2006" xmlns:aink="http://schemas.microsoft.com/office/drawing/2016/ink" xmlns:am3d="http://schemas.microsoft.com/office/drawing/2017/model3d" xmlns:o="urn:schemas-microsoft-com:office:office" xmlns:oel="http://schemas.microsoft.com/office/2019/extlst" xmlns:r="http://schemas.openxmlformats.org/officeDocument/2006/relationships" xmlns:m="http://schemas.openxmlformats.org/officeDocument/2006/math" xmlns:v="urn:schemas-microsoft-com:vml" xmlns:wp14="http://schemas.microsoft.com/office/word/2010/wordprocessingDrawing" xmlns:wp="http://schemas.openxmlformats.org/drawingml/2006/wordprocessingDrawing" xmlns:w10="urn:schemas-microsoft-com:office:word" xmlns:w="http://schemas.openxmlformats.org/wordprocessingml/2006/main" xmlns:w14="http://schemas.microsoft.com/office/word/2010/wordml" xmlns:w15="http://schemas.microsoft.com/office/word/2012/wordml" xmlns:w16cex="http://schemas.microsoft.com/office/word/2018/wordml/cex" xmlns:w16cid="http://schemas.microsoft.com/office/word/2016/wordml/cid" xmlns:w16="http://schemas.microsoft.com/office/word/2018/wordml" xmlns:w16sdtdh="http://schemas.microsoft.com/office/word/2020/wordml/sdtdatahash" xmlns:w16se="http://schemas.microsoft.com/office/word/2015/wordml/symex" xmlns:wpg="http://schemas.microsoft.com/office/word/2010/wordprocessingGroup" xmlns:wpi="http://schemas.microsoft.com/office/word/2010/wordprocessingInk" xmlns:wne="http://schemas.microsoft.com/office/word/2006/wordml" xmlns:wps="http://schemas.microsoft.com/office/word/2010/wordprocessingShape" mc:Ignorable="w14 w15 w16se w16cid w16 w16cex w16sdtdh wp14">
+<w:hdr xmlns:wpc="http://schemas.microsoft.com/office/word/2010/wordprocessingCanvas" xmlns:cx="http://schemas.microsoft.com/office/drawing/2014/chartex" xmlns:cx1="http://schemas.microsoft.com/office/drawing/2015/9/8/chartex" xmlns:cx2="http://schemas.microsoft.com/office/drawing/2015/10/21/chartex" xmlns:cx3="http://schemas.microsoft.com/office/drawing/2016/5/9/chartex" xmlns:cx4="http://schemas.microsoft.com/office/drawing/2016/5/10/chartex" xmlns:cx5="http://schemas.microsoft.com/office/drawing/2016/5/11/chartex" xmlns:cx6="http://schemas.microsoft.com/office/drawing/2016/5/12/chartex" xmlns:cx7="http://schemas.microsoft.com/office/drawing/2016/5/13/chartex" xmlns:cx8="http://schemas.microsoft.com/office/drawing/2016/5/14/chartex" xmlns:mc="http://schemas.openxmlformats.org/markup-compatibility/2006" xmlns:aink="http://schemas.microsoft.com/office/drawing/2016/ink" xmlns:am3d="http://schemas.microsoft.com/office/drawing/2017/model3d" xmlns:o="urn:schemas-microsoft-com:office:office" xmlns:oel="http://schemas.microsoft.com/office/2019/extlst" xmlns:r="http://schemas.openxmlformats.org/officeDocument/2006/relationships" xmlns:m="http://schemas.openxmlformats.org/officeDocument/2006/math" xmlns:v="urn:schemas-microsoft-com:vml" xmlns:wp14="http://schemas.microsoft.com/office/word/2010/wordprocessingDrawing" xmlns:wp="http://schemas.openxmlformats.org/drawingml/2006/wordprocessingDrawing" xmlns:w10="urn:schemas-microsoft-com:office:word" xmlns:w="http://schemas.openxmlformats.org/wordprocessingml/2006/main" xmlns:w14="http://schemas.microsoft.com/office/word/2010/wordml" xmlns:w15="http://schemas.microsoft.com/office/word/2012/wordml" xmlns:w16cex="http://schemas.microsoft.com/office/word/2018/wordml/cex" xmlns:w16cid="http://schemas.microsoft.com/office/word/2016/wordml/cid" xmlns:w16="http://schemas.microsoft.com/office/word/2018/wordml" xmlns:w16du="http://schemas.microsoft.com/office/word/2023/wordml/word16du" xmlns:w16sdtdh="http://schemas.microsoft.com/office/word/2020/wordml/sdtdatahash" xmlns:w16se="http://schemas.microsoft.com/office/word/2015/wordml/symex" xmlns:wpg="http://schemas.microsoft.com/office/word/2010/wordprocessingGroup" xmlns:wpi="http://schemas.microsoft.com/office/word/2010/wordprocessingInk" xmlns:wne="http://schemas.microsoft.com/office/word/2006/wordml" xmlns:wps="http://schemas.microsoft.com/office/word/2010/wordprocessingShape" mc:Ignorable="w14 w15 w16se w16cid w16 w16cex w16sdtdh wp14">
   <w:p>
     <w:pPr>
       <w:pStyle w:val="En-tte"/>
@@ -18623,7 +19279,7 @@
 </file>
 
 <file path=word/numbering.xml><?xml version="1.0" encoding="utf-8"?>
-<w:numbering xmlns:wpc="http://schemas.microsoft.com/office/word/2010/wordprocessingCanvas" xmlns:cx="http://schemas.microsoft.com/office/drawing/2014/chartex" xmlns:cx1="http://schemas.microsoft.com/office/drawing/2015/9/8/chartex" xmlns:cx2="http://schemas.microsoft.com/office/drawing/2015/10/21/chartex" xmlns:cx3="http://schemas.microsoft.com/office/drawing/2016/5/9/chartex" xmlns:cx4="http://schemas.microsoft.com/office/drawing/2016/5/10/chartex" xmlns:cx5="http://schemas.microsoft.com/office/drawing/2016/5/11/chartex" xmlns:cx6="http://schemas.microsoft.com/office/drawing/2016/5/12/chartex" xmlns:cx7="http://schemas.microsoft.com/office/drawing/2016/5/13/chartex" xmlns:cx8="http://schemas.microsoft.com/office/drawing/2016/5/14/chartex" xmlns:mc="http://schemas.openxmlformats.org/markup-compatibility/2006" xmlns:aink="http://schemas.microsoft.com/office/drawing/2016/ink" xmlns:am3d="http://schemas.microsoft.com/office/drawing/2017/model3d" xmlns:o="urn:schemas-microsoft-com:office:office" xmlns:oel="http://schemas.microsoft.com/office/2019/extlst" xmlns:r="http://schemas.openxmlformats.org/officeDocument/2006/relationships" xmlns:m="http://schemas.openxmlformats.org/officeDocument/2006/math" xmlns:v="urn:schemas-microsoft-com:vml" xmlns:wp14="http://schemas.microsoft.com/office/word/2010/wordprocessingDrawing" xmlns:wp="http://schemas.openxmlformats.org/drawingml/2006/wordprocessingDrawing" xmlns:w10="urn:schemas-microsoft-com:office:word" xmlns:w="http://schemas.openxmlformats.org/wordprocessingml/2006/main" xmlns:w14="http://schemas.microsoft.com/office/word/2010/wordml" xmlns:w15="http://schemas.microsoft.com/office/word/2012/wordml" xmlns:w16cex="http://schemas.microsoft.com/office/word/2018/wordml/cex" xmlns:w16cid="http://schemas.microsoft.com/office/word/2016/wordml/cid" xmlns:w16="http://schemas.microsoft.com/office/word/2018/wordml" xmlns:w16sdtdh="http://schemas.microsoft.com/office/word/2020/wordml/sdtdatahash" xmlns:w16se="http://schemas.microsoft.com/office/word/2015/wordml/symex" xmlns:wpg="http://schemas.microsoft.com/office/word/2010/wordprocessingGroup" xmlns:wpi="http://schemas.microsoft.com/office/word/2010/wordprocessingInk" xmlns:wne="http://schemas.microsoft.com/office/word/2006/wordml" xmlns:wps="http://schemas.microsoft.com/office/word/2010/wordprocessingShape" mc:Ignorable="w14 w15 w16se w16cid w16 w16cex w16sdtdh wp14">
+<w:numbering xmlns:wpc="http://schemas.microsoft.com/office/word/2010/wordprocessingCanvas" xmlns:cx="http://schemas.microsoft.com/office/drawing/2014/chartex" xmlns:cx1="http://schemas.microsoft.com/office/drawing/2015/9/8/chartex" xmlns:cx2="http://schemas.microsoft.com/office/drawing/2015/10/21/chartex" xmlns:cx3="http://schemas.microsoft.com/office/drawing/2016/5/9/chartex" xmlns:cx4="http://schemas.microsoft.com/office/drawing/2016/5/10/chartex" xmlns:cx5="http://schemas.microsoft.com/office/drawing/2016/5/11/chartex" xmlns:cx6="http://schemas.microsoft.com/office/drawing/2016/5/12/chartex" xmlns:cx7="http://schemas.microsoft.com/office/drawing/2016/5/13/chartex" xmlns:cx8="http://schemas.microsoft.com/office/drawing/2016/5/14/chartex" xmlns:mc="http://schemas.openxmlformats.org/markup-compatibility/2006" xmlns:aink="http://schemas.microsoft.com/office/drawing/2016/ink" xmlns:am3d="http://schemas.microsoft.com/office/drawing/2017/model3d" xmlns:o="urn:schemas-microsoft-com:office:office" xmlns:oel="http://schemas.microsoft.com/office/2019/extlst" xmlns:r="http://schemas.openxmlformats.org/officeDocument/2006/relationships" xmlns:m="http://schemas.openxmlformats.org/officeDocument/2006/math" xmlns:v="urn:schemas-microsoft-com:vml" xmlns:wp14="http://schemas.microsoft.com/office/word/2010/wordprocessingDrawing" xmlns:wp="http://schemas.openxmlformats.org/drawingml/2006/wordprocessingDrawing" xmlns:w10="urn:schemas-microsoft-com:office:word" xmlns:w="http://schemas.openxmlformats.org/wordprocessingml/2006/main" xmlns:w14="http://schemas.microsoft.com/office/word/2010/wordml" xmlns:w15="http://schemas.microsoft.com/office/word/2012/wordml" xmlns:w16cex="http://schemas.microsoft.com/office/word/2018/wordml/cex" xmlns:w16cid="http://schemas.microsoft.com/office/word/2016/wordml/cid" xmlns:w16="http://schemas.microsoft.com/office/word/2018/wordml" xmlns:w16du="http://schemas.microsoft.com/office/word/2023/wordml/word16du" xmlns:w16sdtdh="http://schemas.microsoft.com/office/word/2020/wordml/sdtdatahash" xmlns:w16se="http://schemas.microsoft.com/office/word/2015/wordml/symex" xmlns:wpg="http://schemas.microsoft.com/office/word/2010/wordprocessingGroup" xmlns:wpi="http://schemas.microsoft.com/office/word/2010/wordprocessingInk" xmlns:wne="http://schemas.microsoft.com/office/word/2006/wordml" xmlns:wps="http://schemas.microsoft.com/office/word/2010/wordprocessingShape" mc:Ignorable="w14 w15 w16se w16cid w16 w16cex w16sdtdh wp14">
   <w:abstractNum w:abstractNumId="0" w15:restartNumberingAfterBreak="0">
     <w:nsid w:val="FFFFFF83"/>
     <w:multiLevelType w:val="singleLevel"/>
@@ -21311,7 +21967,7 @@
 </file>
 
 <file path=word/glossary/document.xml><?xml version="1.0" encoding="utf-8"?>
-<w:glossaryDocument xmlns:wpc="http://schemas.microsoft.com/office/word/2010/wordprocessingCanvas" xmlns:cx="http://schemas.microsoft.com/office/drawing/2014/chartex" xmlns:cx1="http://schemas.microsoft.com/office/drawing/2015/9/8/chartex" xmlns:cx2="http://schemas.microsoft.com/office/drawing/2015/10/21/chartex" xmlns:cx3="http://schemas.microsoft.com/office/drawing/2016/5/9/chartex" xmlns:cx4="http://schemas.microsoft.com/office/drawing/2016/5/10/chartex" xmlns:cx5="http://schemas.microsoft.com/office/drawing/2016/5/11/chartex" xmlns:cx6="http://schemas.microsoft.com/office/drawing/2016/5/12/chartex" xmlns:cx7="http://schemas.microsoft.com/office/drawing/2016/5/13/chartex" xmlns:cx8="http://schemas.microsoft.com/office/drawing/2016/5/14/chartex" xmlns:mc="http://schemas.openxmlformats.org/markup-compatibility/2006" xmlns:aink="http://schemas.microsoft.com/office/drawing/2016/ink" xmlns:am3d="http://schemas.microsoft.com/office/drawing/2017/model3d" xmlns:o="urn:schemas-microsoft-com:office:office" xmlns:oel="http://schemas.microsoft.com/office/2019/extlst" xmlns:r="http://schemas.openxmlformats.org/officeDocument/2006/relationships" xmlns:m="http://schemas.openxmlformats.org/officeDocument/2006/math" xmlns:v="urn:schemas-microsoft-com:vml" xmlns:wp14="http://schemas.microsoft.com/office/word/2010/wordprocessingDrawing" xmlns:wp="http://schemas.openxmlformats.org/drawingml/2006/wordprocessingDrawing" xmlns:w10="urn:schemas-microsoft-com:office:word" xmlns:w="http://schemas.openxmlformats.org/wordprocessingml/2006/main" xmlns:w14="http://schemas.microsoft.com/office/word/2010/wordml" xmlns:w15="http://schemas.microsoft.com/office/word/2012/wordml" xmlns:w16cex="http://schemas.microsoft.com/office/word/2018/wordml/cex" xmlns:w16cid="http://schemas.microsoft.com/office/word/2016/wordml/cid" xmlns:w16="http://schemas.microsoft.com/office/word/2018/wordml" xmlns:w16sdtdh="http://schemas.microsoft.com/office/word/2020/wordml/sdtdatahash" xmlns:w16se="http://schemas.microsoft.com/office/word/2015/wordml/symex" xmlns:wpg="http://schemas.microsoft.com/office/word/2010/wordprocessingGroup" xmlns:wpi="http://schemas.microsoft.com/office/word/2010/wordprocessingInk" xmlns:wne="http://schemas.microsoft.com/office/word/2006/wordml" xmlns:wps="http://schemas.microsoft.com/office/word/2010/wordprocessingShape" mc:Ignorable="w14 w15 w16se w16cid w16 w16cex w16sdtdh wp14">
+<w:glossaryDocument xmlns:wpc="http://schemas.microsoft.com/office/word/2010/wordprocessingCanvas" xmlns:cx="http://schemas.microsoft.com/office/drawing/2014/chartex" xmlns:cx1="http://schemas.microsoft.com/office/drawing/2015/9/8/chartex" xmlns:cx2="http://schemas.microsoft.com/office/drawing/2015/10/21/chartex" xmlns:cx3="http://schemas.microsoft.com/office/drawing/2016/5/9/chartex" xmlns:cx4="http://schemas.microsoft.com/office/drawing/2016/5/10/chartex" xmlns:cx5="http://schemas.microsoft.com/office/drawing/2016/5/11/chartex" xmlns:cx6="http://schemas.microsoft.com/office/drawing/2016/5/12/chartex" xmlns:cx7="http://schemas.microsoft.com/office/drawing/2016/5/13/chartex" xmlns:cx8="http://schemas.microsoft.com/office/drawing/2016/5/14/chartex" xmlns:mc="http://schemas.openxmlformats.org/markup-compatibility/2006" xmlns:aink="http://schemas.microsoft.com/office/drawing/2016/ink" xmlns:am3d="http://schemas.microsoft.com/office/drawing/2017/model3d" xmlns:o="urn:schemas-microsoft-com:office:office" xmlns:oel="http://schemas.microsoft.com/office/2019/extlst" xmlns:r="http://schemas.openxmlformats.org/officeDocument/2006/relationships" xmlns:m="http://schemas.openxmlformats.org/officeDocument/2006/math" xmlns:v="urn:schemas-microsoft-com:vml" xmlns:wp14="http://schemas.microsoft.com/office/word/2010/wordprocessingDrawing" xmlns:wp="http://schemas.openxmlformats.org/drawingml/2006/wordprocessingDrawing" xmlns:w10="urn:schemas-microsoft-com:office:word" xmlns:w="http://schemas.openxmlformats.org/wordprocessingml/2006/main" xmlns:w14="http://schemas.microsoft.com/office/word/2010/wordml" xmlns:w15="http://schemas.microsoft.com/office/word/2012/wordml" xmlns:w16cex="http://schemas.microsoft.com/office/word/2018/wordml/cex" xmlns:w16cid="http://schemas.microsoft.com/office/word/2016/wordml/cid" xmlns:w16="http://schemas.microsoft.com/office/word/2018/wordml" xmlns:w16du="http://schemas.microsoft.com/office/word/2023/wordml/word16du" xmlns:w16sdtdh="http://schemas.microsoft.com/office/word/2020/wordml/sdtdatahash" xmlns:w16se="http://schemas.microsoft.com/office/word/2015/wordml/symex" xmlns:wpg="http://schemas.microsoft.com/office/word/2010/wordprocessingGroup" xmlns:wpi="http://schemas.microsoft.com/office/word/2010/wordprocessingInk" xmlns:wne="http://schemas.microsoft.com/office/word/2006/wordml" xmlns:wps="http://schemas.microsoft.com/office/word/2010/wordprocessingShape" mc:Ignorable="w14 w15 w16se w16cid w16 w16cex w16sdtdh wp14">
   <w:docParts>
     <w:docPart>
       <w:docPartPr>
@@ -21504,8 +22160,10 @@
     <w:rsid w:val="001A627A"/>
     <w:rsid w:val="002D785F"/>
     <w:rsid w:val="00397E3A"/>
+    <w:rsid w:val="0048173A"/>
     <w:rsid w:val="005E30C7"/>
     <w:rsid w:val="005F520F"/>
+    <w:rsid w:val="00666C60"/>
     <w:rsid w:val="007B3161"/>
     <w:rsid w:val="007F2A01"/>
     <w:rsid w:val="00837EC1"/>
@@ -21989,14 +22647,6 @@
     <w:name w:val="B42177E261BE435B89B61D9C47E668F7"/>
     <w:rsid w:val="008E5B46"/>
   </w:style>
-  <w:style w:type="paragraph" w:customStyle="1" w:styleId="1F900BF153AA4FBD8C30026B9E466077">
-    <w:name w:val="1F900BF153AA4FBD8C30026B9E466077"/>
-    <w:rsid w:val="008E5B46"/>
-  </w:style>
-  <w:style w:type="paragraph" w:customStyle="1" w:styleId="ED470D56A41A4E01A91CB615C4F2F8A9">
-    <w:name w:val="ED470D56A41A4E01A91CB615C4F2F8A9"/>
-    <w:rsid w:val="00B5441E"/>
-  </w:style>
 </w:styles>
 </file>
 

</xml_diff>

<commit_message>
doc(POO): add tests result and change image for "Diagramme de class"
</commit_message>
<xml_diff>
--- a/Doc/workInProgress/Rapport_Projet_SpaceInvaders_Tiago.docx
+++ b/Doc/workInProgress/Rapport_Projet_SpaceInvaders_Tiago.docx
@@ -1,6 +1,6 @@
 
 <file path=word/document.xml><?xml version="1.0" encoding="utf-8"?>
-<w:document xmlns:wpc="http://schemas.microsoft.com/office/word/2010/wordprocessingCanvas" xmlns:cx="http://schemas.microsoft.com/office/drawing/2014/chartex" xmlns:cx1="http://schemas.microsoft.com/office/drawing/2015/9/8/chartex" xmlns:cx2="http://schemas.microsoft.com/office/drawing/2015/10/21/chartex" xmlns:cx3="http://schemas.microsoft.com/office/drawing/2016/5/9/chartex" xmlns:cx4="http://schemas.microsoft.com/office/drawing/2016/5/10/chartex" xmlns:cx5="http://schemas.microsoft.com/office/drawing/2016/5/11/chartex" xmlns:cx6="http://schemas.microsoft.com/office/drawing/2016/5/12/chartex" xmlns:cx7="http://schemas.microsoft.com/office/drawing/2016/5/13/chartex" xmlns:cx8="http://schemas.microsoft.com/office/drawing/2016/5/14/chartex" xmlns:mc="http://schemas.openxmlformats.org/markup-compatibility/2006" xmlns:aink="http://schemas.microsoft.com/office/drawing/2016/ink" xmlns:am3d="http://schemas.microsoft.com/office/drawing/2017/model3d" xmlns:o="urn:schemas-microsoft-com:office:office" xmlns:oel="http://schemas.microsoft.com/office/2019/extlst" xmlns:r="http://schemas.openxmlformats.org/officeDocument/2006/relationships" xmlns:m="http://schemas.openxmlformats.org/officeDocument/2006/math" xmlns:v="urn:schemas-microsoft-com:vml" xmlns:wp14="http://schemas.microsoft.com/office/word/2010/wordprocessingDrawing" xmlns:wp="http://schemas.openxmlformats.org/drawingml/2006/wordprocessingDrawing" xmlns:w10="urn:schemas-microsoft-com:office:word" xmlns:w="http://schemas.openxmlformats.org/wordprocessingml/2006/main" xmlns:w14="http://schemas.microsoft.com/office/word/2010/wordml" xmlns:w15="http://schemas.microsoft.com/office/word/2012/wordml" xmlns:w16cex="http://schemas.microsoft.com/office/word/2018/wordml/cex" xmlns:w16cid="http://schemas.microsoft.com/office/word/2016/wordml/cid" xmlns:w16="http://schemas.microsoft.com/office/word/2018/wordml" xmlns:w16du="http://schemas.microsoft.com/office/word/2023/wordml/word16du" xmlns:w16sdtdh="http://schemas.microsoft.com/office/word/2020/wordml/sdtdatahash" xmlns:w16se="http://schemas.microsoft.com/office/word/2015/wordml/symex" xmlns:wpg="http://schemas.microsoft.com/office/word/2010/wordprocessingGroup" xmlns:wpi="http://schemas.microsoft.com/office/word/2010/wordprocessingInk" xmlns:wne="http://schemas.microsoft.com/office/word/2006/wordml" xmlns:wps="http://schemas.microsoft.com/office/word/2010/wordprocessingShape" mc:Ignorable="w14 w15 w16se w16cid w16 w16cex w16sdtdh wp14">
+<w:document xmlns:wpc="http://schemas.microsoft.com/office/word/2010/wordprocessingCanvas" xmlns:cx="http://schemas.microsoft.com/office/drawing/2014/chartex" xmlns:cx1="http://schemas.microsoft.com/office/drawing/2015/9/8/chartex" xmlns:cx2="http://schemas.microsoft.com/office/drawing/2015/10/21/chartex" xmlns:cx3="http://schemas.microsoft.com/office/drawing/2016/5/9/chartex" xmlns:cx4="http://schemas.microsoft.com/office/drawing/2016/5/10/chartex" xmlns:cx5="http://schemas.microsoft.com/office/drawing/2016/5/11/chartex" xmlns:cx6="http://schemas.microsoft.com/office/drawing/2016/5/12/chartex" xmlns:cx7="http://schemas.microsoft.com/office/drawing/2016/5/13/chartex" xmlns:cx8="http://schemas.microsoft.com/office/drawing/2016/5/14/chartex" xmlns:mc="http://schemas.openxmlformats.org/markup-compatibility/2006" xmlns:aink="http://schemas.microsoft.com/office/drawing/2016/ink" xmlns:am3d="http://schemas.microsoft.com/office/drawing/2017/model3d" xmlns:o="urn:schemas-microsoft-com:office:office" xmlns:oel="http://schemas.microsoft.com/office/2019/extlst" xmlns:r="http://schemas.openxmlformats.org/officeDocument/2006/relationships" xmlns:m="http://schemas.openxmlformats.org/officeDocument/2006/math" xmlns:v="urn:schemas-microsoft-com:vml" xmlns:wp14="http://schemas.microsoft.com/office/word/2010/wordprocessingDrawing" xmlns:wp="http://schemas.openxmlformats.org/drawingml/2006/wordprocessingDrawing" xmlns:w10="urn:schemas-microsoft-com:office:word" xmlns:w="http://schemas.openxmlformats.org/wordprocessingml/2006/main" xmlns:w14="http://schemas.microsoft.com/office/word/2010/wordml" xmlns:w15="http://schemas.microsoft.com/office/word/2012/wordml" xmlns:w16cex="http://schemas.microsoft.com/office/word/2018/wordml/cex" xmlns:w16cid="http://schemas.microsoft.com/office/word/2016/wordml/cid" xmlns:w16="http://schemas.microsoft.com/office/word/2018/wordml" xmlns:w16sdtdh="http://schemas.microsoft.com/office/word/2020/wordml/sdtdatahash" xmlns:w16se="http://schemas.microsoft.com/office/word/2015/wordml/symex" xmlns:wpg="http://schemas.microsoft.com/office/word/2010/wordprocessingGroup" xmlns:wpi="http://schemas.microsoft.com/office/word/2010/wordprocessingInk" xmlns:wne="http://schemas.microsoft.com/office/word/2006/wordml" xmlns:wps="http://schemas.microsoft.com/office/word/2010/wordprocessingShape" mc:Ignorable="w14 w15 w16se w16cid w16 w16cex w16sdtdh wp14">
   <w:body>
     <w:tbl>
       <w:tblPr>
@@ -1926,7 +1926,7 @@
                 <w:noProof/>
                 <w:webHidden/>
               </w:rPr>
-              <w:t>8</w:t>
+              <w:t>9</w:t>
             </w:r>
             <w:r>
               <w:rPr>
@@ -2010,7 +2010,7 @@
                 <w:noProof/>
                 <w:webHidden/>
               </w:rPr>
-              <w:t>9</w:t>
+              <w:t>10</w:t>
             </w:r>
             <w:r>
               <w:rPr>
@@ -2094,7 +2094,7 @@
                 <w:noProof/>
                 <w:webHidden/>
               </w:rPr>
-              <w:t>9</w:t>
+              <w:t>10</w:t>
             </w:r>
             <w:r>
               <w:rPr>
@@ -2178,7 +2178,7 @@
                 <w:noProof/>
                 <w:webHidden/>
               </w:rPr>
-              <w:t>9</w:t>
+              <w:t>10</w:t>
             </w:r>
             <w:r>
               <w:rPr>
@@ -2262,7 +2262,7 @@
                 <w:noProof/>
                 <w:webHidden/>
               </w:rPr>
-              <w:t>9</w:t>
+              <w:t>10</w:t>
             </w:r>
             <w:r>
               <w:rPr>
@@ -2346,7 +2346,7 @@
                 <w:noProof/>
                 <w:webHidden/>
               </w:rPr>
-              <w:t>10</w:t>
+              <w:t>11</w:t>
             </w:r>
             <w:r>
               <w:rPr>
@@ -2430,7 +2430,7 @@
                 <w:noProof/>
                 <w:webHidden/>
               </w:rPr>
-              <w:t>10</w:t>
+              <w:t>11</w:t>
             </w:r>
             <w:r>
               <w:rPr>
@@ -2514,7 +2514,7 @@
                 <w:noProof/>
                 <w:webHidden/>
               </w:rPr>
-              <w:t>11</w:t>
+              <w:t>12</w:t>
             </w:r>
             <w:r>
               <w:rPr>
@@ -2598,7 +2598,7 @@
                 <w:noProof/>
                 <w:webHidden/>
               </w:rPr>
-              <w:t>11</w:t>
+              <w:t>12</w:t>
             </w:r>
             <w:r>
               <w:rPr>
@@ -2682,7 +2682,7 @@
                 <w:noProof/>
                 <w:webHidden/>
               </w:rPr>
-              <w:t>14</w:t>
+              <w:t>15</w:t>
             </w:r>
             <w:r>
               <w:rPr>
@@ -2766,7 +2766,7 @@
                 <w:noProof/>
                 <w:webHidden/>
               </w:rPr>
-              <w:t>14</w:t>
+              <w:t>15</w:t>
             </w:r>
             <w:r>
               <w:rPr>
@@ -2850,7 +2850,7 @@
                 <w:noProof/>
                 <w:webHidden/>
               </w:rPr>
-              <w:t>15</w:t>
+              <w:t>16</w:t>
             </w:r>
             <w:r>
               <w:rPr>
@@ -2934,7 +2934,7 @@
                 <w:noProof/>
                 <w:webHidden/>
               </w:rPr>
-              <w:t>15</w:t>
+              <w:t>16</w:t>
             </w:r>
             <w:r>
               <w:rPr>
@@ -3018,7 +3018,7 @@
                 <w:noProof/>
                 <w:webHidden/>
               </w:rPr>
-              <w:t>15</w:t>
+              <w:t>16</w:t>
             </w:r>
             <w:r>
               <w:rPr>
@@ -3102,7 +3102,7 @@
                 <w:noProof/>
                 <w:webHidden/>
               </w:rPr>
-              <w:t>16</w:t>
+              <w:t>17</w:t>
             </w:r>
             <w:r>
               <w:rPr>
@@ -3186,7 +3186,7 @@
                 <w:noProof/>
                 <w:webHidden/>
               </w:rPr>
-              <w:t>19</w:t>
+              <w:t>20</w:t>
             </w:r>
             <w:r>
               <w:rPr>
@@ -3270,7 +3270,7 @@
                 <w:noProof/>
                 <w:webHidden/>
               </w:rPr>
-              <w:t>19</w:t>
+              <w:t>20</w:t>
             </w:r>
             <w:r>
               <w:rPr>
@@ -3354,7 +3354,7 @@
                 <w:noProof/>
                 <w:webHidden/>
               </w:rPr>
-              <w:t>20</w:t>
+              <w:t>21</w:t>
             </w:r>
             <w:r>
               <w:rPr>
@@ -3438,7 +3438,7 @@
                 <w:noProof/>
                 <w:webHidden/>
               </w:rPr>
-              <w:t>23</w:t>
+              <w:t>24</w:t>
             </w:r>
             <w:r>
               <w:rPr>
@@ -3522,7 +3522,7 @@
                 <w:noProof/>
                 <w:webHidden/>
               </w:rPr>
-              <w:t>23</w:t>
+              <w:t>24</w:t>
             </w:r>
             <w:r>
               <w:rPr>
@@ -3606,7 +3606,7 @@
                 <w:noProof/>
                 <w:webHidden/>
               </w:rPr>
-              <w:t>23</w:t>
+              <w:t>24</w:t>
             </w:r>
             <w:r>
               <w:rPr>
@@ -3690,7 +3690,7 @@
                 <w:noProof/>
                 <w:webHidden/>
               </w:rPr>
-              <w:t>23</w:t>
+              <w:t>24</w:t>
             </w:r>
             <w:r>
               <w:rPr>
@@ -3774,7 +3774,7 @@
                 <w:noProof/>
                 <w:webHidden/>
               </w:rPr>
-              <w:t>24</w:t>
+              <w:t>25</w:t>
             </w:r>
             <w:r>
               <w:rPr>
@@ -3858,7 +3858,7 @@
                 <w:noProof/>
                 <w:webHidden/>
               </w:rPr>
-              <w:t>24</w:t>
+              <w:t>25</w:t>
             </w:r>
             <w:r>
               <w:rPr>
@@ -3942,7 +3942,7 @@
                 <w:noProof/>
                 <w:webHidden/>
               </w:rPr>
-              <w:t>24</w:t>
+              <w:t>25</w:t>
             </w:r>
             <w:r>
               <w:rPr>
@@ -4026,7 +4026,7 @@
                 <w:noProof/>
                 <w:webHidden/>
               </w:rPr>
-              <w:t>24</w:t>
+              <w:t>25</w:t>
             </w:r>
             <w:r>
               <w:rPr>
@@ -4110,7 +4110,7 @@
                 <w:noProof/>
                 <w:webHidden/>
               </w:rPr>
-              <w:t>24</w:t>
+              <w:t>25</w:t>
             </w:r>
             <w:r>
               <w:rPr>
@@ -4194,7 +4194,7 @@
                 <w:noProof/>
                 <w:webHidden/>
               </w:rPr>
-              <w:t>24</w:t>
+              <w:t>25</w:t>
             </w:r>
             <w:r>
               <w:rPr>
@@ -4278,7 +4278,7 @@
                 <w:noProof/>
                 <w:webHidden/>
               </w:rPr>
-              <w:t>25</w:t>
+              <w:t>26</w:t>
             </w:r>
             <w:r>
               <w:rPr>
@@ -7602,16 +7602,24 @@
         </w:rPr>
         <w:t xml:space="preserve">Model </w:t>
       </w:r>
+    </w:p>
+    <w:p>
+      <w:pPr>
+        <w:ind w:left="-567" w:firstLine="567"/>
+        <w:rPr>
+          <w:rStyle w:val="Accentuationintense"/>
+        </w:rPr>
+      </w:pPr>
       <w:r>
         <w:rPr>
           <w:rStyle w:val="Accentuationintense"/>
           <w:noProof/>
         </w:rPr>
         <w:drawing>
-          <wp:inline distT="0" distB="0" distL="0" distR="0" wp14:anchorId="2B6B1FC9" wp14:editId="344708CD">
-            <wp:extent cx="6646316" cy="2241072"/>
-            <wp:effectExtent l="19050" t="19050" r="21590" b="26035"/>
-            <wp:docPr id="6" name="Image 6"/>
+          <wp:inline distT="0" distB="0" distL="0" distR="0" wp14:anchorId="761379F8" wp14:editId="009E6A3D">
+            <wp:extent cx="5753100" cy="1857375"/>
+            <wp:effectExtent l="19050" t="19050" r="19050" b="28575"/>
+            <wp:docPr id="12" name="Image 12"/>
             <wp:cNvGraphicFramePr>
               <a:graphicFrameLocks xmlns:a="http://schemas.openxmlformats.org/drawingml/2006/main" noChangeAspect="1"/>
             </wp:cNvGraphicFramePr>
@@ -7640,7 +7648,7 @@
                   <pic:spPr bwMode="auto">
                     <a:xfrm>
                       <a:off x="0" y="0"/>
-                      <a:ext cx="6650281" cy="2242409"/>
+                      <a:ext cx="5753100" cy="1857375"/>
                     </a:xfrm>
                     <a:prstGeom prst="rect">
                       <a:avLst/>
@@ -7649,7 +7657,7 @@
                     <a:ln>
                       <a:solidFill>
                         <a:schemeClr val="bg1">
-                          <a:lumMod val="75000"/>
+                          <a:lumMod val="85000"/>
                         </a:schemeClr>
                       </a:solidFill>
                     </a:ln>
@@ -7663,75 +7671,16 @@
     </w:p>
     <w:p>
       <w:pPr>
-        <w:ind w:left="-567" w:firstLine="993"/>
         <w:rPr>
           <w:rStyle w:val="Accentuationintense"/>
         </w:rPr>
       </w:pPr>
-    </w:p>
-    <w:p>
-      <w:pPr>
-        <w:ind w:left="-567" w:firstLine="993"/>
+      <w:r>
         <w:rPr>
           <w:rStyle w:val="Accentuationintense"/>
         </w:rPr>
-      </w:pPr>
-    </w:p>
-    <w:p>
-      <w:pPr>
-        <w:ind w:left="-567" w:firstLine="993"/>
-        <w:rPr>
-          <w:rStyle w:val="Accentuationintense"/>
-        </w:rPr>
-      </w:pPr>
-    </w:p>
-    <w:p>
-      <w:pPr>
-        <w:ind w:left="-567" w:firstLine="993"/>
-        <w:rPr>
-          <w:rStyle w:val="Accentuationintense"/>
-        </w:rPr>
-      </w:pPr>
-    </w:p>
-    <w:p>
-      <w:pPr>
-        <w:ind w:left="-567" w:firstLine="993"/>
-        <w:rPr>
-          <w:rStyle w:val="Accentuationintense"/>
-        </w:rPr>
-      </w:pPr>
-    </w:p>
-    <w:p>
-      <w:pPr>
-        <w:ind w:left="-567" w:firstLine="993"/>
-        <w:rPr>
-          <w:rStyle w:val="Accentuationintense"/>
-        </w:rPr>
-      </w:pPr>
-    </w:p>
-    <w:p>
-      <w:pPr>
-        <w:ind w:left="-567" w:firstLine="993"/>
-        <w:rPr>
-          <w:rStyle w:val="Accentuationintense"/>
-        </w:rPr>
-      </w:pPr>
-    </w:p>
-    <w:p>
-      <w:pPr>
-        <w:ind w:left="-567" w:firstLine="993"/>
-        <w:rPr>
-          <w:rStyle w:val="Accentuationintense"/>
-        </w:rPr>
-      </w:pPr>
-    </w:p>
-    <w:p>
-      <w:pPr>
-        <w:ind w:left="-567" w:firstLine="993"/>
-        <w:rPr>
-          <w:rStyle w:val="Accentuationintense"/>
-        </w:rPr>
-      </w:pPr>
+        <w:br w:type="page"/>
+      </w:r>
     </w:p>
     <w:p>
       <w:pPr>
@@ -7762,10 +7711,10 @@
           <w:noProof/>
         </w:rPr>
         <w:drawing>
-          <wp:inline distT="0" distB="0" distL="0" distR="0" wp14:anchorId="559324EF" wp14:editId="306612FB">
-            <wp:extent cx="3145790" cy="5991225"/>
-            <wp:effectExtent l="19050" t="19050" r="16510" b="28575"/>
-            <wp:docPr id="7" name="Image 7"/>
+          <wp:inline distT="0" distB="0" distL="0" distR="0" wp14:anchorId="56F6CE32" wp14:editId="434C8691">
+            <wp:extent cx="3381375" cy="6877050"/>
+            <wp:effectExtent l="19050" t="19050" r="28575" b="19050"/>
+            <wp:docPr id="15" name="Image 15"/>
             <wp:cNvGraphicFramePr>
               <a:graphicFrameLocks xmlns:a="http://schemas.openxmlformats.org/drawingml/2006/main" noChangeAspect="1"/>
             </wp:cNvGraphicFramePr>
@@ -7794,7 +7743,7 @@
                   <pic:spPr bwMode="auto">
                     <a:xfrm>
                       <a:off x="0" y="0"/>
-                      <a:ext cx="3145790" cy="5991225"/>
+                      <a:ext cx="3381375" cy="6877050"/>
                     </a:xfrm>
                     <a:prstGeom prst="rect">
                       <a:avLst/>
@@ -7803,7 +7752,7 @@
                     <a:ln>
                       <a:solidFill>
                         <a:schemeClr val="bg1">
-                          <a:lumMod val="75000"/>
+                          <a:lumMod val="85000"/>
                         </a:schemeClr>
                       </a:solidFill>
                     </a:ln>
@@ -7817,6 +7766,19 @@
     </w:p>
     <w:p>
       <w:pPr>
+        <w:rPr>
+          <w:rStyle w:val="Accentuationintense"/>
+        </w:rPr>
+      </w:pPr>
+      <w:r>
+        <w:rPr>
+          <w:rStyle w:val="Accentuationintense"/>
+        </w:rPr>
+        <w:br w:type="page"/>
+      </w:r>
+    </w:p>
+    <w:p>
+      <w:pPr>
         <w:ind w:left="-567" w:firstLine="993"/>
         <w:rPr>
           <w:rStyle w:val="Accentuationintense"/>
@@ -7826,6 +7788,7 @@
         <w:rPr>
           <w:rStyle w:val="Accentuationintense"/>
         </w:rPr>
+        <w:lastRenderedPageBreak/>
         <w:t xml:space="preserve">Store </w:t>
       </w:r>
     </w:p>
@@ -7843,10 +7806,10 @@
           <w:noProof/>
         </w:rPr>
         <w:drawing>
-          <wp:inline distT="0" distB="0" distL="0" distR="0" wp14:anchorId="7E0EFF0C" wp14:editId="5AE32DB5">
-            <wp:extent cx="1485900" cy="2114550"/>
-            <wp:effectExtent l="19050" t="19050" r="19050" b="19050"/>
-            <wp:docPr id="8" name="Image 8"/>
+          <wp:inline distT="0" distB="0" distL="0" distR="0" wp14:anchorId="4F1D3F10" wp14:editId="59CBF073">
+            <wp:extent cx="1552575" cy="2124075"/>
+            <wp:effectExtent l="19050" t="19050" r="28575" b="28575"/>
+            <wp:docPr id="16" name="Image 16"/>
             <wp:cNvGraphicFramePr>
               <a:graphicFrameLocks xmlns:a="http://schemas.openxmlformats.org/drawingml/2006/main" noChangeAspect="1"/>
             </wp:cNvGraphicFramePr>
@@ -7875,7 +7838,7 @@
                   <pic:spPr bwMode="auto">
                     <a:xfrm>
                       <a:off x="0" y="0"/>
-                      <a:ext cx="1485900" cy="2114550"/>
+                      <a:ext cx="1552575" cy="2124075"/>
                     </a:xfrm>
                     <a:prstGeom prst="rect">
                       <a:avLst/>
@@ -7884,7 +7847,7 @@
                     <a:ln>
                       <a:solidFill>
                         <a:schemeClr val="bg1">
-                          <a:lumMod val="75000"/>
+                          <a:lumMod val="85000"/>
                         </a:schemeClr>
                       </a:solidFill>
                     </a:ln>
@@ -7914,7 +7877,6 @@
           <w:iCs w:val="0"/>
           <w:color w:val="1F4D78" w:themeColor="accent1" w:themeShade="7F"/>
         </w:rPr>
-        <w:lastRenderedPageBreak/>
         <w:t>Explication</w:t>
       </w:r>
       <w:bookmarkEnd w:id="16"/>
@@ -8464,7 +8426,93 @@
     <w:p>
       <w:pPr>
         <w:jc w:val="both"/>
-      </w:pPr>
+        <w:rPr>
+          <w:rStyle w:val="Accentuationintense"/>
+        </w:rPr>
+      </w:pPr>
+    </w:p>
+    <w:p>
+      <w:pPr>
+        <w:rPr>
+          <w:rStyle w:val="Accentuationintense"/>
+        </w:rPr>
+      </w:pPr>
+      <w:r>
+        <w:rPr>
+          <w:rStyle w:val="Accentuationintense"/>
+        </w:rPr>
+        <w:br w:type="page"/>
+      </w:r>
+    </w:p>
+    <w:p>
+      <w:pPr>
+        <w:jc w:val="both"/>
+        <w:rPr>
+          <w:rStyle w:val="Accentuationintense"/>
+        </w:rPr>
+      </w:pPr>
+      <w:r>
+        <w:rPr>
+          <w:rStyle w:val="Accentuationintense"/>
+        </w:rPr>
+        <w:lastRenderedPageBreak/>
+        <w:t xml:space="preserve">Résultats des tests </w:t>
+      </w:r>
+    </w:p>
+    <w:p>
+      <w:pPr>
+        <w:jc w:val="center"/>
+        <w:rPr>
+          <w:rStyle w:val="Accentuationintense"/>
+        </w:rPr>
+      </w:pPr>
+      <w:r>
+        <w:rPr>
+          <w:rStyle w:val="Accentuationintense"/>
+        </w:rPr>
+        <w:drawing>
+          <wp:inline distT="0" distB="0" distL="0" distR="0" wp14:anchorId="41BA3F7F" wp14:editId="05D0252B">
+            <wp:extent cx="5514975" cy="3950209"/>
+            <wp:effectExtent l="19050" t="19050" r="9525" b="12700"/>
+            <wp:docPr id="17" name="Image 17"/>
+            <wp:cNvGraphicFramePr>
+              <a:graphicFrameLocks xmlns:a="http://schemas.openxmlformats.org/drawingml/2006/main" noChangeAspect="1"/>
+            </wp:cNvGraphicFramePr>
+            <a:graphic xmlns:a="http://schemas.openxmlformats.org/drawingml/2006/main">
+              <a:graphicData uri="http://schemas.openxmlformats.org/drawingml/2006/picture">
+                <pic:pic xmlns:pic="http://schemas.openxmlformats.org/drawingml/2006/picture">
+                  <pic:nvPicPr>
+                    <pic:cNvPr id="1" name=""/>
+                    <pic:cNvPicPr/>
+                  </pic:nvPicPr>
+                  <pic:blipFill>
+                    <a:blip r:embed="rId13"/>
+                    <a:stretch>
+                      <a:fillRect/>
+                    </a:stretch>
+                  </pic:blipFill>
+                  <pic:spPr>
+                    <a:xfrm>
+                      <a:off x="0" y="0"/>
+                      <a:ext cx="5536056" cy="3965309"/>
+                    </a:xfrm>
+                    <a:prstGeom prst="rect">
+                      <a:avLst/>
+                    </a:prstGeom>
+                    <a:ln>
+                      <a:solidFill>
+                        <a:schemeClr val="bg1">
+                          <a:lumMod val="85000"/>
+                        </a:schemeClr>
+                      </a:solidFill>
+                    </a:ln>
+                  </pic:spPr>
+                </pic:pic>
+              </a:graphicData>
+            </a:graphic>
+          </wp:inline>
+        </w:drawing>
+      </w:r>
     </w:p>
     <w:p>
       <w:pPr>
@@ -8680,7 +8728,7 @@
       <w:r>
         <w:t xml:space="preserve"> </w:t>
       </w:r>
-      <w:hyperlink r:id="rId13" w:history="1">
+      <w:hyperlink r:id="rId14" w:history="1">
         <w:r>
           <w:rPr>
             <w:rStyle w:val="Lienhypertexte"/>
@@ -8827,7 +8875,7 @@
                     <pic:cNvPicPr/>
                   </pic:nvPicPr>
                   <pic:blipFill>
-                    <a:blip r:embed="rId14"/>
+                    <a:blip r:embed="rId15"/>
                     <a:stretch>
                       <a:fillRect/>
                     </a:stretch>
@@ -8880,7 +8928,7 @@
                     <pic:cNvPicPr/>
                   </pic:nvPicPr>
                   <pic:blipFill>
-                    <a:blip r:embed="rId15"/>
+                    <a:blip r:embed="rId16"/>
                     <a:stretch>
                       <a:fillRect/>
                     </a:stretch>
@@ -9023,7 +9071,7 @@
               </wp:anchor>
             </w:drawing>
           </mc:Choice>
-          <mc:Fallback>
+          <mc:Fallback xmlns:w16du="http://schemas.microsoft.com/office/word/2023/wordml/word16du">
             <w:pict>
               <v:rect w14:anchorId="4E7770BD" id="Rectangle 2" o:spid="_x0000_s1026" style="position:absolute;margin-left:149.65pt;margin-top:1pt;width:42pt;height:40.5pt;z-index:251725824;visibility:visible;mso-wrap-style:square;mso-wrap-distance-left:9pt;mso-wrap-distance-top:0;mso-wrap-distance-right:9pt;mso-wrap-distance-bottom:0;mso-position-horizontal:absolute;mso-position-horizontal-relative:text;mso-position-vertical:absolute;mso-position-vertical-relative:text;v-text-anchor:middle" o:gfxdata="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" fillcolor="#3ebd02" strokecolor="#1f4d78 [1604]" strokeweight="1pt"/>
             </w:pict>
@@ -9094,7 +9142,7 @@
               </wp:anchor>
             </w:drawing>
           </mc:Choice>
-          <mc:Fallback>
+          <mc:Fallback xmlns:w16du="http://schemas.microsoft.com/office/word/2023/wordml/word16du">
             <w:pict>
               <v:rect w14:anchorId="07C81326" id="Rectangle 4" o:spid="_x0000_s1026" style="position:absolute;margin-left:73.15pt;margin-top:1.75pt;width:42pt;height:40.5pt;z-index:251729920;visibility:visible;mso-wrap-style:square;mso-wrap-distance-left:9pt;mso-wrap-distance-top:0;mso-wrap-distance-right:9pt;mso-wrap-distance-bottom:0;mso-position-horizontal:absolute;mso-position-horizontal-relative:text;mso-position-vertical:absolute;mso-position-vertical-relative:text;v-text-anchor:middle" o:gfxdata="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" fillcolor="white [3212]" strokecolor="#1f4d78 [1604]" strokeweight="1pt"/>
             </w:pict>
@@ -9165,7 +9213,7 @@
               </wp:anchor>
             </w:drawing>
           </mc:Choice>
-          <mc:Fallback>
+          <mc:Fallback xmlns:w16du="http://schemas.microsoft.com/office/word/2023/wordml/word16du">
             <w:pict>
               <v:rect w14:anchorId="53A807CA" id="Rectangle 3" o:spid="_x0000_s1026" style="position:absolute;margin-left:0;margin-top:1pt;width:42pt;height:40.5pt;z-index:251727872;visibility:visible;mso-wrap-style:square;mso-wrap-distance-left:9pt;mso-wrap-distance-top:0;mso-wrap-distance-right:9pt;mso-wrap-distance-bottom:0;mso-position-horizontal:left;mso-position-horizontal-relative:margin;mso-position-vertical:absolute;mso-position-vertical-relative:text;v-text-anchor:middle" o:gfxdata="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" fillcolor="black [3213]" strokecolor="#1f4d78 [1604]" strokeweight="1pt">
                 <w10:wrap anchorx="margin"/>
@@ -9393,7 +9441,7 @@
                     <pic:cNvPicPr/>
                   </pic:nvPicPr>
                   <pic:blipFill>
-                    <a:blip r:embed="rId16"/>
+                    <a:blip r:embed="rId17"/>
                     <a:stretch>
                       <a:fillRect/>
                     </a:stretch>
@@ -9576,7 +9624,7 @@
                     <pic:cNvPicPr/>
                   </pic:nvPicPr>
                   <pic:blipFill>
-                    <a:blip r:embed="rId17"/>
+                    <a:blip r:embed="rId18"/>
                     <a:stretch>
                       <a:fillRect/>
                     </a:stretch>
@@ -9636,7 +9684,7 @@
                     <pic:cNvPicPr/>
                   </pic:nvPicPr>
                   <pic:blipFill>
-                    <a:blip r:embed="rId18"/>
+                    <a:blip r:embed="rId19"/>
                     <a:stretch>
                       <a:fillRect/>
                     </a:stretch>
@@ -9714,7 +9762,7 @@
                     <pic:cNvPicPr/>
                   </pic:nvPicPr>
                   <pic:blipFill rotWithShape="1">
-                    <a:blip r:embed="rId19"/>
+                    <a:blip r:embed="rId20"/>
                     <a:srcRect l="29927"/>
                     <a:stretch/>
                   </pic:blipFill>
@@ -9775,7 +9823,7 @@
                     <pic:cNvPicPr/>
                   </pic:nvPicPr>
                   <pic:blipFill>
-                    <a:blip r:embed="rId20"/>
+                    <a:blip r:embed="rId21"/>
                     <a:stretch>
                       <a:fillRect/>
                     </a:stretch>
@@ -10666,7 +10714,7 @@
                     <pic:cNvPicPr/>
                   </pic:nvPicPr>
                   <pic:blipFill>
-                    <a:blip r:embed="rId21"/>
+                    <a:blip r:embed="rId22"/>
                     <a:stretch>
                       <a:fillRect/>
                     </a:stretch>
@@ -10735,7 +10783,7 @@
                     <pic:cNvPicPr/>
                   </pic:nvPicPr>
                   <pic:blipFill>
-                    <a:blip r:embed="rId22">
+                    <a:blip r:embed="rId23">
                       <a:extLst>
                         <a:ext uri="{28A0092B-C50C-407E-A947-70E740481C1C}">
                           <a14:useLocalDpi xmlns:a14="http://schemas.microsoft.com/office/drawing/2010/main" val="0"/>
@@ -10988,7 +11036,7 @@
               </wp:anchor>
             </w:drawing>
           </mc:Choice>
-          <mc:Fallback>
+          <mc:Fallback xmlns:w16du="http://schemas.microsoft.com/office/word/2023/wordml/word16du">
             <w:pict>
               <v:rect w14:anchorId="202ED268" id="Rectangle 3" o:spid="_x0000_s1026" style="position:absolute;margin-left:247.2pt;margin-top:22.2pt;width:16.9pt;height:16.3pt;z-index:251724800;visibility:visible;mso-wrap-style:square;mso-wrap-distance-left:9pt;mso-wrap-distance-top:0;mso-wrap-distance-right:9pt;mso-wrap-distance-bottom:0;mso-position-horizontal:absolute;mso-position-horizontal-relative:text;mso-position-vertical:absolute;mso-position-vertical-relative:text;v-text-anchor:middle" o:gfxdata="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" filled="f" strokecolor="red" strokeweight="1pt"/>
             </w:pict>
@@ -11015,7 +11063,7 @@
                     <pic:cNvPicPr/>
                   </pic:nvPicPr>
                   <pic:blipFill>
-                    <a:blip r:embed="rId23">
+                    <a:blip r:embed="rId24">
                       <a:extLst>
                         <a:ext uri="{28A0092B-C50C-407E-A947-70E740481C1C}">
                           <a14:useLocalDpi xmlns:a14="http://schemas.microsoft.com/office/drawing/2010/main" val="0"/>
@@ -11133,7 +11181,7 @@
                     <pic:cNvPicPr/>
                   </pic:nvPicPr>
                   <pic:blipFill>
-                    <a:blip r:embed="rId24">
+                    <a:blip r:embed="rId25">
                       <a:extLst>
                         <a:ext uri="{28A0092B-C50C-407E-A947-70E740481C1C}">
                           <a14:useLocalDpi xmlns:a14="http://schemas.microsoft.com/office/drawing/2010/main" val="0"/>
@@ -11259,7 +11307,7 @@
                     <pic:cNvPicPr/>
                   </pic:nvPicPr>
                   <pic:blipFill>
-                    <a:blip r:embed="rId25">
+                    <a:blip r:embed="rId26">
                       <a:extLst>
                         <a:ext uri="{28A0092B-C50C-407E-A947-70E740481C1C}">
                           <a14:useLocalDpi xmlns:a14="http://schemas.microsoft.com/office/drawing/2010/main" val="0"/>
@@ -11337,7 +11385,7 @@
                     <pic:cNvPicPr/>
                   </pic:nvPicPr>
                   <pic:blipFill>
-                    <a:blip r:embed="rId26">
+                    <a:blip r:embed="rId27">
                       <a:extLst>
                         <a:ext uri="{28A0092B-C50C-407E-A947-70E740481C1C}">
                           <a14:useLocalDpi xmlns:a14="http://schemas.microsoft.com/office/drawing/2010/main" val="0"/>
@@ -11431,7 +11479,7 @@
                     <pic:cNvPicPr/>
                   </pic:nvPicPr>
                   <pic:blipFill>
-                    <a:blip r:embed="rId27" cstate="print">
+                    <a:blip r:embed="rId28" cstate="print">
                       <a:extLst>
                         <a:ext uri="{28A0092B-C50C-407E-A947-70E740481C1C}">
                           <a14:useLocalDpi xmlns:a14="http://schemas.microsoft.com/office/drawing/2010/main" val="0"/>
@@ -11520,7 +11568,7 @@
                     <pic:cNvPicPr/>
                   </pic:nvPicPr>
                   <pic:blipFill>
-                    <a:blip r:embed="rId28">
+                    <a:blip r:embed="rId29">
                       <a:extLst>
                         <a:ext uri="{28A0092B-C50C-407E-A947-70E740481C1C}">
                           <a14:useLocalDpi xmlns:a14="http://schemas.microsoft.com/office/drawing/2010/main" val="0"/>
@@ -11582,7 +11630,7 @@
                     <pic:cNvPicPr/>
                   </pic:nvPicPr>
                   <pic:blipFill>
-                    <a:blip r:embed="rId29">
+                    <a:blip r:embed="rId30">
                       <a:extLst>
                         <a:ext uri="{28A0092B-C50C-407E-A947-70E740481C1C}">
                           <a14:useLocalDpi xmlns:a14="http://schemas.microsoft.com/office/drawing/2010/main" val="0"/>
@@ -11640,7 +11688,7 @@
                     <pic:cNvPicPr/>
                   </pic:nvPicPr>
                   <pic:blipFill>
-                    <a:blip r:embed="rId30" cstate="print">
+                    <a:blip r:embed="rId31" cstate="print">
                       <a:extLst>
                         <a:ext uri="{28A0092B-C50C-407E-A947-70E740481C1C}">
                           <a14:useLocalDpi xmlns:a14="http://schemas.microsoft.com/office/drawing/2010/main" val="0"/>
@@ -11807,7 +11855,7 @@
                     <pic:cNvPicPr/>
                   </pic:nvPicPr>
                   <pic:blipFill>
-                    <a:blip r:embed="rId31">
+                    <a:blip r:embed="rId32">
                       <a:extLst>
                         <a:ext uri="{28A0092B-C50C-407E-A947-70E740481C1C}">
                           <a14:useLocalDpi xmlns:a14="http://schemas.microsoft.com/office/drawing/2010/main" val="0"/>
@@ -12150,7 +12198,7 @@
                     <pic:cNvPicPr/>
                   </pic:nvPicPr>
                   <pic:blipFill>
-                    <a:blip r:embed="rId32">
+                    <a:blip r:embed="rId33">
                       <a:extLst>
                         <a:ext uri="{28A0092B-C50C-407E-A947-70E740481C1C}">
                           <a14:useLocalDpi xmlns:a14="http://schemas.microsoft.com/office/drawing/2010/main" val="0"/>
@@ -12356,7 +12404,7 @@
                     <pic:cNvPicPr/>
                   </pic:nvPicPr>
                   <pic:blipFill>
-                    <a:blip r:embed="rId33" cstate="print">
+                    <a:blip r:embed="rId34" cstate="print">
                       <a:extLst>
                         <a:ext uri="{28A0092B-C50C-407E-A947-70E740481C1C}">
                           <a14:useLocalDpi xmlns:a14="http://schemas.microsoft.com/office/drawing/2010/main" val="0"/>
@@ -12621,7 +12669,7 @@
                     <pic:cNvPicPr/>
                   </pic:nvPicPr>
                   <pic:blipFill rotWithShape="1">
-                    <a:blip r:embed="rId34" cstate="print">
+                    <a:blip r:embed="rId35" cstate="print">
                       <a:extLst>
                         <a:ext uri="{28A0092B-C50C-407E-A947-70E740481C1C}">
                           <a14:useLocalDpi xmlns:a14="http://schemas.microsoft.com/office/drawing/2010/main" val="0"/>
@@ -12819,7 +12867,7 @@
                     <pic:cNvPicPr/>
                   </pic:nvPicPr>
                   <pic:blipFill>
-                    <a:blip r:embed="rId35" cstate="print">
+                    <a:blip r:embed="rId36" cstate="print">
                       <a:extLst>
                         <a:ext uri="{28A0092B-C50C-407E-A947-70E740481C1C}">
                           <a14:useLocalDpi xmlns:a14="http://schemas.microsoft.com/office/drawing/2010/main" val="0"/>
@@ -12992,296 +13040,6 @@
                 <pic:pic xmlns:pic="http://schemas.openxmlformats.org/drawingml/2006/picture">
                   <pic:nvPicPr>
                     <pic:cNvPr id="787163582" name="Image 16" descr="Une image contenant texte, capture d’écran, Police&#10;&#10;Description générée automatiquement"/>
-                    <pic:cNvPicPr/>
-                  </pic:nvPicPr>
-                  <pic:blipFill>
-                    <a:blip r:embed="rId36" cstate="print">
-                      <a:extLst>
-                        <a:ext uri="{28A0092B-C50C-407E-A947-70E740481C1C}">
-                          <a14:useLocalDpi xmlns:a14="http://schemas.microsoft.com/office/drawing/2010/main" val="0"/>
-                        </a:ext>
-                      </a:extLst>
-                    </a:blip>
-                    <a:stretch>
-                      <a:fillRect/>
-                    </a:stretch>
-                  </pic:blipFill>
-                  <pic:spPr>
-                    <a:xfrm>
-                      <a:off x="0" y="0"/>
-                      <a:ext cx="5760720" cy="941705"/>
-                    </a:xfrm>
-                    <a:prstGeom prst="rect">
-                      <a:avLst/>
-                    </a:prstGeom>
-                    <a:ln>
-                      <a:solidFill>
-                        <a:schemeClr val="bg1">
-                          <a:lumMod val="85000"/>
-                        </a:schemeClr>
-                      </a:solidFill>
-                    </a:ln>
-                  </pic:spPr>
-                </pic:pic>
-              </a:graphicData>
-            </a:graphic>
-          </wp:inline>
-        </w:drawing>
-      </w:r>
-    </w:p>
-    <w:p>
-      <w:pPr>
-        <w:jc w:val="both"/>
-      </w:pPr>
-      <w:r>
-        <w:t>Cela va sélectionner le nom du pseudo (table</w:t>
-      </w:r>
-      <w:r>
-        <w:t> :</w:t>
-      </w:r>
-      <w:r>
-        <w:rPr>
-          <w:i/>
-          <w:iCs/>
-        </w:rPr>
-        <w:t xml:space="preserve"> </w:t>
-      </w:r>
-      <w:proofErr w:type="spellStart"/>
-      <w:r>
-        <w:rPr>
-          <w:i/>
-          <w:iCs/>
-        </w:rPr>
-        <w:t>t_joueur</w:t>
-      </w:r>
-      <w:proofErr w:type="spellEnd"/>
-      <w:r>
-        <w:t xml:space="preserve">), </w:t>
-      </w:r>
-      <w:proofErr w:type="spellStart"/>
-      <w:r>
-        <w:t>l’id</w:t>
-      </w:r>
-      <w:proofErr w:type="spellEnd"/>
-      <w:r>
-        <w:t xml:space="preserve"> de la commande (table</w:t>
-      </w:r>
-      <w:r>
-        <w:t xml:space="preserve"> : </w:t>
-      </w:r>
-      <w:proofErr w:type="spellStart"/>
-      <w:r>
-        <w:rPr>
-          <w:i/>
-          <w:iCs/>
-        </w:rPr>
-        <w:t>t_commande</w:t>
-      </w:r>
-      <w:proofErr w:type="spellEnd"/>
-      <w:r>
-        <w:t xml:space="preserve">) et le nom de l’arme (table : </w:t>
-      </w:r>
-      <w:proofErr w:type="spellStart"/>
-      <w:r>
-        <w:rPr>
-          <w:i/>
-          <w:iCs/>
-        </w:rPr>
-        <w:t>t_arme</w:t>
-      </w:r>
-      <w:proofErr w:type="spellEnd"/>
-      <w:r>
-        <w:t xml:space="preserve">). Puis on va joindre la table </w:t>
-      </w:r>
-      <w:proofErr w:type="spellStart"/>
-      <w:r>
-        <w:rPr>
-          <w:i/>
-          <w:iCs/>
-        </w:rPr>
-        <w:t>t_joueur</w:t>
-      </w:r>
-      <w:proofErr w:type="spellEnd"/>
-      <w:r>
-        <w:t xml:space="preserve"> et la table </w:t>
-      </w:r>
-      <w:proofErr w:type="spellStart"/>
-      <w:r>
-        <w:rPr>
-          <w:i/>
-          <w:iCs/>
-        </w:rPr>
-        <w:t>t_commande</w:t>
-      </w:r>
-      <w:proofErr w:type="spellEnd"/>
-      <w:r>
-        <w:rPr>
-          <w:i/>
-          <w:iCs/>
-        </w:rPr>
-        <w:t xml:space="preserve"> </w:t>
-      </w:r>
-      <w:r>
-        <w:t xml:space="preserve">via </w:t>
-      </w:r>
-      <w:proofErr w:type="spellStart"/>
-      <w:r>
-        <w:t>l’id</w:t>
-      </w:r>
-      <w:proofErr w:type="spellEnd"/>
-      <w:r>
-        <w:t xml:space="preserve"> du joueur </w:t>
-      </w:r>
-      <w:r>
-        <w:t>[</w:t>
-      </w:r>
-      <w:r>
-        <w:rPr>
-          <w:rFonts w:ascii="Consolas" w:hAnsi="Consolas"/>
-          <w:b/>
-          <w:bCs/>
-        </w:rPr>
-        <w:t>INNER JOIN</w:t>
-      </w:r>
-      <w:r>
-        <w:t>]</w:t>
-      </w:r>
-      <w:r>
-        <w:t xml:space="preserve">, on va joindre la table </w:t>
-      </w:r>
-      <w:proofErr w:type="spellStart"/>
-      <w:r>
-        <w:rPr>
-          <w:i/>
-          <w:iCs/>
-        </w:rPr>
-        <w:t>t_detail_commande</w:t>
-      </w:r>
-      <w:proofErr w:type="spellEnd"/>
-      <w:r>
-        <w:t xml:space="preserve"> et la table </w:t>
-      </w:r>
-      <w:proofErr w:type="spellStart"/>
-      <w:r>
-        <w:rPr>
-          <w:i/>
-          <w:iCs/>
-        </w:rPr>
-        <w:t>t_commande</w:t>
-      </w:r>
-      <w:proofErr w:type="spellEnd"/>
-      <w:r>
-        <w:rPr>
-          <w:i/>
-          <w:iCs/>
-        </w:rPr>
-        <w:t xml:space="preserve"> </w:t>
-      </w:r>
-      <w:r>
-        <w:t xml:space="preserve">via </w:t>
-      </w:r>
-      <w:proofErr w:type="spellStart"/>
-      <w:r>
-        <w:t>l’id</w:t>
-      </w:r>
-      <w:proofErr w:type="spellEnd"/>
-      <w:r>
-        <w:t xml:space="preserve"> des commandes et on va joindre la table </w:t>
-      </w:r>
-      <w:proofErr w:type="spellStart"/>
-      <w:r>
-        <w:rPr>
-          <w:i/>
-          <w:iCs/>
-        </w:rPr>
-        <w:t>t_detail</w:t>
-      </w:r>
-      <w:proofErr w:type="spellEnd"/>
-      <w:r>
-        <w:t xml:space="preserve"> </w:t>
-      </w:r>
-      <w:r>
-        <w:t xml:space="preserve">commande et la table </w:t>
-      </w:r>
-      <w:proofErr w:type="spellStart"/>
-      <w:r>
-        <w:t>t</w:t>
-      </w:r>
-      <w:r>
-        <w:rPr>
-          <w:i/>
-          <w:iCs/>
-        </w:rPr>
-        <w:t>_arme</w:t>
-      </w:r>
-      <w:proofErr w:type="spellEnd"/>
-      <w:r>
-        <w:t xml:space="preserve"> via </w:t>
-      </w:r>
-      <w:proofErr w:type="spellStart"/>
-      <w:r>
-        <w:t>l’id</w:t>
-      </w:r>
-      <w:proofErr w:type="spellEnd"/>
-      <w:r>
-        <w:t xml:space="preserve"> de l’arme</w:t>
-      </w:r>
-      <w:r>
-        <w:t>.</w:t>
-      </w:r>
-    </w:p>
-    <w:p>
-      <w:pPr>
-        <w:jc w:val="both"/>
-      </w:pPr>
-      <w:r>
-        <w:t>L’</w:t>
-      </w:r>
-      <w:r>
-        <w:rPr>
-          <w:i/>
-          <w:iCs/>
-        </w:rPr>
-        <w:t xml:space="preserve">INNER JOIN </w:t>
-      </w:r>
-      <w:r>
-        <w:t>a été choisi car il regroupe uniquement ce qui est en commun car certaines personnes n’ont pas acheté d’arme.</w:t>
-      </w:r>
-    </w:p>
-    <w:p>
-      <w:pPr>
-        <w:jc w:val="both"/>
-      </w:pPr>
-    </w:p>
-    <w:p>
-      <w:pPr>
-        <w:jc w:val="both"/>
-      </w:pPr>
-      <w:r>
-        <w:t>Requête n°6 :</w:t>
-      </w:r>
-    </w:p>
-    <w:p>
-      <w:pPr>
-        <w:jc w:val="both"/>
-      </w:pPr>
-      <w:r>
-        <w:rPr>
-          <w:noProof/>
-        </w:rPr>
-        <w:drawing>
-          <wp:inline distT="0" distB="0" distL="0" distR="0" wp14:anchorId="58D48894" wp14:editId="0FF90B04">
-            <wp:extent cx="5760720" cy="941705"/>
-            <wp:effectExtent l="19050" t="19050" r="11430" b="10795"/>
-            <wp:docPr id="629608909" name="Image 17" descr="Une image contenant texte, Police, capture d’écran, blanc&#10;&#10;Description générée automatiquement"/>
-            <wp:cNvGraphicFramePr>
-              <a:graphicFrameLocks xmlns:a="http://schemas.openxmlformats.org/drawingml/2006/main" noChangeAspect="1"/>
-            </wp:cNvGraphicFramePr>
-            <a:graphic xmlns:a="http://schemas.openxmlformats.org/drawingml/2006/main">
-              <a:graphicData uri="http://schemas.openxmlformats.org/drawingml/2006/picture">
-                <pic:pic xmlns:pic="http://schemas.openxmlformats.org/drawingml/2006/picture">
-                  <pic:nvPicPr>
-                    <pic:cNvPr id="629608909" name="Image 17" descr="Une image contenant texte, Police, capture d’écran, blanc&#10;&#10;Description générée automatiquement"/>
                     <pic:cNvPicPr/>
                   </pic:nvPicPr>
                   <pic:blipFill>
@@ -13324,6 +13082,296 @@
         <w:jc w:val="both"/>
       </w:pPr>
       <w:r>
+        <w:t>Cela va sélectionner le nom du pseudo (table</w:t>
+      </w:r>
+      <w:r>
+        <w:t> :</w:t>
+      </w:r>
+      <w:r>
+        <w:rPr>
+          <w:i/>
+          <w:iCs/>
+        </w:rPr>
+        <w:t xml:space="preserve"> </w:t>
+      </w:r>
+      <w:proofErr w:type="spellStart"/>
+      <w:r>
+        <w:rPr>
+          <w:i/>
+          <w:iCs/>
+        </w:rPr>
+        <w:t>t_joueur</w:t>
+      </w:r>
+      <w:proofErr w:type="spellEnd"/>
+      <w:r>
+        <w:t xml:space="preserve">), </w:t>
+      </w:r>
+      <w:proofErr w:type="spellStart"/>
+      <w:r>
+        <w:t>l’id</w:t>
+      </w:r>
+      <w:proofErr w:type="spellEnd"/>
+      <w:r>
+        <w:t xml:space="preserve"> de la commande (table</w:t>
+      </w:r>
+      <w:r>
+        <w:t xml:space="preserve"> : </w:t>
+      </w:r>
+      <w:proofErr w:type="spellStart"/>
+      <w:r>
+        <w:rPr>
+          <w:i/>
+          <w:iCs/>
+        </w:rPr>
+        <w:t>t_commande</w:t>
+      </w:r>
+      <w:proofErr w:type="spellEnd"/>
+      <w:r>
+        <w:t xml:space="preserve">) et le nom de l’arme (table : </w:t>
+      </w:r>
+      <w:proofErr w:type="spellStart"/>
+      <w:r>
+        <w:rPr>
+          <w:i/>
+          <w:iCs/>
+        </w:rPr>
+        <w:t>t_arme</w:t>
+      </w:r>
+      <w:proofErr w:type="spellEnd"/>
+      <w:r>
+        <w:t xml:space="preserve">). Puis on va joindre la table </w:t>
+      </w:r>
+      <w:proofErr w:type="spellStart"/>
+      <w:r>
+        <w:rPr>
+          <w:i/>
+          <w:iCs/>
+        </w:rPr>
+        <w:t>t_joueur</w:t>
+      </w:r>
+      <w:proofErr w:type="spellEnd"/>
+      <w:r>
+        <w:t xml:space="preserve"> et la table </w:t>
+      </w:r>
+      <w:proofErr w:type="spellStart"/>
+      <w:r>
+        <w:rPr>
+          <w:i/>
+          <w:iCs/>
+        </w:rPr>
+        <w:t>t_commande</w:t>
+      </w:r>
+      <w:proofErr w:type="spellEnd"/>
+      <w:r>
+        <w:rPr>
+          <w:i/>
+          <w:iCs/>
+        </w:rPr>
+        <w:t xml:space="preserve"> </w:t>
+      </w:r>
+      <w:r>
+        <w:t xml:space="preserve">via </w:t>
+      </w:r>
+      <w:proofErr w:type="spellStart"/>
+      <w:r>
+        <w:t>l’id</w:t>
+      </w:r>
+      <w:proofErr w:type="spellEnd"/>
+      <w:r>
+        <w:t xml:space="preserve"> du joueur </w:t>
+      </w:r>
+      <w:r>
+        <w:t>[</w:t>
+      </w:r>
+      <w:r>
+        <w:rPr>
+          <w:rFonts w:ascii="Consolas" w:hAnsi="Consolas"/>
+          <w:b/>
+          <w:bCs/>
+        </w:rPr>
+        <w:t>INNER JOIN</w:t>
+      </w:r>
+      <w:r>
+        <w:t>]</w:t>
+      </w:r>
+      <w:r>
+        <w:t xml:space="preserve">, on va joindre la table </w:t>
+      </w:r>
+      <w:proofErr w:type="spellStart"/>
+      <w:r>
+        <w:rPr>
+          <w:i/>
+          <w:iCs/>
+        </w:rPr>
+        <w:t>t_detail_commande</w:t>
+      </w:r>
+      <w:proofErr w:type="spellEnd"/>
+      <w:r>
+        <w:t xml:space="preserve"> et la table </w:t>
+      </w:r>
+      <w:proofErr w:type="spellStart"/>
+      <w:r>
+        <w:rPr>
+          <w:i/>
+          <w:iCs/>
+        </w:rPr>
+        <w:t>t_commande</w:t>
+      </w:r>
+      <w:proofErr w:type="spellEnd"/>
+      <w:r>
+        <w:rPr>
+          <w:i/>
+          <w:iCs/>
+        </w:rPr>
+        <w:t xml:space="preserve"> </w:t>
+      </w:r>
+      <w:r>
+        <w:t xml:space="preserve">via </w:t>
+      </w:r>
+      <w:proofErr w:type="spellStart"/>
+      <w:r>
+        <w:t>l’id</w:t>
+      </w:r>
+      <w:proofErr w:type="spellEnd"/>
+      <w:r>
+        <w:t xml:space="preserve"> des commandes et on va joindre la table </w:t>
+      </w:r>
+      <w:proofErr w:type="spellStart"/>
+      <w:r>
+        <w:rPr>
+          <w:i/>
+          <w:iCs/>
+        </w:rPr>
+        <w:t>t_detail</w:t>
+      </w:r>
+      <w:proofErr w:type="spellEnd"/>
+      <w:r>
+        <w:t xml:space="preserve"> </w:t>
+      </w:r>
+      <w:r>
+        <w:t xml:space="preserve">commande et la table </w:t>
+      </w:r>
+      <w:proofErr w:type="spellStart"/>
+      <w:r>
+        <w:t>t</w:t>
+      </w:r>
+      <w:r>
+        <w:rPr>
+          <w:i/>
+          <w:iCs/>
+        </w:rPr>
+        <w:t>_arme</w:t>
+      </w:r>
+      <w:proofErr w:type="spellEnd"/>
+      <w:r>
+        <w:t xml:space="preserve"> via </w:t>
+      </w:r>
+      <w:proofErr w:type="spellStart"/>
+      <w:r>
+        <w:t>l’id</w:t>
+      </w:r>
+      <w:proofErr w:type="spellEnd"/>
+      <w:r>
+        <w:t xml:space="preserve"> de l’arme</w:t>
+      </w:r>
+      <w:r>
+        <w:t>.</w:t>
+      </w:r>
+    </w:p>
+    <w:p>
+      <w:pPr>
+        <w:jc w:val="both"/>
+      </w:pPr>
+      <w:r>
+        <w:t>L’</w:t>
+      </w:r>
+      <w:r>
+        <w:rPr>
+          <w:i/>
+          <w:iCs/>
+        </w:rPr>
+        <w:t xml:space="preserve">INNER JOIN </w:t>
+      </w:r>
+      <w:r>
+        <w:t>a été choisi car il regroupe uniquement ce qui est en commun car certaines personnes n’ont pas acheté d’arme.</w:t>
+      </w:r>
+    </w:p>
+    <w:p>
+      <w:pPr>
+        <w:jc w:val="both"/>
+      </w:pPr>
+    </w:p>
+    <w:p>
+      <w:pPr>
+        <w:jc w:val="both"/>
+      </w:pPr>
+      <w:r>
+        <w:t>Requête n°6 :</w:t>
+      </w:r>
+    </w:p>
+    <w:p>
+      <w:pPr>
+        <w:jc w:val="both"/>
+      </w:pPr>
+      <w:r>
+        <w:rPr>
+          <w:noProof/>
+        </w:rPr>
+        <w:drawing>
+          <wp:inline distT="0" distB="0" distL="0" distR="0" wp14:anchorId="58D48894" wp14:editId="0FF90B04">
+            <wp:extent cx="5760720" cy="941705"/>
+            <wp:effectExtent l="19050" t="19050" r="11430" b="10795"/>
+            <wp:docPr id="629608909" name="Image 17" descr="Une image contenant texte, Police, capture d’écran, blanc&#10;&#10;Description générée automatiquement"/>
+            <wp:cNvGraphicFramePr>
+              <a:graphicFrameLocks xmlns:a="http://schemas.openxmlformats.org/drawingml/2006/main" noChangeAspect="1"/>
+            </wp:cNvGraphicFramePr>
+            <a:graphic xmlns:a="http://schemas.openxmlformats.org/drawingml/2006/main">
+              <a:graphicData uri="http://schemas.openxmlformats.org/drawingml/2006/picture">
+                <pic:pic xmlns:pic="http://schemas.openxmlformats.org/drawingml/2006/picture">
+                  <pic:nvPicPr>
+                    <pic:cNvPr id="629608909" name="Image 17" descr="Une image contenant texte, Police, capture d’écran, blanc&#10;&#10;Description générée automatiquement"/>
+                    <pic:cNvPicPr/>
+                  </pic:nvPicPr>
+                  <pic:blipFill>
+                    <a:blip r:embed="rId38" cstate="print">
+                      <a:extLst>
+                        <a:ext uri="{28A0092B-C50C-407E-A947-70E740481C1C}">
+                          <a14:useLocalDpi xmlns:a14="http://schemas.microsoft.com/office/drawing/2010/main" val="0"/>
+                        </a:ext>
+                      </a:extLst>
+                    </a:blip>
+                    <a:stretch>
+                      <a:fillRect/>
+                    </a:stretch>
+                  </pic:blipFill>
+                  <pic:spPr>
+                    <a:xfrm>
+                      <a:off x="0" y="0"/>
+                      <a:ext cx="5760720" cy="941705"/>
+                    </a:xfrm>
+                    <a:prstGeom prst="rect">
+                      <a:avLst/>
+                    </a:prstGeom>
+                    <a:ln>
+                      <a:solidFill>
+                        <a:schemeClr val="bg1">
+                          <a:lumMod val="85000"/>
+                        </a:schemeClr>
+                      </a:solidFill>
+                    </a:ln>
+                  </pic:spPr>
+                </pic:pic>
+              </a:graphicData>
+            </a:graphic>
+          </wp:inline>
+        </w:drawing>
+      </w:r>
+    </w:p>
+    <w:p>
+      <w:pPr>
+        <w:jc w:val="both"/>
+      </w:pPr>
+      <w:r>
         <w:t xml:space="preserve">Cela va sélectionner </w:t>
       </w:r>
       <w:proofErr w:type="spellStart"/>
@@ -13526,7 +13574,7 @@
                     <pic:cNvPicPr/>
                   </pic:nvPicPr>
                   <pic:blipFill>
-                    <a:blip r:embed="rId38" cstate="print">
+                    <a:blip r:embed="rId39" cstate="print">
                       <a:extLst>
                         <a:ext uri="{28A0092B-C50C-407E-A947-70E740481C1C}">
                           <a14:useLocalDpi xmlns:a14="http://schemas.microsoft.com/office/drawing/2010/main" val="0"/>
@@ -13669,7 +13717,7 @@
                     <pic:cNvPicPr/>
                   </pic:nvPicPr>
                   <pic:blipFill rotWithShape="1">
-                    <a:blip r:embed="rId39" cstate="print">
+                    <a:blip r:embed="rId40" cstate="print">
                       <a:extLst>
                         <a:ext uri="{28A0092B-C50C-407E-A947-70E740481C1C}">
                           <a14:useLocalDpi xmlns:a14="http://schemas.microsoft.com/office/drawing/2010/main" val="0"/>
@@ -13827,185 +13875,6 @@
                     </pic:cNvPicPr>
                   </pic:nvPicPr>
                   <pic:blipFill>
-                    <a:blip r:embed="rId40" cstate="print">
-                      <a:extLst>
-                        <a:ext uri="{28A0092B-C50C-407E-A947-70E740481C1C}">
-                          <a14:useLocalDpi xmlns:a14="http://schemas.microsoft.com/office/drawing/2010/main" val="0"/>
-                        </a:ext>
-                      </a:extLst>
-                    </a:blip>
-                    <a:srcRect/>
-                    <a:stretch>
-                      <a:fillRect/>
-                    </a:stretch>
-                  </pic:blipFill>
-                  <pic:spPr bwMode="auto">
-                    <a:xfrm>
-                      <a:off x="0" y="0"/>
-                      <a:ext cx="5753100" cy="1123950"/>
-                    </a:xfrm>
-                    <a:prstGeom prst="rect">
-                      <a:avLst/>
-                    </a:prstGeom>
-                    <a:noFill/>
-                    <a:ln>
-                      <a:solidFill>
-                        <a:schemeClr val="bg1">
-                          <a:lumMod val="85000"/>
-                        </a:schemeClr>
-                      </a:solidFill>
-                    </a:ln>
-                  </pic:spPr>
-                </pic:pic>
-              </a:graphicData>
-            </a:graphic>
-          </wp:inline>
-        </w:drawing>
-      </w:r>
-    </w:p>
-    <w:p>
-      <w:pPr>
-        <w:jc w:val="both"/>
-      </w:pPr>
-      <w:r>
-        <w:t xml:space="preserve">On va sélectionner </w:t>
-      </w:r>
-      <w:proofErr w:type="spellStart"/>
-      <w:r>
-        <w:t>l’id</w:t>
-      </w:r>
-      <w:proofErr w:type="spellEnd"/>
-      <w:r>
-        <w:t xml:space="preserve"> des joueurs</w:t>
-      </w:r>
-      <w:r>
-        <w:t xml:space="preserve"> (table : </w:t>
-      </w:r>
-      <w:proofErr w:type="spellStart"/>
-      <w:r>
-        <w:rPr>
-          <w:i/>
-          <w:iCs/>
-        </w:rPr>
-        <w:t>t_joueur</w:t>
-      </w:r>
-      <w:proofErr w:type="spellEnd"/>
-      <w:r>
-        <w:t>)</w:t>
-      </w:r>
-      <w:r>
-        <w:t xml:space="preserve">, la somme </w:t>
-      </w:r>
-      <w:r>
-        <w:t>[</w:t>
-      </w:r>
-      <w:proofErr w:type="gramStart"/>
-      <w:r>
-        <w:rPr>
-          <w:rFonts w:ascii="Consolas" w:hAnsi="Consolas"/>
-          <w:b/>
-          <w:bCs/>
-        </w:rPr>
-        <w:t>SUM</w:t>
-      </w:r>
-      <w:r>
-        <w:rPr>
-          <w:rFonts w:ascii="Consolas" w:hAnsi="Consolas"/>
-          <w:b/>
-          <w:bCs/>
-        </w:rPr>
-        <w:t>(</w:t>
-      </w:r>
-      <w:proofErr w:type="gramEnd"/>
-      <w:r>
-        <w:rPr>
-          <w:rFonts w:ascii="Consolas" w:hAnsi="Consolas"/>
-          <w:b/>
-          <w:bCs/>
-        </w:rPr>
-        <w:t>)</w:t>
-      </w:r>
-      <w:r>
-        <w:rPr>
-          <w:rFonts w:cstheme="minorHAnsi"/>
-        </w:rPr>
-        <w:t>]</w:t>
-      </w:r>
-      <w:r>
-        <w:t>de ce qu’ils ont commandé</w:t>
-      </w:r>
-      <w:r>
-        <w:t xml:space="preserve"> (table : </w:t>
-      </w:r>
-      <w:proofErr w:type="spellStart"/>
-      <w:r>
-        <w:rPr>
-          <w:i/>
-          <w:iCs/>
-        </w:rPr>
-        <w:t>t_detail_commande</w:t>
-      </w:r>
-      <w:proofErr w:type="spellEnd"/>
-      <w:r>
-        <w:t>)</w:t>
-      </w:r>
-      <w:r>
-        <w:t xml:space="preserve">. Puis on va joindre la table des joueurs et des commandes pour savoir quel joueur à fait quelle commande puis la table des commandes avec celle des détails des commandes pour avoir la quantité de chaque commande. Le tout regrouper par joueur. On utilise des </w:t>
-      </w:r>
-      <w:r>
-        <w:rPr>
-          <w:i/>
-          <w:iCs/>
-        </w:rPr>
-        <w:t>LEFT JOIN</w:t>
-      </w:r>
-      <w:r>
-        <w:t xml:space="preserve"> pour avoir accès à </w:t>
-      </w:r>
-      <w:r>
-        <w:t>tous les joueurs</w:t>
-      </w:r>
-      <w:r>
-        <w:t xml:space="preserve"> même s’ils n’ont rien commandé.</w:t>
-      </w:r>
-    </w:p>
-    <w:p>
-      <w:pPr>
-        <w:jc w:val="both"/>
-      </w:pPr>
-      <w:r>
-        <w:t>Requête n°10 :</w:t>
-      </w:r>
-    </w:p>
-    <w:p>
-      <w:pPr>
-        <w:jc w:val="both"/>
-        <w:rPr>
-          <w:noProof/>
-        </w:rPr>
-      </w:pPr>
-      <w:r>
-        <w:rPr>
-          <w:noProof/>
-        </w:rPr>
-        <w:drawing>
-          <wp:inline distT="0" distB="0" distL="0" distR="0" wp14:anchorId="36B1549B" wp14:editId="177980C6">
-            <wp:extent cx="5753100" cy="1123950"/>
-            <wp:effectExtent l="19050" t="19050" r="19050" b="19050"/>
-            <wp:docPr id="1666639143" name="Image 3"/>
-            <wp:cNvGraphicFramePr>
-              <a:graphicFrameLocks xmlns:a="http://schemas.openxmlformats.org/drawingml/2006/main" noChangeAspect="1"/>
-            </wp:cNvGraphicFramePr>
-            <a:graphic xmlns:a="http://schemas.openxmlformats.org/drawingml/2006/main">
-              <a:graphicData uri="http://schemas.openxmlformats.org/drawingml/2006/picture">
-                <pic:pic xmlns:pic="http://schemas.openxmlformats.org/drawingml/2006/picture">
-                  <pic:nvPicPr>
-                    <pic:cNvPr id="0" name="Picture 3"/>
-                    <pic:cNvPicPr>
-                      <a:picLocks noChangeAspect="1" noChangeArrowheads="1"/>
-                    </pic:cNvPicPr>
-                  </pic:nvPicPr>
-                  <pic:blipFill>
                     <a:blip r:embed="rId41" cstate="print">
                       <a:extLst>
                         <a:ext uri="{28A0092B-C50C-407E-A947-70E740481C1C}">
@@ -14044,6 +13913,185 @@
     </w:p>
     <w:p>
       <w:pPr>
+        <w:jc w:val="both"/>
+      </w:pPr>
+      <w:r>
+        <w:t xml:space="preserve">On va sélectionner </w:t>
+      </w:r>
+      <w:proofErr w:type="spellStart"/>
+      <w:r>
+        <w:t>l’id</w:t>
+      </w:r>
+      <w:proofErr w:type="spellEnd"/>
+      <w:r>
+        <w:t xml:space="preserve"> des joueurs</w:t>
+      </w:r>
+      <w:r>
+        <w:t xml:space="preserve"> (table : </w:t>
+      </w:r>
+      <w:proofErr w:type="spellStart"/>
+      <w:r>
+        <w:rPr>
+          <w:i/>
+          <w:iCs/>
+        </w:rPr>
+        <w:t>t_joueur</w:t>
+      </w:r>
+      <w:proofErr w:type="spellEnd"/>
+      <w:r>
+        <w:t>)</w:t>
+      </w:r>
+      <w:r>
+        <w:t xml:space="preserve">, la somme </w:t>
+      </w:r>
+      <w:r>
+        <w:t>[</w:t>
+      </w:r>
+      <w:proofErr w:type="gramStart"/>
+      <w:r>
+        <w:rPr>
+          <w:rFonts w:ascii="Consolas" w:hAnsi="Consolas"/>
+          <w:b/>
+          <w:bCs/>
+        </w:rPr>
+        <w:t>SUM</w:t>
+      </w:r>
+      <w:r>
+        <w:rPr>
+          <w:rFonts w:ascii="Consolas" w:hAnsi="Consolas"/>
+          <w:b/>
+          <w:bCs/>
+        </w:rPr>
+        <w:t>(</w:t>
+      </w:r>
+      <w:proofErr w:type="gramEnd"/>
+      <w:r>
+        <w:rPr>
+          <w:rFonts w:ascii="Consolas" w:hAnsi="Consolas"/>
+          <w:b/>
+          <w:bCs/>
+        </w:rPr>
+        <w:t>)</w:t>
+      </w:r>
+      <w:r>
+        <w:rPr>
+          <w:rFonts w:cstheme="minorHAnsi"/>
+        </w:rPr>
+        <w:t>]</w:t>
+      </w:r>
+      <w:r>
+        <w:t>de ce qu’ils ont commandé</w:t>
+      </w:r>
+      <w:r>
+        <w:t xml:space="preserve"> (table : </w:t>
+      </w:r>
+      <w:proofErr w:type="spellStart"/>
+      <w:r>
+        <w:rPr>
+          <w:i/>
+          <w:iCs/>
+        </w:rPr>
+        <w:t>t_detail_commande</w:t>
+      </w:r>
+      <w:proofErr w:type="spellEnd"/>
+      <w:r>
+        <w:t>)</w:t>
+      </w:r>
+      <w:r>
+        <w:t xml:space="preserve">. Puis on va joindre la table des joueurs et des commandes pour savoir quel joueur à fait quelle commande puis la table des commandes avec celle des détails des commandes pour avoir la quantité de chaque commande. Le tout regrouper par joueur. On utilise des </w:t>
+      </w:r>
+      <w:r>
+        <w:rPr>
+          <w:i/>
+          <w:iCs/>
+        </w:rPr>
+        <w:t>LEFT JOIN</w:t>
+      </w:r>
+      <w:r>
+        <w:t xml:space="preserve"> pour avoir accès à </w:t>
+      </w:r>
+      <w:r>
+        <w:t>tous les joueurs</w:t>
+      </w:r>
+      <w:r>
+        <w:t xml:space="preserve"> même s’ils n’ont rien commandé.</w:t>
+      </w:r>
+    </w:p>
+    <w:p>
+      <w:pPr>
+        <w:jc w:val="both"/>
+      </w:pPr>
+      <w:r>
+        <w:t>Requête n°10 :</w:t>
+      </w:r>
+    </w:p>
+    <w:p>
+      <w:pPr>
+        <w:jc w:val="both"/>
+        <w:rPr>
+          <w:noProof/>
+        </w:rPr>
+      </w:pPr>
+      <w:r>
+        <w:rPr>
+          <w:noProof/>
+        </w:rPr>
+        <w:drawing>
+          <wp:inline distT="0" distB="0" distL="0" distR="0" wp14:anchorId="36B1549B" wp14:editId="177980C6">
+            <wp:extent cx="5753100" cy="1123950"/>
+            <wp:effectExtent l="19050" t="19050" r="19050" b="19050"/>
+            <wp:docPr id="1666639143" name="Image 3"/>
+            <wp:cNvGraphicFramePr>
+              <a:graphicFrameLocks xmlns:a="http://schemas.openxmlformats.org/drawingml/2006/main" noChangeAspect="1"/>
+            </wp:cNvGraphicFramePr>
+            <a:graphic xmlns:a="http://schemas.openxmlformats.org/drawingml/2006/main">
+              <a:graphicData uri="http://schemas.openxmlformats.org/drawingml/2006/picture">
+                <pic:pic xmlns:pic="http://schemas.openxmlformats.org/drawingml/2006/picture">
+                  <pic:nvPicPr>
+                    <pic:cNvPr id="0" name="Picture 3"/>
+                    <pic:cNvPicPr>
+                      <a:picLocks noChangeAspect="1" noChangeArrowheads="1"/>
+                    </pic:cNvPicPr>
+                  </pic:nvPicPr>
+                  <pic:blipFill>
+                    <a:blip r:embed="rId42" cstate="print">
+                      <a:extLst>
+                        <a:ext uri="{28A0092B-C50C-407E-A947-70E740481C1C}">
+                          <a14:useLocalDpi xmlns:a14="http://schemas.microsoft.com/office/drawing/2010/main" val="0"/>
+                        </a:ext>
+                      </a:extLst>
+                    </a:blip>
+                    <a:srcRect/>
+                    <a:stretch>
+                      <a:fillRect/>
+                    </a:stretch>
+                  </pic:blipFill>
+                  <pic:spPr bwMode="auto">
+                    <a:xfrm>
+                      <a:off x="0" y="0"/>
+                      <a:ext cx="5753100" cy="1123950"/>
+                    </a:xfrm>
+                    <a:prstGeom prst="rect">
+                      <a:avLst/>
+                    </a:prstGeom>
+                    <a:noFill/>
+                    <a:ln>
+                      <a:solidFill>
+                        <a:schemeClr val="bg1">
+                          <a:lumMod val="85000"/>
+                        </a:schemeClr>
+                      </a:solidFill>
+                    </a:ln>
+                  </pic:spPr>
+                </pic:pic>
+              </a:graphicData>
+            </a:graphic>
+          </wp:inline>
+        </w:drawing>
+      </w:r>
+    </w:p>
+    <w:p>
+      <w:pPr>
         <w:tabs>
           <w:tab w:val="left" w:pos="1941"/>
         </w:tabs>
@@ -14321,7 +14369,7 @@
                     <pic:cNvPicPr/>
                   </pic:nvPicPr>
                   <pic:blipFill>
-                    <a:blip r:embed="rId42">
+                    <a:blip r:embed="rId43">
                       <a:extLst>
                         <a:ext uri="{28A0092B-C50C-407E-A947-70E740481C1C}">
                           <a14:useLocalDpi xmlns:a14="http://schemas.microsoft.com/office/drawing/2010/main" val="0"/>
@@ -14565,7 +14613,7 @@
                     <pic:cNvPicPr/>
                   </pic:nvPicPr>
                   <pic:blipFill>
-                    <a:blip r:embed="rId22">
+                    <a:blip r:embed="rId23">
                       <a:extLst>
                         <a:ext uri="{28A0092B-C50C-407E-A947-70E740481C1C}">
                           <a14:useLocalDpi xmlns:a14="http://schemas.microsoft.com/office/drawing/2010/main" val="0"/>
@@ -15078,8 +15126,8 @@
       </w:r>
     </w:p>
     <w:sectPr>
-      <w:headerReference w:type="default" r:id="rId43"/>
-      <w:footerReference w:type="default" r:id="rId44"/>
+      <w:headerReference w:type="default" r:id="rId44"/>
+      <w:footerReference w:type="default" r:id="rId45"/>
       <w:pgSz w:w="11906" w:h="16838"/>
       <w:pgMar w:top="1417" w:right="1417" w:bottom="1417" w:left="1417" w:header="708" w:footer="708" w:gutter="0"/>
       <w:pgNumType w:start="0"/>
@@ -15092,7 +15140,7 @@
 </file>
 
 <file path=word/endnotes.xml><?xml version="1.0" encoding="utf-8"?>
-<w:endnotes xmlns:wpc="http://schemas.microsoft.com/office/word/2010/wordprocessingCanvas" xmlns:cx="http://schemas.microsoft.com/office/drawing/2014/chartex" xmlns:cx1="http://schemas.microsoft.com/office/drawing/2015/9/8/chartex" xmlns:cx2="http://schemas.microsoft.com/office/drawing/2015/10/21/chartex" xmlns:cx3="http://schemas.microsoft.com/office/drawing/2016/5/9/chartex" xmlns:cx4="http://schemas.microsoft.com/office/drawing/2016/5/10/chartex" xmlns:cx5="http://schemas.microsoft.com/office/drawing/2016/5/11/chartex" xmlns:cx6="http://schemas.microsoft.com/office/drawing/2016/5/12/chartex" xmlns:cx7="http://schemas.microsoft.com/office/drawing/2016/5/13/chartex" xmlns:cx8="http://schemas.microsoft.com/office/drawing/2016/5/14/chartex" xmlns:mc="http://schemas.openxmlformats.org/markup-compatibility/2006" xmlns:aink="http://schemas.microsoft.com/office/drawing/2016/ink" xmlns:am3d="http://schemas.microsoft.com/office/drawing/2017/model3d" xmlns:o="urn:schemas-microsoft-com:office:office" xmlns:oel="http://schemas.microsoft.com/office/2019/extlst" xmlns:r="http://schemas.openxmlformats.org/officeDocument/2006/relationships" xmlns:m="http://schemas.openxmlformats.org/officeDocument/2006/math" xmlns:v="urn:schemas-microsoft-com:vml" xmlns:wp14="http://schemas.microsoft.com/office/word/2010/wordprocessingDrawing" xmlns:wp="http://schemas.openxmlformats.org/drawingml/2006/wordprocessingDrawing" xmlns:w10="urn:schemas-microsoft-com:office:word" xmlns:w="http://schemas.openxmlformats.org/wordprocessingml/2006/main" xmlns:w14="http://schemas.microsoft.com/office/word/2010/wordml" xmlns:w15="http://schemas.microsoft.com/office/word/2012/wordml" xmlns:w16cex="http://schemas.microsoft.com/office/word/2018/wordml/cex" xmlns:w16cid="http://schemas.microsoft.com/office/word/2016/wordml/cid" xmlns:w16="http://schemas.microsoft.com/office/word/2018/wordml" xmlns:w16du="http://schemas.microsoft.com/office/word/2023/wordml/word16du" xmlns:w16sdtdh="http://schemas.microsoft.com/office/word/2020/wordml/sdtdatahash" xmlns:w16se="http://schemas.microsoft.com/office/word/2015/wordml/symex" xmlns:wpg="http://schemas.microsoft.com/office/word/2010/wordprocessingGroup" xmlns:wpi="http://schemas.microsoft.com/office/word/2010/wordprocessingInk" xmlns:wne="http://schemas.microsoft.com/office/word/2006/wordml" xmlns:wps="http://schemas.microsoft.com/office/word/2010/wordprocessingShape" mc:Ignorable="w14 w15 w16se w16cid w16 w16cex w16sdtdh wp14">
+<w:endnotes xmlns:wpc="http://schemas.microsoft.com/office/word/2010/wordprocessingCanvas" xmlns:cx="http://schemas.microsoft.com/office/drawing/2014/chartex" xmlns:cx1="http://schemas.microsoft.com/office/drawing/2015/9/8/chartex" xmlns:cx2="http://schemas.microsoft.com/office/drawing/2015/10/21/chartex" xmlns:cx3="http://schemas.microsoft.com/office/drawing/2016/5/9/chartex" xmlns:cx4="http://schemas.microsoft.com/office/drawing/2016/5/10/chartex" xmlns:cx5="http://schemas.microsoft.com/office/drawing/2016/5/11/chartex" xmlns:cx6="http://schemas.microsoft.com/office/drawing/2016/5/12/chartex" xmlns:cx7="http://schemas.microsoft.com/office/drawing/2016/5/13/chartex" xmlns:cx8="http://schemas.microsoft.com/office/drawing/2016/5/14/chartex" xmlns:mc="http://schemas.openxmlformats.org/markup-compatibility/2006" xmlns:aink="http://schemas.microsoft.com/office/drawing/2016/ink" xmlns:am3d="http://schemas.microsoft.com/office/drawing/2017/model3d" xmlns:o="urn:schemas-microsoft-com:office:office" xmlns:oel="http://schemas.microsoft.com/office/2019/extlst" xmlns:r="http://schemas.openxmlformats.org/officeDocument/2006/relationships" xmlns:m="http://schemas.openxmlformats.org/officeDocument/2006/math" xmlns:v="urn:schemas-microsoft-com:vml" xmlns:wp14="http://schemas.microsoft.com/office/word/2010/wordprocessingDrawing" xmlns:wp="http://schemas.openxmlformats.org/drawingml/2006/wordprocessingDrawing" xmlns:w10="urn:schemas-microsoft-com:office:word" xmlns:w="http://schemas.openxmlformats.org/wordprocessingml/2006/main" xmlns:w14="http://schemas.microsoft.com/office/word/2010/wordml" xmlns:w15="http://schemas.microsoft.com/office/word/2012/wordml" xmlns:w16cex="http://schemas.microsoft.com/office/word/2018/wordml/cex" xmlns:w16cid="http://schemas.microsoft.com/office/word/2016/wordml/cid" xmlns:w16="http://schemas.microsoft.com/office/word/2018/wordml" xmlns:w16sdtdh="http://schemas.microsoft.com/office/word/2020/wordml/sdtdatahash" xmlns:w16se="http://schemas.microsoft.com/office/word/2015/wordml/symex" xmlns:wpg="http://schemas.microsoft.com/office/word/2010/wordprocessingGroup" xmlns:wpi="http://schemas.microsoft.com/office/word/2010/wordprocessingInk" xmlns:wne="http://schemas.microsoft.com/office/word/2006/wordml" xmlns:wps="http://schemas.microsoft.com/office/word/2010/wordprocessingShape" mc:Ignorable="w14 w15 w16se w16cid w16 w16cex w16sdtdh wp14">
   <w:endnote w:type="separator" w:id="-1">
     <w:p>
       <w:pPr>
@@ -15117,7 +15165,7 @@
 </file>
 
 <file path=word/footer1.xml><?xml version="1.0" encoding="utf-8"?>
-<w:ftr xmlns:wpc="http://schemas.microsoft.com/office/word/2010/wordprocessingCanvas" xmlns:cx="http://schemas.microsoft.com/office/drawing/2014/chartex" xmlns:cx1="http://schemas.microsoft.com/office/drawing/2015/9/8/chartex" xmlns:cx2="http://schemas.microsoft.com/office/drawing/2015/10/21/chartex" xmlns:cx3="http://schemas.microsoft.com/office/drawing/2016/5/9/chartex" xmlns:cx4="http://schemas.microsoft.com/office/drawing/2016/5/10/chartex" xmlns:cx5="http://schemas.microsoft.com/office/drawing/2016/5/11/chartex" xmlns:cx6="http://schemas.microsoft.com/office/drawing/2016/5/12/chartex" xmlns:cx7="http://schemas.microsoft.com/office/drawing/2016/5/13/chartex" xmlns:cx8="http://schemas.microsoft.com/office/drawing/2016/5/14/chartex" xmlns:mc="http://schemas.openxmlformats.org/markup-compatibility/2006" xmlns:aink="http://schemas.microsoft.com/office/drawing/2016/ink" xmlns:am3d="http://schemas.microsoft.com/office/drawing/2017/model3d" xmlns:o="urn:schemas-microsoft-com:office:office" xmlns:oel="http://schemas.microsoft.com/office/2019/extlst" xmlns:r="http://schemas.openxmlformats.org/officeDocument/2006/relationships" xmlns:m="http://schemas.openxmlformats.org/officeDocument/2006/math" xmlns:v="urn:schemas-microsoft-com:vml" xmlns:wp14="http://schemas.microsoft.com/office/word/2010/wordprocessingDrawing" xmlns:wp="http://schemas.openxmlformats.org/drawingml/2006/wordprocessingDrawing" xmlns:w10="urn:schemas-microsoft-com:office:word" xmlns:w="http://schemas.openxmlformats.org/wordprocessingml/2006/main" xmlns:w14="http://schemas.microsoft.com/office/word/2010/wordml" xmlns:w15="http://schemas.microsoft.com/office/word/2012/wordml" xmlns:w16cex="http://schemas.microsoft.com/office/word/2018/wordml/cex" xmlns:w16cid="http://schemas.microsoft.com/office/word/2016/wordml/cid" xmlns:w16="http://schemas.microsoft.com/office/word/2018/wordml" xmlns:w16du="http://schemas.microsoft.com/office/word/2023/wordml/word16du" xmlns:w16sdtdh="http://schemas.microsoft.com/office/word/2020/wordml/sdtdatahash" xmlns:w16se="http://schemas.microsoft.com/office/word/2015/wordml/symex" xmlns:wpg="http://schemas.microsoft.com/office/word/2010/wordprocessingGroup" xmlns:wpi="http://schemas.microsoft.com/office/word/2010/wordprocessingInk" xmlns:wne="http://schemas.microsoft.com/office/word/2006/wordml" xmlns:wps="http://schemas.microsoft.com/office/word/2010/wordprocessingShape" mc:Ignorable="w14 w15 w16se w16cid w16 w16cex w16sdtdh wp14">
+<w:ftr xmlns:wpc="http://schemas.microsoft.com/office/word/2010/wordprocessingCanvas" xmlns:cx="http://schemas.microsoft.com/office/drawing/2014/chartex" xmlns:cx1="http://schemas.microsoft.com/office/drawing/2015/9/8/chartex" xmlns:cx2="http://schemas.microsoft.com/office/drawing/2015/10/21/chartex" xmlns:cx3="http://schemas.microsoft.com/office/drawing/2016/5/9/chartex" xmlns:cx4="http://schemas.microsoft.com/office/drawing/2016/5/10/chartex" xmlns:cx5="http://schemas.microsoft.com/office/drawing/2016/5/11/chartex" xmlns:cx6="http://schemas.microsoft.com/office/drawing/2016/5/12/chartex" xmlns:cx7="http://schemas.microsoft.com/office/drawing/2016/5/13/chartex" xmlns:cx8="http://schemas.microsoft.com/office/drawing/2016/5/14/chartex" xmlns:mc="http://schemas.openxmlformats.org/markup-compatibility/2006" xmlns:aink="http://schemas.microsoft.com/office/drawing/2016/ink" xmlns:am3d="http://schemas.microsoft.com/office/drawing/2017/model3d" xmlns:o="urn:schemas-microsoft-com:office:office" xmlns:oel="http://schemas.microsoft.com/office/2019/extlst" xmlns:r="http://schemas.openxmlformats.org/officeDocument/2006/relationships" xmlns:m="http://schemas.openxmlformats.org/officeDocument/2006/math" xmlns:v="urn:schemas-microsoft-com:vml" xmlns:wp14="http://schemas.microsoft.com/office/word/2010/wordprocessingDrawing" xmlns:wp="http://schemas.openxmlformats.org/drawingml/2006/wordprocessingDrawing" xmlns:w10="urn:schemas-microsoft-com:office:word" xmlns:w="http://schemas.openxmlformats.org/wordprocessingml/2006/main" xmlns:w14="http://schemas.microsoft.com/office/word/2010/wordml" xmlns:w15="http://schemas.microsoft.com/office/word/2012/wordml" xmlns:w16cex="http://schemas.microsoft.com/office/word/2018/wordml/cex" xmlns:w16cid="http://schemas.microsoft.com/office/word/2016/wordml/cid" xmlns:w16="http://schemas.microsoft.com/office/word/2018/wordml" xmlns:w16sdtdh="http://schemas.microsoft.com/office/word/2020/wordml/sdtdatahash" xmlns:w16se="http://schemas.microsoft.com/office/word/2015/wordml/symex" xmlns:wpg="http://schemas.microsoft.com/office/word/2010/wordprocessingGroup" xmlns:wpi="http://schemas.microsoft.com/office/word/2010/wordprocessingInk" xmlns:wne="http://schemas.microsoft.com/office/word/2006/wordml" xmlns:wps="http://schemas.microsoft.com/office/word/2010/wordprocessingShape" mc:Ignorable="w14 w15 w16se w16cid w16 w16cex w16sdtdh wp14">
   <w:p>
     <w:pPr>
       <w:pStyle w:val="Pieddepage"/>
@@ -15170,7 +15218,7 @@
       <w:rPr>
         <w:noProof/>
       </w:rPr>
-      <w:t>01.11.2023 14:07:11</w:t>
+      <w:t>03.11.2023 09:32:22</w:t>
     </w:r>
     <w:r>
       <w:fldChar w:fldCharType="end"/>
@@ -15180,7 +15228,7 @@
 </file>
 
 <file path=word/footnotes.xml><?xml version="1.0" encoding="utf-8"?>
-<w:footnotes xmlns:wpc="http://schemas.microsoft.com/office/word/2010/wordprocessingCanvas" xmlns:cx="http://schemas.microsoft.com/office/drawing/2014/chartex" xmlns:cx1="http://schemas.microsoft.com/office/drawing/2015/9/8/chartex" xmlns:cx2="http://schemas.microsoft.com/office/drawing/2015/10/21/chartex" xmlns:cx3="http://schemas.microsoft.com/office/drawing/2016/5/9/chartex" xmlns:cx4="http://schemas.microsoft.com/office/drawing/2016/5/10/chartex" xmlns:cx5="http://schemas.microsoft.com/office/drawing/2016/5/11/chartex" xmlns:cx6="http://schemas.microsoft.com/office/drawing/2016/5/12/chartex" xmlns:cx7="http://schemas.microsoft.com/office/drawing/2016/5/13/chartex" xmlns:cx8="http://schemas.microsoft.com/office/drawing/2016/5/14/chartex" xmlns:mc="http://schemas.openxmlformats.org/markup-compatibility/2006" xmlns:aink="http://schemas.microsoft.com/office/drawing/2016/ink" xmlns:am3d="http://schemas.microsoft.com/office/drawing/2017/model3d" xmlns:o="urn:schemas-microsoft-com:office:office" xmlns:oel="http://schemas.microsoft.com/office/2019/extlst" xmlns:r="http://schemas.openxmlformats.org/officeDocument/2006/relationships" xmlns:m="http://schemas.openxmlformats.org/officeDocument/2006/math" xmlns:v="urn:schemas-microsoft-com:vml" xmlns:wp14="http://schemas.microsoft.com/office/word/2010/wordprocessingDrawing" xmlns:wp="http://schemas.openxmlformats.org/drawingml/2006/wordprocessingDrawing" xmlns:w10="urn:schemas-microsoft-com:office:word" xmlns:w="http://schemas.openxmlformats.org/wordprocessingml/2006/main" xmlns:w14="http://schemas.microsoft.com/office/word/2010/wordml" xmlns:w15="http://schemas.microsoft.com/office/word/2012/wordml" xmlns:w16cex="http://schemas.microsoft.com/office/word/2018/wordml/cex" xmlns:w16cid="http://schemas.microsoft.com/office/word/2016/wordml/cid" xmlns:w16="http://schemas.microsoft.com/office/word/2018/wordml" xmlns:w16du="http://schemas.microsoft.com/office/word/2023/wordml/word16du" xmlns:w16sdtdh="http://schemas.microsoft.com/office/word/2020/wordml/sdtdatahash" xmlns:w16se="http://schemas.microsoft.com/office/word/2015/wordml/symex" xmlns:wpg="http://schemas.microsoft.com/office/word/2010/wordprocessingGroup" xmlns:wpi="http://schemas.microsoft.com/office/word/2010/wordprocessingInk" xmlns:wne="http://schemas.microsoft.com/office/word/2006/wordml" xmlns:wps="http://schemas.microsoft.com/office/word/2010/wordprocessingShape" mc:Ignorable="w14 w15 w16se w16cid w16 w16cex w16sdtdh wp14">
+<w:footnotes xmlns:wpc="http://schemas.microsoft.com/office/word/2010/wordprocessingCanvas" xmlns:cx="http://schemas.microsoft.com/office/drawing/2014/chartex" xmlns:cx1="http://schemas.microsoft.com/office/drawing/2015/9/8/chartex" xmlns:cx2="http://schemas.microsoft.com/office/drawing/2015/10/21/chartex" xmlns:cx3="http://schemas.microsoft.com/office/drawing/2016/5/9/chartex" xmlns:cx4="http://schemas.microsoft.com/office/drawing/2016/5/10/chartex" xmlns:cx5="http://schemas.microsoft.com/office/drawing/2016/5/11/chartex" xmlns:cx6="http://schemas.microsoft.com/office/drawing/2016/5/12/chartex" xmlns:cx7="http://schemas.microsoft.com/office/drawing/2016/5/13/chartex" xmlns:cx8="http://schemas.microsoft.com/office/drawing/2016/5/14/chartex" xmlns:mc="http://schemas.openxmlformats.org/markup-compatibility/2006" xmlns:aink="http://schemas.microsoft.com/office/drawing/2016/ink" xmlns:am3d="http://schemas.microsoft.com/office/drawing/2017/model3d" xmlns:o="urn:schemas-microsoft-com:office:office" xmlns:oel="http://schemas.microsoft.com/office/2019/extlst" xmlns:r="http://schemas.openxmlformats.org/officeDocument/2006/relationships" xmlns:m="http://schemas.openxmlformats.org/officeDocument/2006/math" xmlns:v="urn:schemas-microsoft-com:vml" xmlns:wp14="http://schemas.microsoft.com/office/word/2010/wordprocessingDrawing" xmlns:wp="http://schemas.openxmlformats.org/drawingml/2006/wordprocessingDrawing" xmlns:w10="urn:schemas-microsoft-com:office:word" xmlns:w="http://schemas.openxmlformats.org/wordprocessingml/2006/main" xmlns:w14="http://schemas.microsoft.com/office/word/2010/wordml" xmlns:w15="http://schemas.microsoft.com/office/word/2012/wordml" xmlns:w16cex="http://schemas.microsoft.com/office/word/2018/wordml/cex" xmlns:w16cid="http://schemas.microsoft.com/office/word/2016/wordml/cid" xmlns:w16="http://schemas.microsoft.com/office/word/2018/wordml" xmlns:w16sdtdh="http://schemas.microsoft.com/office/word/2020/wordml/sdtdatahash" xmlns:w16se="http://schemas.microsoft.com/office/word/2015/wordml/symex" xmlns:wpg="http://schemas.microsoft.com/office/word/2010/wordprocessingGroup" xmlns:wpi="http://schemas.microsoft.com/office/word/2010/wordprocessingInk" xmlns:wne="http://schemas.microsoft.com/office/word/2006/wordml" xmlns:wps="http://schemas.microsoft.com/office/word/2010/wordprocessingShape" mc:Ignorable="w14 w15 w16se w16cid w16 w16cex w16sdtdh wp14">
   <w:footnote w:type="separator" w:id="-1">
     <w:p>
       <w:pPr>
@@ -15205,7 +15253,7 @@
 </file>
 
 <file path=word/header1.xml><?xml version="1.0" encoding="utf-8"?>
-<w:hdr xmlns:wpc="http://schemas.microsoft.com/office/word/2010/wordprocessingCanvas" xmlns:cx="http://schemas.microsoft.com/office/drawing/2014/chartex" xmlns:cx1="http://schemas.microsoft.com/office/drawing/2015/9/8/chartex" xmlns:cx2="http://schemas.microsoft.com/office/drawing/2015/10/21/chartex" xmlns:cx3="http://schemas.microsoft.com/office/drawing/2016/5/9/chartex" xmlns:cx4="http://schemas.microsoft.com/office/drawing/2016/5/10/chartex" xmlns:cx5="http://schemas.microsoft.com/office/drawing/2016/5/11/chartex" xmlns:cx6="http://schemas.microsoft.com/office/drawing/2016/5/12/chartex" xmlns:cx7="http://schemas.microsoft.com/office/drawing/2016/5/13/chartex" xmlns:cx8="http://schemas.microsoft.com/office/drawing/2016/5/14/chartex" xmlns:mc="http://schemas.openxmlformats.org/markup-compatibility/2006" xmlns:aink="http://schemas.microsoft.com/office/drawing/2016/ink" xmlns:am3d="http://schemas.microsoft.com/office/drawing/2017/model3d" xmlns:o="urn:schemas-microsoft-com:office:office" xmlns:oel="http://schemas.microsoft.com/office/2019/extlst" xmlns:r="http://schemas.openxmlformats.org/officeDocument/2006/relationships" xmlns:m="http://schemas.openxmlformats.org/officeDocument/2006/math" xmlns:v="urn:schemas-microsoft-com:vml" xmlns:wp14="http://schemas.microsoft.com/office/word/2010/wordprocessingDrawing" xmlns:wp="http://schemas.openxmlformats.org/drawingml/2006/wordprocessingDrawing" xmlns:w10="urn:schemas-microsoft-com:office:word" xmlns:w="http://schemas.openxmlformats.org/wordprocessingml/2006/main" xmlns:w14="http://schemas.microsoft.com/office/word/2010/wordml" xmlns:w15="http://schemas.microsoft.com/office/word/2012/wordml" xmlns:w16cex="http://schemas.microsoft.com/office/word/2018/wordml/cex" xmlns:w16cid="http://schemas.microsoft.com/office/word/2016/wordml/cid" xmlns:w16="http://schemas.microsoft.com/office/word/2018/wordml" xmlns:w16du="http://schemas.microsoft.com/office/word/2023/wordml/word16du" xmlns:w16sdtdh="http://schemas.microsoft.com/office/word/2020/wordml/sdtdatahash" xmlns:w16se="http://schemas.microsoft.com/office/word/2015/wordml/symex" xmlns:wpg="http://schemas.microsoft.com/office/word/2010/wordprocessingGroup" xmlns:wpi="http://schemas.microsoft.com/office/word/2010/wordprocessingInk" xmlns:wne="http://schemas.microsoft.com/office/word/2006/wordml" xmlns:wps="http://schemas.microsoft.com/office/word/2010/wordprocessingShape" mc:Ignorable="w14 w15 w16se w16cid w16 w16cex w16sdtdh wp14">
+<w:hdr xmlns:wpc="http://schemas.microsoft.com/office/word/2010/wordprocessingCanvas" xmlns:cx="http://schemas.microsoft.com/office/drawing/2014/chartex" xmlns:cx1="http://schemas.microsoft.com/office/drawing/2015/9/8/chartex" xmlns:cx2="http://schemas.microsoft.com/office/drawing/2015/10/21/chartex" xmlns:cx3="http://schemas.microsoft.com/office/drawing/2016/5/9/chartex" xmlns:cx4="http://schemas.microsoft.com/office/drawing/2016/5/10/chartex" xmlns:cx5="http://schemas.microsoft.com/office/drawing/2016/5/11/chartex" xmlns:cx6="http://schemas.microsoft.com/office/drawing/2016/5/12/chartex" xmlns:cx7="http://schemas.microsoft.com/office/drawing/2016/5/13/chartex" xmlns:cx8="http://schemas.microsoft.com/office/drawing/2016/5/14/chartex" xmlns:mc="http://schemas.openxmlformats.org/markup-compatibility/2006" xmlns:aink="http://schemas.microsoft.com/office/drawing/2016/ink" xmlns:am3d="http://schemas.microsoft.com/office/drawing/2017/model3d" xmlns:o="urn:schemas-microsoft-com:office:office" xmlns:oel="http://schemas.microsoft.com/office/2019/extlst" xmlns:r="http://schemas.openxmlformats.org/officeDocument/2006/relationships" xmlns:m="http://schemas.openxmlformats.org/officeDocument/2006/math" xmlns:v="urn:schemas-microsoft-com:vml" xmlns:wp14="http://schemas.microsoft.com/office/word/2010/wordprocessingDrawing" xmlns:wp="http://schemas.openxmlformats.org/drawingml/2006/wordprocessingDrawing" xmlns:w10="urn:schemas-microsoft-com:office:word" xmlns:w="http://schemas.openxmlformats.org/wordprocessingml/2006/main" xmlns:w14="http://schemas.microsoft.com/office/word/2010/wordml" xmlns:w15="http://schemas.microsoft.com/office/word/2012/wordml" xmlns:w16cex="http://schemas.microsoft.com/office/word/2018/wordml/cex" xmlns:w16cid="http://schemas.microsoft.com/office/word/2016/wordml/cid" xmlns:w16="http://schemas.microsoft.com/office/word/2018/wordml" xmlns:w16sdtdh="http://schemas.microsoft.com/office/word/2020/wordml/sdtdatahash" xmlns:w16se="http://schemas.microsoft.com/office/word/2015/wordml/symex" xmlns:wpg="http://schemas.microsoft.com/office/word/2010/wordprocessingGroup" xmlns:wpi="http://schemas.microsoft.com/office/word/2010/wordprocessingInk" xmlns:wne="http://schemas.microsoft.com/office/word/2006/wordml" xmlns:wps="http://schemas.microsoft.com/office/word/2010/wordprocessingShape" mc:Ignorable="w14 w15 w16se w16cid w16 w16cex w16sdtdh wp14">
   <w:p>
     <w:pPr>
       <w:pStyle w:val="En-tte"/>
@@ -15228,7 +15276,7 @@
 </file>
 
 <file path=word/numbering.xml><?xml version="1.0" encoding="utf-8"?>
-<w:numbering xmlns:wpc="http://schemas.microsoft.com/office/word/2010/wordprocessingCanvas" xmlns:cx="http://schemas.microsoft.com/office/drawing/2014/chartex" xmlns:cx1="http://schemas.microsoft.com/office/drawing/2015/9/8/chartex" xmlns:cx2="http://schemas.microsoft.com/office/drawing/2015/10/21/chartex" xmlns:cx3="http://schemas.microsoft.com/office/drawing/2016/5/9/chartex" xmlns:cx4="http://schemas.microsoft.com/office/drawing/2016/5/10/chartex" xmlns:cx5="http://schemas.microsoft.com/office/drawing/2016/5/11/chartex" xmlns:cx6="http://schemas.microsoft.com/office/drawing/2016/5/12/chartex" xmlns:cx7="http://schemas.microsoft.com/office/drawing/2016/5/13/chartex" xmlns:cx8="http://schemas.microsoft.com/office/drawing/2016/5/14/chartex" xmlns:mc="http://schemas.openxmlformats.org/markup-compatibility/2006" xmlns:aink="http://schemas.microsoft.com/office/drawing/2016/ink" xmlns:am3d="http://schemas.microsoft.com/office/drawing/2017/model3d" xmlns:o="urn:schemas-microsoft-com:office:office" xmlns:oel="http://schemas.microsoft.com/office/2019/extlst" xmlns:r="http://schemas.openxmlformats.org/officeDocument/2006/relationships" xmlns:m="http://schemas.openxmlformats.org/officeDocument/2006/math" xmlns:v="urn:schemas-microsoft-com:vml" xmlns:wp14="http://schemas.microsoft.com/office/word/2010/wordprocessingDrawing" xmlns:wp="http://schemas.openxmlformats.org/drawingml/2006/wordprocessingDrawing" xmlns:w10="urn:schemas-microsoft-com:office:word" xmlns:w="http://schemas.openxmlformats.org/wordprocessingml/2006/main" xmlns:w14="http://schemas.microsoft.com/office/word/2010/wordml" xmlns:w15="http://schemas.microsoft.com/office/word/2012/wordml" xmlns:w16cex="http://schemas.microsoft.com/office/word/2018/wordml/cex" xmlns:w16cid="http://schemas.microsoft.com/office/word/2016/wordml/cid" xmlns:w16="http://schemas.microsoft.com/office/word/2018/wordml" xmlns:w16du="http://schemas.microsoft.com/office/word/2023/wordml/word16du" xmlns:w16sdtdh="http://schemas.microsoft.com/office/word/2020/wordml/sdtdatahash" xmlns:w16se="http://schemas.microsoft.com/office/word/2015/wordml/symex" xmlns:wpg="http://schemas.microsoft.com/office/word/2010/wordprocessingGroup" xmlns:wpi="http://schemas.microsoft.com/office/word/2010/wordprocessingInk" xmlns:wne="http://schemas.microsoft.com/office/word/2006/wordml" xmlns:wps="http://schemas.microsoft.com/office/word/2010/wordprocessingShape" mc:Ignorable="w14 w15 w16se w16cid w16 w16cex w16sdtdh wp14">
+<w:numbering xmlns:wpc="http://schemas.microsoft.com/office/word/2010/wordprocessingCanvas" xmlns:cx="http://schemas.microsoft.com/office/drawing/2014/chartex" xmlns:cx1="http://schemas.microsoft.com/office/drawing/2015/9/8/chartex" xmlns:cx2="http://schemas.microsoft.com/office/drawing/2015/10/21/chartex" xmlns:cx3="http://schemas.microsoft.com/office/drawing/2016/5/9/chartex" xmlns:cx4="http://schemas.microsoft.com/office/drawing/2016/5/10/chartex" xmlns:cx5="http://schemas.microsoft.com/office/drawing/2016/5/11/chartex" xmlns:cx6="http://schemas.microsoft.com/office/drawing/2016/5/12/chartex" xmlns:cx7="http://schemas.microsoft.com/office/drawing/2016/5/13/chartex" xmlns:cx8="http://schemas.microsoft.com/office/drawing/2016/5/14/chartex" xmlns:mc="http://schemas.openxmlformats.org/markup-compatibility/2006" xmlns:aink="http://schemas.microsoft.com/office/drawing/2016/ink" xmlns:am3d="http://schemas.microsoft.com/office/drawing/2017/model3d" xmlns:o="urn:schemas-microsoft-com:office:office" xmlns:oel="http://schemas.microsoft.com/office/2019/extlst" xmlns:r="http://schemas.openxmlformats.org/officeDocument/2006/relationships" xmlns:m="http://schemas.openxmlformats.org/officeDocument/2006/math" xmlns:v="urn:schemas-microsoft-com:vml" xmlns:wp14="http://schemas.microsoft.com/office/word/2010/wordprocessingDrawing" xmlns:wp="http://schemas.openxmlformats.org/drawingml/2006/wordprocessingDrawing" xmlns:w10="urn:schemas-microsoft-com:office:word" xmlns:w="http://schemas.openxmlformats.org/wordprocessingml/2006/main" xmlns:w14="http://schemas.microsoft.com/office/word/2010/wordml" xmlns:w15="http://schemas.microsoft.com/office/word/2012/wordml" xmlns:w16cex="http://schemas.microsoft.com/office/word/2018/wordml/cex" xmlns:w16cid="http://schemas.microsoft.com/office/word/2016/wordml/cid" xmlns:w16="http://schemas.microsoft.com/office/word/2018/wordml" xmlns:w16sdtdh="http://schemas.microsoft.com/office/word/2020/wordml/sdtdatahash" xmlns:w16se="http://schemas.microsoft.com/office/word/2015/wordml/symex" xmlns:wpg="http://schemas.microsoft.com/office/word/2010/wordprocessingGroup" xmlns:wpi="http://schemas.microsoft.com/office/word/2010/wordprocessingInk" xmlns:wne="http://schemas.microsoft.com/office/word/2006/wordml" xmlns:wps="http://schemas.microsoft.com/office/word/2010/wordprocessingShape" mc:Ignorable="w14 w15 w16se w16cid w16 w16cex w16sdtdh wp14">
   <w:abstractNum w:abstractNumId="0" w15:restartNumberingAfterBreak="0">
     <w:nsid w:val="FFFFFF83"/>
     <w:multiLevelType w:val="singleLevel"/>
@@ -17916,7 +17964,7 @@
 </file>
 
 <file path=word/glossary/document.xml><?xml version="1.0" encoding="utf-8"?>
-<w:glossaryDocument xmlns:wpc="http://schemas.microsoft.com/office/word/2010/wordprocessingCanvas" xmlns:cx="http://schemas.microsoft.com/office/drawing/2014/chartex" xmlns:cx1="http://schemas.microsoft.com/office/drawing/2015/9/8/chartex" xmlns:cx2="http://schemas.microsoft.com/office/drawing/2015/10/21/chartex" xmlns:cx3="http://schemas.microsoft.com/office/drawing/2016/5/9/chartex" xmlns:cx4="http://schemas.microsoft.com/office/drawing/2016/5/10/chartex" xmlns:cx5="http://schemas.microsoft.com/office/drawing/2016/5/11/chartex" xmlns:cx6="http://schemas.microsoft.com/office/drawing/2016/5/12/chartex" xmlns:cx7="http://schemas.microsoft.com/office/drawing/2016/5/13/chartex" xmlns:cx8="http://schemas.microsoft.com/office/drawing/2016/5/14/chartex" xmlns:mc="http://schemas.openxmlformats.org/markup-compatibility/2006" xmlns:aink="http://schemas.microsoft.com/office/drawing/2016/ink" xmlns:am3d="http://schemas.microsoft.com/office/drawing/2017/model3d" xmlns:o="urn:schemas-microsoft-com:office:office" xmlns:oel="http://schemas.microsoft.com/office/2019/extlst" xmlns:r="http://schemas.openxmlformats.org/officeDocument/2006/relationships" xmlns:m="http://schemas.openxmlformats.org/officeDocument/2006/math" xmlns:v="urn:schemas-microsoft-com:vml" xmlns:wp14="http://schemas.microsoft.com/office/word/2010/wordprocessingDrawing" xmlns:wp="http://schemas.openxmlformats.org/drawingml/2006/wordprocessingDrawing" xmlns:w10="urn:schemas-microsoft-com:office:word" xmlns:w="http://schemas.openxmlformats.org/wordprocessingml/2006/main" xmlns:w14="http://schemas.microsoft.com/office/word/2010/wordml" xmlns:w15="http://schemas.microsoft.com/office/word/2012/wordml" xmlns:w16cex="http://schemas.microsoft.com/office/word/2018/wordml/cex" xmlns:w16cid="http://schemas.microsoft.com/office/word/2016/wordml/cid" xmlns:w16="http://schemas.microsoft.com/office/word/2018/wordml" xmlns:w16du="http://schemas.microsoft.com/office/word/2023/wordml/word16du" xmlns:w16sdtdh="http://schemas.microsoft.com/office/word/2020/wordml/sdtdatahash" xmlns:w16se="http://schemas.microsoft.com/office/word/2015/wordml/symex" xmlns:wpg="http://schemas.microsoft.com/office/word/2010/wordprocessingGroup" xmlns:wpi="http://schemas.microsoft.com/office/word/2010/wordprocessingInk" xmlns:wne="http://schemas.microsoft.com/office/word/2006/wordml" xmlns:wps="http://schemas.microsoft.com/office/word/2010/wordprocessingShape" mc:Ignorable="w14 w15 w16se w16cid w16 w16cex w16sdtdh wp14">
+<w:glossaryDocument xmlns:wpc="http://schemas.microsoft.com/office/word/2010/wordprocessingCanvas" xmlns:cx="http://schemas.microsoft.com/office/drawing/2014/chartex" xmlns:cx1="http://schemas.microsoft.com/office/drawing/2015/9/8/chartex" xmlns:cx2="http://schemas.microsoft.com/office/drawing/2015/10/21/chartex" xmlns:cx3="http://schemas.microsoft.com/office/drawing/2016/5/9/chartex" xmlns:cx4="http://schemas.microsoft.com/office/drawing/2016/5/10/chartex" xmlns:cx5="http://schemas.microsoft.com/office/drawing/2016/5/11/chartex" xmlns:cx6="http://schemas.microsoft.com/office/drawing/2016/5/12/chartex" xmlns:cx7="http://schemas.microsoft.com/office/drawing/2016/5/13/chartex" xmlns:cx8="http://schemas.microsoft.com/office/drawing/2016/5/14/chartex" xmlns:mc="http://schemas.openxmlformats.org/markup-compatibility/2006" xmlns:aink="http://schemas.microsoft.com/office/drawing/2016/ink" xmlns:am3d="http://schemas.microsoft.com/office/drawing/2017/model3d" xmlns:o="urn:schemas-microsoft-com:office:office" xmlns:oel="http://schemas.microsoft.com/office/2019/extlst" xmlns:r="http://schemas.openxmlformats.org/officeDocument/2006/relationships" xmlns:m="http://schemas.openxmlformats.org/officeDocument/2006/math" xmlns:v="urn:schemas-microsoft-com:vml" xmlns:wp14="http://schemas.microsoft.com/office/word/2010/wordprocessingDrawing" xmlns:wp="http://schemas.openxmlformats.org/drawingml/2006/wordprocessingDrawing" xmlns:w10="urn:schemas-microsoft-com:office:word" xmlns:w="http://schemas.openxmlformats.org/wordprocessingml/2006/main" xmlns:w14="http://schemas.microsoft.com/office/word/2010/wordml" xmlns:w15="http://schemas.microsoft.com/office/word/2012/wordml" xmlns:w16cex="http://schemas.microsoft.com/office/word/2018/wordml/cex" xmlns:w16cid="http://schemas.microsoft.com/office/word/2016/wordml/cid" xmlns:w16="http://schemas.microsoft.com/office/word/2018/wordml" xmlns:w16sdtdh="http://schemas.microsoft.com/office/word/2020/wordml/sdtdatahash" xmlns:w16se="http://schemas.microsoft.com/office/word/2015/wordml/symex" xmlns:wpg="http://schemas.microsoft.com/office/word/2010/wordprocessingGroup" xmlns:wpi="http://schemas.microsoft.com/office/word/2010/wordprocessingInk" xmlns:wne="http://schemas.microsoft.com/office/word/2006/wordml" xmlns:wps="http://schemas.microsoft.com/office/word/2010/wordprocessingShape" mc:Ignorable="w14 w15 w16se w16cid w16 w16cex w16sdtdh wp14">
   <w:docParts>
     <w:docPart>
       <w:docPartPr>
@@ -18132,6 +18180,7 @@
     <w:rsid w:val="00CA461A"/>
     <w:rsid w:val="00D62D45"/>
     <w:rsid w:val="00D80A26"/>
+    <w:rsid w:val="00E869D7"/>
     <w:rsid w:val="00EC6C50"/>
     <w:rsid w:val="00ED41B4"/>
     <w:rsid w:val="00EE090D"/>

</xml_diff>

<commit_message>
doc(all): corrected grammar errors
</commit_message>
<xml_diff>
--- a/Doc/workInProgress/Rapport_Projet_SpaceInvaders_Tiago.docx
+++ b/Doc/workInProgress/Rapport_Projet_SpaceInvaders_Tiago.docx
@@ -437,7 +437,7 @@
           <w:r>
             <w:fldChar w:fldCharType="separate"/>
           </w:r>
-          <w:hyperlink w:anchor="_Toc149740036" w:history="1">
+          <w:hyperlink w:anchor="_Toc149910207" w:history="1">
             <w:r>
               <w:rPr>
                 <w:rStyle w:val="Lienhypertexte"/>
@@ -478,7 +478,7 @@
                 <w:noProof/>
                 <w:webHidden/>
               </w:rPr>
-              <w:instrText xml:space="preserve"> PAGEREF _Toc149740036 \h </w:instrText>
+              <w:instrText xml:space="preserve"> PAGEREF _Toc149910207 \h </w:instrText>
             </w:r>
             <w:r>
               <w:rPr>
@@ -521,7 +521,7 @@
               <w:noProof/>
             </w:rPr>
           </w:pPr>
-          <w:hyperlink w:anchor="_Toc149740037" w:history="1">
+          <w:hyperlink w:anchor="_Toc149910208" w:history="1">
             <w:r>
               <w:rPr>
                 <w:rStyle w:val="Lienhypertexte"/>
@@ -562,7 +562,7 @@
                 <w:noProof/>
                 <w:webHidden/>
               </w:rPr>
-              <w:instrText xml:space="preserve"> PAGEREF _Toc149740037 \h </w:instrText>
+              <w:instrText xml:space="preserve"> PAGEREF _Toc149910208 \h </w:instrText>
             </w:r>
             <w:r>
               <w:rPr>
@@ -605,7 +605,7 @@
               <w:noProof/>
             </w:rPr>
           </w:pPr>
-          <w:hyperlink w:anchor="_Toc149740038" w:history="1">
+          <w:hyperlink w:anchor="_Toc149910209" w:history="1">
             <w:r>
               <w:rPr>
                 <w:rStyle w:val="Lienhypertexte"/>
@@ -646,7 +646,7 @@
                 <w:noProof/>
                 <w:webHidden/>
               </w:rPr>
-              <w:instrText xml:space="preserve"> PAGEREF _Toc149740038 \h </w:instrText>
+              <w:instrText xml:space="preserve"> PAGEREF _Toc149910209 \h </w:instrText>
             </w:r>
             <w:r>
               <w:rPr>
@@ -689,7 +689,7 @@
               <w:noProof/>
             </w:rPr>
           </w:pPr>
-          <w:hyperlink w:anchor="_Toc149740039" w:history="1">
+          <w:hyperlink w:anchor="_Toc149910210" w:history="1">
             <w:r>
               <w:rPr>
                 <w:rStyle w:val="Lienhypertexte"/>
@@ -730,7 +730,7 @@
                 <w:noProof/>
                 <w:webHidden/>
               </w:rPr>
-              <w:instrText xml:space="preserve"> PAGEREF _Toc149740039 \h </w:instrText>
+              <w:instrText xml:space="preserve"> PAGEREF _Toc149910210 \h </w:instrText>
             </w:r>
             <w:r>
               <w:rPr>
@@ -773,7 +773,7 @@
               <w:noProof/>
             </w:rPr>
           </w:pPr>
-          <w:hyperlink w:anchor="_Toc149740040" w:history="1">
+          <w:hyperlink w:anchor="_Toc149910211" w:history="1">
             <w:r>
               <w:rPr>
                 <w:rStyle w:val="Lienhypertexte"/>
@@ -814,7 +814,7 @@
                 <w:noProof/>
                 <w:webHidden/>
               </w:rPr>
-              <w:instrText xml:space="preserve"> PAGEREF _Toc149740040 \h </w:instrText>
+              <w:instrText xml:space="preserve"> PAGEREF _Toc149910211 \h </w:instrText>
             </w:r>
             <w:r>
               <w:rPr>
@@ -857,7 +857,7 @@
               <w:noProof/>
             </w:rPr>
           </w:pPr>
-          <w:hyperlink w:anchor="_Toc149740041" w:history="1">
+          <w:hyperlink w:anchor="_Toc149910212" w:history="1">
             <w:r>
               <w:rPr>
                 <w:rStyle w:val="Lienhypertexte"/>
@@ -898,7 +898,7 @@
                 <w:noProof/>
                 <w:webHidden/>
               </w:rPr>
-              <w:instrText xml:space="preserve"> PAGEREF _Toc149740041 \h </w:instrText>
+              <w:instrText xml:space="preserve"> PAGEREF _Toc149910212 \h </w:instrText>
             </w:r>
             <w:r>
               <w:rPr>
@@ -941,7 +941,7 @@
               <w:noProof/>
             </w:rPr>
           </w:pPr>
-          <w:hyperlink w:anchor="_Toc149740042" w:history="1">
+          <w:hyperlink w:anchor="_Toc149910213" w:history="1">
             <w:r>
               <w:rPr>
                 <w:rStyle w:val="Lienhypertexte"/>
@@ -982,7 +982,7 @@
                 <w:noProof/>
                 <w:webHidden/>
               </w:rPr>
-              <w:instrText xml:space="preserve"> PAGEREF _Toc149740042 \h </w:instrText>
+              <w:instrText xml:space="preserve"> PAGEREF _Toc149910213 \h </w:instrText>
             </w:r>
             <w:r>
               <w:rPr>
@@ -1025,7 +1025,7 @@
               <w:noProof/>
             </w:rPr>
           </w:pPr>
-          <w:hyperlink w:anchor="_Toc149740043" w:history="1">
+          <w:hyperlink w:anchor="_Toc149910214" w:history="1">
             <w:r>
               <w:rPr>
                 <w:rStyle w:val="Lienhypertexte"/>
@@ -1066,7 +1066,7 @@
                 <w:noProof/>
                 <w:webHidden/>
               </w:rPr>
-              <w:instrText xml:space="preserve"> PAGEREF _Toc149740043 \h </w:instrText>
+              <w:instrText xml:space="preserve"> PAGEREF _Toc149910214 \h </w:instrText>
             </w:r>
             <w:r>
               <w:rPr>
@@ -1109,7 +1109,7 @@
               <w:noProof/>
             </w:rPr>
           </w:pPr>
-          <w:hyperlink w:anchor="_Toc149740044" w:history="1">
+          <w:hyperlink w:anchor="_Toc149910215" w:history="1">
             <w:r>
               <w:rPr>
                 <w:rStyle w:val="Lienhypertexte"/>
@@ -1150,7 +1150,7 @@
                 <w:noProof/>
                 <w:webHidden/>
               </w:rPr>
-              <w:instrText xml:space="preserve"> PAGEREF _Toc149740044 \h </w:instrText>
+              <w:instrText xml:space="preserve"> PAGEREF _Toc149910215 \h </w:instrText>
             </w:r>
             <w:r>
               <w:rPr>
@@ -1193,7 +1193,7 @@
               <w:noProof/>
             </w:rPr>
           </w:pPr>
-          <w:hyperlink w:anchor="_Toc149740045" w:history="1">
+          <w:hyperlink w:anchor="_Toc149910216" w:history="1">
             <w:r>
               <w:rPr>
                 <w:rStyle w:val="Lienhypertexte"/>
@@ -1234,7 +1234,7 @@
                 <w:noProof/>
                 <w:webHidden/>
               </w:rPr>
-              <w:instrText xml:space="preserve"> PAGEREF _Toc149740045 \h </w:instrText>
+              <w:instrText xml:space="preserve"> PAGEREF _Toc149910216 \h </w:instrText>
             </w:r>
             <w:r>
               <w:rPr>
@@ -1277,7 +1277,7 @@
               <w:noProof/>
             </w:rPr>
           </w:pPr>
-          <w:hyperlink w:anchor="_Toc149740046" w:history="1">
+          <w:hyperlink w:anchor="_Toc149910217" w:history="1">
             <w:r>
               <w:rPr>
                 <w:rStyle w:val="Lienhypertexte"/>
@@ -1318,7 +1318,7 @@
                 <w:noProof/>
                 <w:webHidden/>
               </w:rPr>
-              <w:instrText xml:space="preserve"> PAGEREF _Toc149740046 \h </w:instrText>
+              <w:instrText xml:space="preserve"> PAGEREF _Toc149910217 \h </w:instrText>
             </w:r>
             <w:r>
               <w:rPr>
@@ -1361,7 +1361,7 @@
               <w:noProof/>
             </w:rPr>
           </w:pPr>
-          <w:hyperlink w:anchor="_Toc149740047" w:history="1">
+          <w:hyperlink w:anchor="_Toc149910218" w:history="1">
             <w:r>
               <w:rPr>
                 <w:rStyle w:val="Lienhypertexte"/>
@@ -1402,7 +1402,7 @@
                 <w:noProof/>
                 <w:webHidden/>
               </w:rPr>
-              <w:instrText xml:space="preserve"> PAGEREF _Toc149740047 \h </w:instrText>
+              <w:instrText xml:space="preserve"> PAGEREF _Toc149910218 \h </w:instrText>
             </w:r>
             <w:r>
               <w:rPr>
@@ -1445,7 +1445,7 @@
               <w:noProof/>
             </w:rPr>
           </w:pPr>
-          <w:hyperlink w:anchor="_Toc149740048" w:history="1">
+          <w:hyperlink w:anchor="_Toc149910219" w:history="1">
             <w:r>
               <w:rPr>
                 <w:rStyle w:val="Lienhypertexte"/>
@@ -1486,7 +1486,7 @@
                 <w:noProof/>
                 <w:webHidden/>
               </w:rPr>
-              <w:instrText xml:space="preserve"> PAGEREF _Toc149740048 \h </w:instrText>
+              <w:instrText xml:space="preserve"> PAGEREF _Toc149910219 \h </w:instrText>
             </w:r>
             <w:r>
               <w:rPr>
@@ -1529,7 +1529,7 @@
               <w:noProof/>
             </w:rPr>
           </w:pPr>
-          <w:hyperlink w:anchor="_Toc149740049" w:history="1">
+          <w:hyperlink w:anchor="_Toc149910220" w:history="1">
             <w:r>
               <w:rPr>
                 <w:rStyle w:val="Lienhypertexte"/>
@@ -1570,7 +1570,7 @@
                 <w:noProof/>
                 <w:webHidden/>
               </w:rPr>
-              <w:instrText xml:space="preserve"> PAGEREF _Toc149740049 \h </w:instrText>
+              <w:instrText xml:space="preserve"> PAGEREF _Toc149910220 \h </w:instrText>
             </w:r>
             <w:r>
               <w:rPr>
@@ -1613,7 +1613,7 @@
               <w:noProof/>
             </w:rPr>
           </w:pPr>
-          <w:hyperlink w:anchor="_Toc149740050" w:history="1">
+          <w:hyperlink w:anchor="_Toc149910221" w:history="1">
             <w:r>
               <w:rPr>
                 <w:rStyle w:val="Lienhypertexte"/>
@@ -1654,7 +1654,7 @@
                 <w:noProof/>
                 <w:webHidden/>
               </w:rPr>
-              <w:instrText xml:space="preserve"> PAGEREF _Toc149740050 \h </w:instrText>
+              <w:instrText xml:space="preserve"> PAGEREF _Toc149910221 \h </w:instrText>
             </w:r>
             <w:r>
               <w:rPr>
@@ -1697,7 +1697,7 @@
               <w:noProof/>
             </w:rPr>
           </w:pPr>
-          <w:hyperlink w:anchor="_Toc149740051" w:history="1">
+          <w:hyperlink w:anchor="_Toc149910222" w:history="1">
             <w:r>
               <w:rPr>
                 <w:rStyle w:val="Lienhypertexte"/>
@@ -1738,7 +1738,7 @@
                 <w:noProof/>
                 <w:webHidden/>
               </w:rPr>
-              <w:instrText xml:space="preserve"> PAGEREF _Toc149740051 \h </w:instrText>
+              <w:instrText xml:space="preserve"> PAGEREF _Toc149910222 \h </w:instrText>
             </w:r>
             <w:r>
               <w:rPr>
@@ -1781,7 +1781,7 @@
               <w:noProof/>
             </w:rPr>
           </w:pPr>
-          <w:hyperlink w:anchor="_Toc149740052" w:history="1">
+          <w:hyperlink w:anchor="_Toc149910223" w:history="1">
             <w:r>
               <w:rPr>
                 <w:rStyle w:val="Lienhypertexte"/>
@@ -1822,7 +1822,7 @@
                 <w:noProof/>
                 <w:webHidden/>
               </w:rPr>
-              <w:instrText xml:space="preserve"> PAGEREF _Toc149740052 \h </w:instrText>
+              <w:instrText xml:space="preserve"> PAGEREF _Toc149910223 \h </w:instrText>
             </w:r>
             <w:r>
               <w:rPr>
@@ -1865,7 +1865,7 @@
               <w:noProof/>
             </w:rPr>
           </w:pPr>
-          <w:hyperlink w:anchor="_Toc149740053" w:history="1">
+          <w:hyperlink w:anchor="_Toc149910224" w:history="1">
             <w:r>
               <w:rPr>
                 <w:rStyle w:val="Lienhypertexte"/>
@@ -1906,7 +1906,7 @@
                 <w:noProof/>
                 <w:webHidden/>
               </w:rPr>
-              <w:instrText xml:space="preserve"> PAGEREF _Toc149740053 \h </w:instrText>
+              <w:instrText xml:space="preserve"> PAGEREF _Toc149910224 \h </w:instrText>
             </w:r>
             <w:r>
               <w:rPr>
@@ -1949,7 +1949,7 @@
               <w:noProof/>
             </w:rPr>
           </w:pPr>
-          <w:hyperlink w:anchor="_Toc149740054" w:history="1">
+          <w:hyperlink w:anchor="_Toc149910225" w:history="1">
             <w:r>
               <w:rPr>
                 <w:rStyle w:val="Lienhypertexte"/>
@@ -1990,7 +1990,7 @@
                 <w:noProof/>
                 <w:webHidden/>
               </w:rPr>
-              <w:instrText xml:space="preserve"> PAGEREF _Toc149740054 \h </w:instrText>
+              <w:instrText xml:space="preserve"> PAGEREF _Toc149910225 \h </w:instrText>
             </w:r>
             <w:r>
               <w:rPr>
@@ -2033,7 +2033,7 @@
               <w:noProof/>
             </w:rPr>
           </w:pPr>
-          <w:hyperlink w:anchor="_Toc149740055" w:history="1">
+          <w:hyperlink w:anchor="_Toc149910226" w:history="1">
             <w:r>
               <w:rPr>
                 <w:rStyle w:val="Lienhypertexte"/>
@@ -2074,7 +2074,7 @@
                 <w:noProof/>
                 <w:webHidden/>
               </w:rPr>
-              <w:instrText xml:space="preserve"> PAGEREF _Toc149740055 \h </w:instrText>
+              <w:instrText xml:space="preserve"> PAGEREF _Toc149910226 \h </w:instrText>
             </w:r>
             <w:r>
               <w:rPr>
@@ -2117,7 +2117,7 @@
               <w:noProof/>
             </w:rPr>
           </w:pPr>
-          <w:hyperlink w:anchor="_Toc149740056" w:history="1">
+          <w:hyperlink w:anchor="_Toc149910227" w:history="1">
             <w:r>
               <w:rPr>
                 <w:rStyle w:val="Lienhypertexte"/>
@@ -2158,7 +2158,7 @@
                 <w:noProof/>
                 <w:webHidden/>
               </w:rPr>
-              <w:instrText xml:space="preserve"> PAGEREF _Toc149740056 \h </w:instrText>
+              <w:instrText xml:space="preserve"> PAGEREF _Toc149910227 \h </w:instrText>
             </w:r>
             <w:r>
               <w:rPr>
@@ -2201,7 +2201,7 @@
               <w:noProof/>
             </w:rPr>
           </w:pPr>
-          <w:hyperlink w:anchor="_Toc149740057" w:history="1">
+          <w:hyperlink w:anchor="_Toc149910228" w:history="1">
             <w:r>
               <w:rPr>
                 <w:rStyle w:val="Lienhypertexte"/>
@@ -2242,7 +2242,7 @@
                 <w:noProof/>
                 <w:webHidden/>
               </w:rPr>
-              <w:instrText xml:space="preserve"> PAGEREF _Toc149740057 \h </w:instrText>
+              <w:instrText xml:space="preserve"> PAGEREF _Toc149910228 \h </w:instrText>
             </w:r>
             <w:r>
               <w:rPr>
@@ -2285,7 +2285,7 @@
               <w:noProof/>
             </w:rPr>
           </w:pPr>
-          <w:hyperlink w:anchor="_Toc149740058" w:history="1">
+          <w:hyperlink w:anchor="_Toc149910229" w:history="1">
             <w:r>
               <w:rPr>
                 <w:rStyle w:val="Lienhypertexte"/>
@@ -2326,7 +2326,7 @@
                 <w:noProof/>
                 <w:webHidden/>
               </w:rPr>
-              <w:instrText xml:space="preserve"> PAGEREF _Toc149740058 \h </w:instrText>
+              <w:instrText xml:space="preserve"> PAGEREF _Toc149910229 \h </w:instrText>
             </w:r>
             <w:r>
               <w:rPr>
@@ -2369,7 +2369,7 @@
               <w:noProof/>
             </w:rPr>
           </w:pPr>
-          <w:hyperlink w:anchor="_Toc149740059" w:history="1">
+          <w:hyperlink w:anchor="_Toc149910230" w:history="1">
             <w:r>
               <w:rPr>
                 <w:rStyle w:val="Lienhypertexte"/>
@@ -2410,7 +2410,7 @@
                 <w:noProof/>
                 <w:webHidden/>
               </w:rPr>
-              <w:instrText xml:space="preserve"> PAGEREF _Toc149740059 \h </w:instrText>
+              <w:instrText xml:space="preserve"> PAGEREF _Toc149910230 \h </w:instrText>
             </w:r>
             <w:r>
               <w:rPr>
@@ -2453,7 +2453,7 @@
               <w:noProof/>
             </w:rPr>
           </w:pPr>
-          <w:hyperlink w:anchor="_Toc149740060" w:history="1">
+          <w:hyperlink w:anchor="_Toc149910231" w:history="1">
             <w:r>
               <w:rPr>
                 <w:rStyle w:val="Lienhypertexte"/>
@@ -2494,7 +2494,7 @@
                 <w:noProof/>
                 <w:webHidden/>
               </w:rPr>
-              <w:instrText xml:space="preserve"> PAGEREF _Toc149740060 \h </w:instrText>
+              <w:instrText xml:space="preserve"> PAGEREF _Toc149910231 \h </w:instrText>
             </w:r>
             <w:r>
               <w:rPr>
@@ -2537,7 +2537,7 @@
               <w:noProof/>
             </w:rPr>
           </w:pPr>
-          <w:hyperlink w:anchor="_Toc149740061" w:history="1">
+          <w:hyperlink w:anchor="_Toc149910232" w:history="1">
             <w:r>
               <w:rPr>
                 <w:rStyle w:val="Lienhypertexte"/>
@@ -2578,7 +2578,7 @@
                 <w:noProof/>
                 <w:webHidden/>
               </w:rPr>
-              <w:instrText xml:space="preserve"> PAGEREF _Toc149740061 \h </w:instrText>
+              <w:instrText xml:space="preserve"> PAGEREF _Toc149910232 \h </w:instrText>
             </w:r>
             <w:r>
               <w:rPr>
@@ -2621,7 +2621,7 @@
               <w:noProof/>
             </w:rPr>
           </w:pPr>
-          <w:hyperlink w:anchor="_Toc149740062" w:history="1">
+          <w:hyperlink w:anchor="_Toc149910233" w:history="1">
             <w:r>
               <w:rPr>
                 <w:rStyle w:val="Lienhypertexte"/>
@@ -2641,7 +2641,7 @@
                 <w:rStyle w:val="Lienhypertexte"/>
                 <w:noProof/>
               </w:rPr>
-              <w:t>Test</w:t>
+              <w:t>Tests</w:t>
             </w:r>
             <w:r>
               <w:rPr>
@@ -2662,7 +2662,7 @@
                 <w:noProof/>
                 <w:webHidden/>
               </w:rPr>
-              <w:instrText xml:space="preserve"> PAGEREF _Toc149740062 \h </w:instrText>
+              <w:instrText xml:space="preserve"> PAGEREF _Toc149910233 \h </w:instrText>
             </w:r>
             <w:r>
               <w:rPr>
@@ -2705,7 +2705,7 @@
               <w:noProof/>
             </w:rPr>
           </w:pPr>
-          <w:hyperlink w:anchor="_Toc149740063" w:history="1">
+          <w:hyperlink w:anchor="_Toc149910234" w:history="1">
             <w:r>
               <w:rPr>
                 <w:rStyle w:val="Lienhypertexte"/>
@@ -2746,7 +2746,7 @@
                 <w:noProof/>
                 <w:webHidden/>
               </w:rPr>
-              <w:instrText xml:space="preserve"> PAGEREF _Toc149740063 \h </w:instrText>
+              <w:instrText xml:space="preserve"> PAGEREF _Toc149910234 \h </w:instrText>
             </w:r>
             <w:r>
               <w:rPr>
@@ -2789,7 +2789,7 @@
               <w:noProof/>
             </w:rPr>
           </w:pPr>
-          <w:hyperlink w:anchor="_Toc149740064" w:history="1">
+          <w:hyperlink w:anchor="_Toc149910235" w:history="1">
             <w:r>
               <w:rPr>
                 <w:rStyle w:val="Lienhypertexte"/>
@@ -2830,7 +2830,7 @@
                 <w:noProof/>
                 <w:webHidden/>
               </w:rPr>
-              <w:instrText xml:space="preserve"> PAGEREF _Toc149740064 \h </w:instrText>
+              <w:instrText xml:space="preserve"> PAGEREF _Toc149910235 \h </w:instrText>
             </w:r>
             <w:r>
               <w:rPr>
@@ -2873,7 +2873,7 @@
               <w:noProof/>
             </w:rPr>
           </w:pPr>
-          <w:hyperlink w:anchor="_Toc149740065" w:history="1">
+          <w:hyperlink w:anchor="_Toc149910236" w:history="1">
             <w:r>
               <w:rPr>
                 <w:rStyle w:val="Lienhypertexte"/>
@@ -2914,7 +2914,7 @@
                 <w:noProof/>
                 <w:webHidden/>
               </w:rPr>
-              <w:instrText xml:space="preserve"> PAGEREF _Toc149740065 \h </w:instrText>
+              <w:instrText xml:space="preserve"> PAGEREF _Toc149910236 \h </w:instrText>
             </w:r>
             <w:r>
               <w:rPr>
@@ -2957,7 +2957,7 @@
               <w:noProof/>
             </w:rPr>
           </w:pPr>
-          <w:hyperlink w:anchor="_Toc149740066" w:history="1">
+          <w:hyperlink w:anchor="_Toc149910237" w:history="1">
             <w:r>
               <w:rPr>
                 <w:rStyle w:val="Lienhypertexte"/>
@@ -2998,7 +2998,7 @@
                 <w:noProof/>
                 <w:webHidden/>
               </w:rPr>
-              <w:instrText xml:space="preserve"> PAGEREF _Toc149740066 \h </w:instrText>
+              <w:instrText xml:space="preserve"> PAGEREF _Toc149910237 \h </w:instrText>
             </w:r>
             <w:r>
               <w:rPr>
@@ -3041,7 +3041,7 @@
               <w:noProof/>
             </w:rPr>
           </w:pPr>
-          <w:hyperlink w:anchor="_Toc149740067" w:history="1">
+          <w:hyperlink w:anchor="_Toc149910238" w:history="1">
             <w:r>
               <w:rPr>
                 <w:rStyle w:val="Lienhypertexte"/>
@@ -3082,7 +3082,7 @@
                 <w:noProof/>
                 <w:webHidden/>
               </w:rPr>
-              <w:instrText xml:space="preserve"> PAGEREF _Toc149740067 \h </w:instrText>
+              <w:instrText xml:space="preserve"> PAGEREF _Toc149910238 \h </w:instrText>
             </w:r>
             <w:r>
               <w:rPr>
@@ -3125,7 +3125,7 @@
               <w:noProof/>
             </w:rPr>
           </w:pPr>
-          <w:hyperlink w:anchor="_Toc149740068" w:history="1">
+          <w:hyperlink w:anchor="_Toc149910239" w:history="1">
             <w:r>
               <w:rPr>
                 <w:rStyle w:val="Lienhypertexte"/>
@@ -3166,7 +3166,7 @@
                 <w:noProof/>
                 <w:webHidden/>
               </w:rPr>
-              <w:instrText xml:space="preserve"> PAGEREF _Toc149740068 \h </w:instrText>
+              <w:instrText xml:space="preserve"> PAGEREF _Toc149910239 \h </w:instrText>
             </w:r>
             <w:r>
               <w:rPr>
@@ -3209,7 +3209,7 @@
               <w:noProof/>
             </w:rPr>
           </w:pPr>
-          <w:hyperlink w:anchor="_Toc149740069" w:history="1">
+          <w:hyperlink w:anchor="_Toc149910240" w:history="1">
             <w:r>
               <w:rPr>
                 <w:rStyle w:val="Lienhypertexte"/>
@@ -3250,7 +3250,7 @@
                 <w:noProof/>
                 <w:webHidden/>
               </w:rPr>
-              <w:instrText xml:space="preserve"> PAGEREF _Toc149740069 \h </w:instrText>
+              <w:instrText xml:space="preserve"> PAGEREF _Toc149910240 \h </w:instrText>
             </w:r>
             <w:r>
               <w:rPr>
@@ -3293,7 +3293,7 @@
               <w:noProof/>
             </w:rPr>
           </w:pPr>
-          <w:hyperlink w:anchor="_Toc149740070" w:history="1">
+          <w:hyperlink w:anchor="_Toc149910241" w:history="1">
             <w:r>
               <w:rPr>
                 <w:rStyle w:val="Lienhypertexte"/>
@@ -3334,7 +3334,7 @@
                 <w:noProof/>
                 <w:webHidden/>
               </w:rPr>
-              <w:instrText xml:space="preserve"> PAGEREF _Toc149740070 \h </w:instrText>
+              <w:instrText xml:space="preserve"> PAGEREF _Toc149910241 \h </w:instrText>
             </w:r>
             <w:r>
               <w:rPr>
@@ -3377,7 +3377,7 @@
               <w:noProof/>
             </w:rPr>
           </w:pPr>
-          <w:hyperlink w:anchor="_Toc149740071" w:history="1">
+          <w:hyperlink w:anchor="_Toc149910242" w:history="1">
             <w:r>
               <w:rPr>
                 <w:rStyle w:val="Lienhypertexte"/>
@@ -3418,7 +3418,7 @@
                 <w:noProof/>
                 <w:webHidden/>
               </w:rPr>
-              <w:instrText xml:space="preserve"> PAGEREF _Toc149740071 \h </w:instrText>
+              <w:instrText xml:space="preserve"> PAGEREF _Toc149910242 \h </w:instrText>
             </w:r>
             <w:r>
               <w:rPr>
@@ -3461,7 +3461,7 @@
               <w:noProof/>
             </w:rPr>
           </w:pPr>
-          <w:hyperlink w:anchor="_Toc149740072" w:history="1">
+          <w:hyperlink w:anchor="_Toc149910243" w:history="1">
             <w:r>
               <w:rPr>
                 <w:rStyle w:val="Lienhypertexte"/>
@@ -3502,7 +3502,7 @@
                 <w:noProof/>
                 <w:webHidden/>
               </w:rPr>
-              <w:instrText xml:space="preserve"> PAGEREF _Toc149740072 \h </w:instrText>
+              <w:instrText xml:space="preserve"> PAGEREF _Toc149910243 \h </w:instrText>
             </w:r>
             <w:r>
               <w:rPr>
@@ -3545,7 +3545,7 @@
               <w:noProof/>
             </w:rPr>
           </w:pPr>
-          <w:hyperlink w:anchor="_Toc149740073" w:history="1">
+          <w:hyperlink w:anchor="_Toc149910244" w:history="1">
             <w:r>
               <w:rPr>
                 <w:rStyle w:val="Lienhypertexte"/>
@@ -3586,7 +3586,7 @@
                 <w:noProof/>
                 <w:webHidden/>
               </w:rPr>
-              <w:instrText xml:space="preserve"> PAGEREF _Toc149740073 \h </w:instrText>
+              <w:instrText xml:space="preserve"> PAGEREF _Toc149910244 \h </w:instrText>
             </w:r>
             <w:r>
               <w:rPr>
@@ -3629,7 +3629,7 @@
               <w:noProof/>
             </w:rPr>
           </w:pPr>
-          <w:hyperlink w:anchor="_Toc149740074" w:history="1">
+          <w:hyperlink w:anchor="_Toc149910245" w:history="1">
             <w:r>
               <w:rPr>
                 <w:rStyle w:val="Lienhypertexte"/>
@@ -3670,7 +3670,7 @@
                 <w:noProof/>
                 <w:webHidden/>
               </w:rPr>
-              <w:instrText xml:space="preserve"> PAGEREF _Toc149740074 \h </w:instrText>
+              <w:instrText xml:space="preserve"> PAGEREF _Toc149910245 \h </w:instrText>
             </w:r>
             <w:r>
               <w:rPr>
@@ -3713,7 +3713,7 @@
               <w:noProof/>
             </w:rPr>
           </w:pPr>
-          <w:hyperlink w:anchor="_Toc149740075" w:history="1">
+          <w:hyperlink w:anchor="_Toc149910246" w:history="1">
             <w:r>
               <w:rPr>
                 <w:rStyle w:val="Lienhypertexte"/>
@@ -3754,7 +3754,7 @@
                 <w:noProof/>
                 <w:webHidden/>
               </w:rPr>
-              <w:instrText xml:space="preserve"> PAGEREF _Toc149740075 \h </w:instrText>
+              <w:instrText xml:space="preserve"> PAGEREF _Toc149910246 \h </w:instrText>
             </w:r>
             <w:r>
               <w:rPr>
@@ -3797,7 +3797,7 @@
               <w:noProof/>
             </w:rPr>
           </w:pPr>
-          <w:hyperlink w:anchor="_Toc149740076" w:history="1">
+          <w:hyperlink w:anchor="_Toc149910247" w:history="1">
             <w:r>
               <w:rPr>
                 <w:rStyle w:val="Lienhypertexte"/>
@@ -3838,7 +3838,7 @@
                 <w:noProof/>
                 <w:webHidden/>
               </w:rPr>
-              <w:instrText xml:space="preserve"> PAGEREF _Toc149740076 \h </w:instrText>
+              <w:instrText xml:space="preserve"> PAGEREF _Toc149910247 \h </w:instrText>
             </w:r>
             <w:r>
               <w:rPr>
@@ -3881,7 +3881,7 @@
               <w:noProof/>
             </w:rPr>
           </w:pPr>
-          <w:hyperlink w:anchor="_Toc149740077" w:history="1">
+          <w:hyperlink w:anchor="_Toc149910248" w:history="1">
             <w:r>
               <w:rPr>
                 <w:rStyle w:val="Lienhypertexte"/>
@@ -3922,7 +3922,7 @@
                 <w:noProof/>
                 <w:webHidden/>
               </w:rPr>
-              <w:instrText xml:space="preserve"> PAGEREF _Toc149740077 \h </w:instrText>
+              <w:instrText xml:space="preserve"> PAGEREF _Toc149910248 \h </w:instrText>
             </w:r>
             <w:r>
               <w:rPr>
@@ -3965,7 +3965,7 @@
               <w:noProof/>
             </w:rPr>
           </w:pPr>
-          <w:hyperlink w:anchor="_Toc149740078" w:history="1">
+          <w:hyperlink w:anchor="_Toc149910249" w:history="1">
             <w:r>
               <w:rPr>
                 <w:rStyle w:val="Lienhypertexte"/>
@@ -4006,7 +4006,7 @@
                 <w:noProof/>
                 <w:webHidden/>
               </w:rPr>
-              <w:instrText xml:space="preserve"> PAGEREF _Toc149740078 \h </w:instrText>
+              <w:instrText xml:space="preserve"> PAGEREF _Toc149910249 \h </w:instrText>
             </w:r>
             <w:r>
               <w:rPr>
@@ -4049,7 +4049,7 @@
               <w:noProof/>
             </w:rPr>
           </w:pPr>
-          <w:hyperlink w:anchor="_Toc149740079" w:history="1">
+          <w:hyperlink w:anchor="_Toc149910250" w:history="1">
             <w:r>
               <w:rPr>
                 <w:rStyle w:val="Lienhypertexte"/>
@@ -4090,7 +4090,7 @@
                 <w:noProof/>
                 <w:webHidden/>
               </w:rPr>
-              <w:instrText xml:space="preserve"> PAGEREF _Toc149740079 \h </w:instrText>
+              <w:instrText xml:space="preserve"> PAGEREF _Toc149910250 \h </w:instrText>
             </w:r>
             <w:r>
               <w:rPr>
@@ -4133,7 +4133,7 @@
               <w:noProof/>
             </w:rPr>
           </w:pPr>
-          <w:hyperlink w:anchor="_Toc149740080" w:history="1">
+          <w:hyperlink w:anchor="_Toc149910251" w:history="1">
             <w:r>
               <w:rPr>
                 <w:rStyle w:val="Lienhypertexte"/>
@@ -4174,7 +4174,7 @@
                 <w:noProof/>
                 <w:webHidden/>
               </w:rPr>
-              <w:instrText xml:space="preserve"> PAGEREF _Toc149740080 \h </w:instrText>
+              <w:instrText xml:space="preserve"> PAGEREF _Toc149910251 \h </w:instrText>
             </w:r>
             <w:r>
               <w:rPr>
@@ -4217,7 +4217,7 @@
               <w:noProof/>
             </w:rPr>
           </w:pPr>
-          <w:hyperlink w:anchor="_Toc149740081" w:history="1">
+          <w:hyperlink w:anchor="_Toc149910252" w:history="1">
             <w:r>
               <w:rPr>
                 <w:rStyle w:val="Lienhypertexte"/>
@@ -4258,7 +4258,7 @@
                 <w:noProof/>
                 <w:webHidden/>
               </w:rPr>
-              <w:instrText xml:space="preserve"> PAGEREF _Toc149740081 \h </w:instrText>
+              <w:instrText xml:space="preserve"> PAGEREF _Toc149910252 \h </w:instrText>
             </w:r>
             <w:r>
               <w:rPr>
@@ -4315,7 +4315,7 @@
         </w:rPr>
       </w:pPr>
       <w:bookmarkStart w:id="0" w:name="_Toc146547922"/>
-      <w:bookmarkStart w:id="1" w:name="_Toc149740036"/>
+      <w:bookmarkStart w:id="1" w:name="_Toc149910207"/>
       <w:r>
         <w:rPr>
           <w:color w:val="5B9BD5" w:themeColor="accent1"/>
@@ -4330,7 +4330,7 @@
       <w:pPr>
         <w:pStyle w:val="Titre2"/>
       </w:pPr>
-      <w:bookmarkStart w:id="2" w:name="_Toc149740037"/>
+      <w:bookmarkStart w:id="2" w:name="_Toc149910208"/>
       <w:r>
         <w:t>Introduction</w:t>
       </w:r>
@@ -4390,7 +4390,7 @@
       <w:pPr>
         <w:pStyle w:val="Titre2"/>
       </w:pPr>
-      <w:bookmarkStart w:id="3" w:name="_Toc149740038"/>
+      <w:bookmarkStart w:id="3" w:name="_Toc149910209"/>
       <w:r>
         <w:t>Analyse fonctionnelle</w:t>
       </w:r>
@@ -4400,7 +4400,7 @@
       <w:pPr>
         <w:pStyle w:val="Titre3"/>
       </w:pPr>
-      <w:bookmarkStart w:id="4" w:name="_Toc149740039"/>
+      <w:bookmarkStart w:id="4" w:name="_Toc149910210"/>
       <w:r>
         <w:t>Player mouvement</w:t>
       </w:r>
@@ -4718,7 +4718,7 @@
       <w:pPr>
         <w:pStyle w:val="Titre3"/>
       </w:pPr>
-      <w:bookmarkStart w:id="5" w:name="_Toc149740040"/>
+      <w:bookmarkStart w:id="5" w:name="_Toc149910211"/>
       <w:proofErr w:type="spellStart"/>
       <w:r>
         <w:t>Ennemy</w:t>
@@ -5040,7 +5040,7 @@
       <w:pPr>
         <w:pStyle w:val="Titre3"/>
       </w:pPr>
-      <w:bookmarkStart w:id="6" w:name="_Toc149740041"/>
+      <w:bookmarkStart w:id="6" w:name="_Toc149910212"/>
       <w:r>
         <w:lastRenderedPageBreak/>
         <w:t>Player shoot</w:t>
@@ -5346,7 +5346,7 @@
       <w:pPr>
         <w:pStyle w:val="Titre3"/>
       </w:pPr>
-      <w:bookmarkStart w:id="7" w:name="_Toc149740042"/>
+      <w:bookmarkStart w:id="7" w:name="_Toc149910213"/>
       <w:r>
         <w:t>Change the program structure</w:t>
       </w:r>
@@ -5504,7 +5504,7 @@
       <w:pPr>
         <w:pStyle w:val="Titre3"/>
       </w:pPr>
-      <w:bookmarkStart w:id="8" w:name="_Toc149740043"/>
+      <w:bookmarkStart w:id="8" w:name="_Toc149910214"/>
       <w:proofErr w:type="spellStart"/>
       <w:proofErr w:type="gramStart"/>
       <w:r>
@@ -6048,7 +6048,7 @@
       <w:pPr>
         <w:pStyle w:val="Titre3"/>
       </w:pPr>
-      <w:bookmarkStart w:id="9" w:name="_Toc149740044"/>
+      <w:bookmarkStart w:id="9" w:name="_Toc149910215"/>
       <w:r>
         <w:lastRenderedPageBreak/>
         <w:t>Score display</w:t>
@@ -6265,7 +6265,7 @@
       <w:pPr>
         <w:pStyle w:val="Titre3"/>
       </w:pPr>
-      <w:bookmarkStart w:id="10" w:name="_Toc149740045"/>
+      <w:bookmarkStart w:id="10" w:name="_Toc149910216"/>
       <w:proofErr w:type="spellStart"/>
       <w:proofErr w:type="gramStart"/>
       <w:r>
@@ -6563,7 +6563,7 @@
       <w:pPr>
         <w:pStyle w:val="Titre3"/>
       </w:pPr>
-      <w:bookmarkStart w:id="11" w:name="_Toc149740046"/>
+      <w:bookmarkStart w:id="11" w:name="_Toc149910217"/>
       <w:proofErr w:type="spellStart"/>
       <w:proofErr w:type="gramStart"/>
       <w:r>
@@ -6910,7 +6910,7 @@
       <w:pPr>
         <w:pStyle w:val="Titre3"/>
       </w:pPr>
-      <w:bookmarkStart w:id="12" w:name="_Toc149740047"/>
+      <w:bookmarkStart w:id="12" w:name="_Toc149910218"/>
       <w:r>
         <w:t>F</w:t>
       </w:r>
@@ -7148,7 +7148,7 @@
       <w:pPr>
         <w:pStyle w:val="Titre3"/>
       </w:pPr>
-      <w:bookmarkStart w:id="13" w:name="_Toc149740048"/>
+      <w:bookmarkStart w:id="13" w:name="_Toc149910219"/>
       <w:proofErr w:type="spellStart"/>
       <w:proofErr w:type="gramStart"/>
       <w:r>
@@ -7561,7 +7561,7 @@
       <w:pPr>
         <w:pStyle w:val="Titre2"/>
       </w:pPr>
-      <w:bookmarkStart w:id="14" w:name="_Toc149740049"/>
+      <w:bookmarkStart w:id="14" w:name="_Toc149910220"/>
       <w:r>
         <w:t>Analyse technique</w:t>
       </w:r>
@@ -7577,7 +7577,7 @@
           <w:color w:val="2E74B5" w:themeColor="accent1" w:themeShade="BF"/>
         </w:rPr>
       </w:pPr>
-      <w:bookmarkStart w:id="15" w:name="_Toc149740050"/>
+      <w:bookmarkStart w:id="15" w:name="_Toc149910221"/>
       <w:r>
         <w:rPr>
           <w:rStyle w:val="Accentuationintense"/>
@@ -7869,7 +7869,7 @@
           <w:color w:val="1F4D78" w:themeColor="accent1" w:themeShade="7F"/>
         </w:rPr>
       </w:pPr>
-      <w:bookmarkStart w:id="16" w:name="_Toc149740051"/>
+      <w:bookmarkStart w:id="16" w:name="_Toc149910222"/>
       <w:r>
         <w:rPr>
           <w:rStyle w:val="Accentuationintense"/>
@@ -7896,7 +7896,7 @@
       <w:pPr>
         <w:pStyle w:val="Titre2"/>
       </w:pPr>
-      <w:bookmarkStart w:id="17" w:name="_Toc149740052"/>
+      <w:bookmarkStart w:id="17" w:name="_Toc149910223"/>
       <w:r>
         <w:t>Test unitaire</w:t>
       </w:r>
@@ -8469,6 +8469,7 @@
       <w:r>
         <w:rPr>
           <w:rStyle w:val="Accentuationintense"/>
+          <w:noProof/>
         </w:rPr>
         <w:drawing>
           <wp:inline distT="0" distB="0" distL="0" distR="0" wp14:anchorId="41BA3F7F" wp14:editId="05D0252B">
@@ -8518,7 +8519,7 @@
       <w:pPr>
         <w:pStyle w:val="Titre2"/>
       </w:pPr>
-      <w:bookmarkStart w:id="18" w:name="_Toc149740053"/>
+      <w:bookmarkStart w:id="18" w:name="_Toc149910224"/>
       <w:r>
         <w:t>Conclusion</w:t>
       </w:r>
@@ -8622,7 +8623,7 @@
         <w:pStyle w:val="Titre1"/>
       </w:pPr>
       <w:bookmarkStart w:id="19" w:name="_Toc146547923"/>
-      <w:bookmarkStart w:id="20" w:name="_Toc149740054"/>
+      <w:bookmarkStart w:id="20" w:name="_Toc149910225"/>
       <w:r>
         <w:lastRenderedPageBreak/>
         <w:t>UX</w:t>
@@ -8634,7 +8635,7 @@
       <w:pPr>
         <w:pStyle w:val="Titre2"/>
       </w:pPr>
-      <w:bookmarkStart w:id="21" w:name="_Toc149740055"/>
+      <w:bookmarkStart w:id="21" w:name="_Toc149910226"/>
       <w:r>
         <w:t>Introduction</w:t>
       </w:r>
@@ -8744,7 +8745,7 @@
       <w:pPr>
         <w:pStyle w:val="Titre2"/>
       </w:pPr>
-      <w:bookmarkStart w:id="22" w:name="_Toc149740056"/>
+      <w:bookmarkStart w:id="22" w:name="_Toc149910227"/>
       <w:r>
         <w:t>Analyse</w:t>
       </w:r>
@@ -8754,7 +8755,7 @@
       <w:pPr>
         <w:pStyle w:val="Titre3"/>
       </w:pPr>
-      <w:bookmarkStart w:id="23" w:name="_Toc149740057"/>
+      <w:bookmarkStart w:id="23" w:name="_Toc149910228"/>
       <w:r>
         <w:t>Conception centrée utilisateur</w:t>
       </w:r>
@@ -8968,7 +8969,7 @@
       <w:pPr>
         <w:pStyle w:val="Titre3"/>
       </w:pPr>
-      <w:bookmarkStart w:id="24" w:name="_Toc149740058"/>
+      <w:bookmarkStart w:id="24" w:name="_Toc149910229"/>
       <w:r>
         <w:t>Palette graphique</w:t>
       </w:r>
@@ -9229,7 +9230,7 @@
       <w:pPr>
         <w:pStyle w:val="Titre3"/>
       </w:pPr>
-      <w:bookmarkStart w:id="25" w:name="_Toc149740059"/>
+      <w:bookmarkStart w:id="25" w:name="_Toc149910230"/>
       <w:r>
         <w:t>Eco-conception</w:t>
       </w:r>
@@ -9291,7 +9292,7 @@
       <w:pPr>
         <w:pStyle w:val="Titre3"/>
       </w:pPr>
-      <w:bookmarkStart w:id="26" w:name="_Toc149740060"/>
+      <w:bookmarkStart w:id="26" w:name="_Toc149910231"/>
       <w:r>
         <w:lastRenderedPageBreak/>
         <w:t>Accessibilité</w:t>
@@ -9377,7 +9378,7 @@
       <w:pPr>
         <w:pStyle w:val="Titre2"/>
       </w:pPr>
-      <w:bookmarkStart w:id="27" w:name="_Toc149740061"/>
+      <w:bookmarkStart w:id="27" w:name="_Toc149910232"/>
       <w:r>
         <w:t>Conception</w:t>
       </w:r>
@@ -9925,16 +9926,25 @@
       <w:pPr>
         <w:pStyle w:val="Titre2"/>
       </w:pPr>
-      <w:bookmarkStart w:id="28" w:name="_Toc149740062"/>
+      <w:bookmarkStart w:id="28" w:name="_Toc149910233"/>
       <w:r>
         <w:lastRenderedPageBreak/>
         <w:t>Test</w:t>
       </w:r>
+      <w:r>
+        <w:t>s</w:t>
+      </w:r>
       <w:bookmarkEnd w:id="28"/>
     </w:p>
     <w:p>
       <w:r>
-        <w:t>Voici les tests d’utilisabilité :</w:t>
+        <w:t>Voici les tests d’utilisabilité</w:t>
+      </w:r>
+      <w:r>
+        <w:t>s</w:t>
+      </w:r>
+      <w:r>
+        <w:t> :</w:t>
       </w:r>
     </w:p>
     <w:tbl>
@@ -10557,7 +10567,7 @@
       <w:pPr>
         <w:pStyle w:val="Titre2"/>
       </w:pPr>
-      <w:bookmarkStart w:id="29" w:name="_Toc149740063"/>
+      <w:bookmarkStart w:id="29" w:name="_Toc149910234"/>
       <w:r>
         <w:t>Conclusion</w:t>
       </w:r>
@@ -10596,7 +10606,7 @@
         <w:pStyle w:val="Titre1"/>
       </w:pPr>
       <w:bookmarkStart w:id="30" w:name="_Toc146547924"/>
-      <w:bookmarkStart w:id="31" w:name="_Toc149740064"/>
+      <w:bookmarkStart w:id="31" w:name="_Toc149910235"/>
       <w:r>
         <w:lastRenderedPageBreak/>
         <w:t>DB</w:t>
@@ -10608,7 +10618,7 @@
       <w:pPr>
         <w:pStyle w:val="Titre2"/>
       </w:pPr>
-      <w:bookmarkStart w:id="32" w:name="_Toc149740065"/>
+      <w:bookmarkStart w:id="32" w:name="_Toc149910236"/>
       <w:r>
         <w:t>Introduction</w:t>
       </w:r>
@@ -10672,7 +10682,7 @@
         <w:pStyle w:val="Titre2"/>
       </w:pPr>
       <w:bookmarkStart w:id="33" w:name="_Toc146547925"/>
-      <w:bookmarkStart w:id="34" w:name="_Toc149740066"/>
+      <w:bookmarkStart w:id="34" w:name="_Toc149910237"/>
       <w:r>
         <w:t>Importer les données et le schéma de base de données</w:t>
       </w:r>
@@ -11134,7 +11144,7 @@
         <w:pStyle w:val="Titre2"/>
       </w:pPr>
       <w:bookmarkStart w:id="35" w:name="_Toc146547926"/>
-      <w:bookmarkStart w:id="36" w:name="_Toc149740067"/>
+      <w:bookmarkStart w:id="36" w:name="_Toc149910238"/>
       <w:r>
         <w:t>Gestion des utilisateurs</w:t>
       </w:r>
@@ -11907,7 +11917,7 @@
         <w:pStyle w:val="Titre2"/>
       </w:pPr>
       <w:bookmarkStart w:id="37" w:name="_Toc146547927"/>
-      <w:bookmarkStart w:id="38" w:name="_Toc149740068"/>
+      <w:bookmarkStart w:id="38" w:name="_Toc149910239"/>
       <w:r>
         <w:lastRenderedPageBreak/>
         <w:t>Requêtes de sélection</w:t>
@@ -11919,7 +11929,7 @@
       <w:pPr>
         <w:pStyle w:val="Titre3"/>
       </w:pPr>
-      <w:bookmarkStart w:id="39" w:name="_Toc149740069"/>
+      <w:bookmarkStart w:id="39" w:name="_Toc149910240"/>
       <w:r>
         <w:t>Explication quelques commandes</w:t>
       </w:r>
@@ -12144,7 +12154,7 @@
       <w:pPr>
         <w:pStyle w:val="Titre3"/>
       </w:pPr>
-      <w:bookmarkStart w:id="40" w:name="_Toc149740070"/>
+      <w:bookmarkStart w:id="40" w:name="_Toc149910241"/>
       <w:r>
         <w:lastRenderedPageBreak/>
         <w:t>Requêtes</w:t>
@@ -14170,7 +14180,7 @@
       <w:pPr>
         <w:pStyle w:val="Titre2"/>
       </w:pPr>
-      <w:bookmarkStart w:id="41" w:name="_Toc149740071"/>
+      <w:bookmarkStart w:id="41" w:name="_Toc149910242"/>
       <w:r>
         <w:lastRenderedPageBreak/>
         <w:t>Index</w:t>
@@ -14302,7 +14312,7 @@
       <w:pPr>
         <w:pStyle w:val="Titre2"/>
       </w:pPr>
-      <w:bookmarkStart w:id="42" w:name="_Toc149740072"/>
+      <w:bookmarkStart w:id="42" w:name="_Toc149910243"/>
       <w:r>
         <w:t>Sauvegarde</w:t>
       </w:r>
@@ -14315,7 +14325,7 @@
       <w:pPr>
         <w:pStyle w:val="Titre3"/>
       </w:pPr>
-      <w:bookmarkStart w:id="43" w:name="_Toc149740073"/>
+      <w:bookmarkStart w:id="43" w:name="_Toc149910244"/>
       <w:r>
         <w:t>Sauvegarde</w:t>
       </w:r>
@@ -14576,7 +14586,7 @@
       <w:pPr>
         <w:pStyle w:val="Titre3"/>
       </w:pPr>
-      <w:bookmarkStart w:id="44" w:name="_Toc149740074"/>
+      <w:bookmarkStart w:id="44" w:name="_Toc149910245"/>
       <w:r>
         <w:t>Restaurer</w:t>
       </w:r>
@@ -14761,7 +14771,7 @@
       <w:pPr>
         <w:pStyle w:val="Titre2"/>
       </w:pPr>
-      <w:bookmarkStart w:id="45" w:name="_Toc149740075"/>
+      <w:bookmarkStart w:id="45" w:name="_Toc149910246"/>
       <w:r>
         <w:t>Intégration de la base de données dans le code</w:t>
       </w:r>
@@ -14993,7 +15003,7 @@
       <w:pPr>
         <w:pStyle w:val="Titre2"/>
       </w:pPr>
-      <w:bookmarkStart w:id="46" w:name="_Toc149740076"/>
+      <w:bookmarkStart w:id="46" w:name="_Toc149910247"/>
       <w:r>
         <w:t>Conclusion</w:t>
       </w:r>
@@ -15041,7 +15051,7 @@
       <w:pPr>
         <w:pStyle w:val="Titre1"/>
       </w:pPr>
-      <w:bookmarkStart w:id="47" w:name="_Toc149740077"/>
+      <w:bookmarkStart w:id="47" w:name="_Toc149910248"/>
       <w:proofErr w:type="spellStart"/>
       <w:r>
         <w:t>ChatGPT</w:t>
@@ -15053,7 +15063,7 @@
       <w:pPr>
         <w:pStyle w:val="Titre2"/>
       </w:pPr>
-      <w:bookmarkStart w:id="48" w:name="_Toc149740078"/>
+      <w:bookmarkStart w:id="48" w:name="_Toc149910249"/>
       <w:r>
         <w:t>POO</w:t>
       </w:r>
@@ -15074,7 +15084,7 @@
       <w:pPr>
         <w:pStyle w:val="Titre2"/>
       </w:pPr>
-      <w:bookmarkStart w:id="49" w:name="_Toc149740079"/>
+      <w:bookmarkStart w:id="49" w:name="_Toc149910250"/>
       <w:r>
         <w:t>UX</w:t>
       </w:r>
@@ -15092,7 +15102,7 @@
       <w:pPr>
         <w:pStyle w:val="Titre2"/>
       </w:pPr>
-      <w:bookmarkStart w:id="50" w:name="_Toc149740080"/>
+      <w:bookmarkStart w:id="50" w:name="_Toc149910251"/>
       <w:r>
         <w:t>DB</w:t>
       </w:r>
@@ -15110,7 +15120,7 @@
       <w:pPr>
         <w:pStyle w:val="Titre1"/>
       </w:pPr>
-      <w:bookmarkStart w:id="51" w:name="_Toc149740081"/>
+      <w:bookmarkStart w:id="51" w:name="_Toc149910252"/>
       <w:r>
         <w:lastRenderedPageBreak/>
         <w:t>Conclusion générale</w:t>
@@ -15218,7 +15228,7 @@
       <w:rPr>
         <w:noProof/>
       </w:rPr>
-      <w:t>03.11.2023 09:32:22</w:t>
+      <w:t>03.11.2023 13:23:35</w:t>
     </w:r>
     <w:r>
       <w:fldChar w:fldCharType="end"/>
@@ -15269,8 +15279,21 @@
     </w:r>
     <w:r>
       <w:tab/>
-      <w:t>Projet Système</w:t>
+      <w:t xml:space="preserve">Projet </w:t>
     </w:r>
+    <w:proofErr w:type="spellStart"/>
+    <w:r>
+      <w:t>Space</w:t>
+    </w:r>
+    <w:proofErr w:type="spellEnd"/>
+    <w:r>
+      <w:t xml:space="preserve"> </w:t>
+    </w:r>
+    <w:proofErr w:type="spellStart"/>
+    <w:r>
+      <w:t>Invaders</w:t>
+    </w:r>
+    <w:proofErr w:type="spellEnd"/>
   </w:p>
 </w:hdr>
 </file>
@@ -18155,6 +18178,7 @@
     <w:rsid w:val="000140BE"/>
     <w:rsid w:val="00124C0E"/>
     <w:rsid w:val="001A627A"/>
+    <w:rsid w:val="002308DB"/>
     <w:rsid w:val="002D785F"/>
     <w:rsid w:val="00397E3A"/>
     <w:rsid w:val="003D3567"/>

</xml_diff>